<commit_message>
update caso d'uso gestione partite
</commit_message>
<xml_diff>
--- a/Documentazione/GestirePartite.docx
+++ b/Documentazione/GestirePartite.docx
@@ -27,23 +27,7 @@
           <w:szCs w:val="28"/>
           <w:lang w:val="it-IT"/>
         </w:rPr>
-        <w:t xml:space="preserve">: Gestire </w:t>
-      </w:r>
-      <w:r>
-        <w:rPr>
-          <w:sz w:val="28"/>
-          <w:szCs w:val="28"/>
-          <w:lang w:val="it-IT"/>
-        </w:rPr>
-        <w:t>partite</w:t>
-      </w:r>
-      <w:r>
-        <w:rPr>
-          <w:sz w:val="28"/>
-          <w:szCs w:val="28"/>
-          <w:lang w:val="it-IT"/>
-        </w:rPr>
-        <w:t>.</w:t>
+        <w:t>: Gestire partite.</w:t>
       </w:r>
     </w:p>
     <w:p>
@@ -127,15 +111,7 @@
           <w:szCs w:val="28"/>
           <w:lang w:val="it-IT"/>
         </w:rPr>
-        <w:t xml:space="preserve">: </w:t>
-      </w:r>
-      <w:r>
-        <w:rPr>
-          <w:sz w:val="28"/>
-          <w:szCs w:val="28"/>
-          <w:lang w:val="it-IT"/>
-        </w:rPr>
-        <w:t>Amministratore</w:t>
+        <w:t>: Amministratore</w:t>
       </w:r>
     </w:p>
     <w:p>
@@ -185,39 +161,7 @@
           <w:szCs w:val="28"/>
           <w:lang w:val="it-IT"/>
         </w:rPr>
-        <w:t>L’amministratore vuole poter inserire nuove partite, aggiungendo per ognuna di queste i vari risultati disponibili con le relative quote.</w:t>
-      </w:r>
-      <w:r>
-        <w:rPr>
-          <w:sz w:val="28"/>
-          <w:szCs w:val="28"/>
-          <w:lang w:val="it-IT"/>
-        </w:rPr>
-        <w:t xml:space="preserve"> </w:t>
-      </w:r>
-      <w:r>
-        <w:rPr>
-          <w:sz w:val="28"/>
-          <w:szCs w:val="28"/>
-          <w:lang w:val="it-IT"/>
-        </w:rPr>
-        <w:t>V</w:t>
-      </w:r>
-      <w:r>
-        <w:rPr>
-          <w:sz w:val="28"/>
-          <w:szCs w:val="28"/>
-          <w:lang w:val="it-IT"/>
-        </w:rPr>
-        <w:t xml:space="preserve">uole poter </w:t>
-      </w:r>
-      <w:r>
-        <w:rPr>
-          <w:sz w:val="28"/>
-          <w:szCs w:val="28"/>
-          <w:lang w:val="it-IT"/>
-        </w:rPr>
-        <w:t>eliminare partite precedentemente inserite. Vuole poter modificare partite precedentemente inserite</w:t>
+        <w:t>L’amministratore vuole poter inserire nuove partite, aggiungendo per ognuna di queste i vari risultati disponibili con le relative quote. Vuole poter eliminare partite precedentemente inserite. Vuole poter modificare partite precedentemente inserite</w:t>
       </w:r>
       <w:r>
         <w:rPr>
@@ -366,23 +310,7 @@
           <w:szCs w:val="28"/>
           <w:lang w:val="it-IT"/>
         </w:rPr>
-        <w:t>apportare tutte le modifiche desiderate (</w:t>
-      </w:r>
-      <w:r>
-        <w:rPr>
-          <w:sz w:val="28"/>
-          <w:szCs w:val="28"/>
-          <w:lang w:val="it-IT"/>
-        </w:rPr>
-        <w:t>aggiunta, rimozione e modifica di una partita</w:t>
-      </w:r>
-      <w:r>
-        <w:rPr>
-          <w:sz w:val="28"/>
-          <w:szCs w:val="28"/>
-          <w:lang w:val="it-IT"/>
-        </w:rPr>
-        <w:t>).</w:t>
+        <w:t>apportare tutte le modifiche desiderate (aggiunta, rimozione e modifica di una partita).</w:t>
       </w:r>
     </w:p>
     <w:p>
@@ -712,15 +640,7 @@
           <w:szCs w:val="28"/>
           <w:lang w:val="it-IT"/>
         </w:rPr>
-        <w:t>L’amministratore</w:t>
-      </w:r>
-      <w:r>
-        <w:rPr>
-          <w:sz w:val="28"/>
-          <w:szCs w:val="28"/>
-          <w:lang w:val="it-IT"/>
-        </w:rPr>
-        <w:t xml:space="preserve"> seleziona la partita da modificare.</w:t>
+        <w:t>L’amministratore seleziona la partita da modificare.</w:t>
       </w:r>
     </w:p>
     <w:p>
@@ -742,15 +662,7 @@
           <w:szCs w:val="28"/>
           <w:lang w:val="it-IT"/>
         </w:rPr>
-        <w:t>L’amministratore</w:t>
-      </w:r>
-      <w:r>
-        <w:rPr>
-          <w:sz w:val="28"/>
-          <w:szCs w:val="28"/>
-          <w:lang w:val="it-IT"/>
-        </w:rPr>
-        <w:t xml:space="preserve"> sceglie di aggiungere un esito per la partita selezionata.</w:t>
+        <w:t>Il sistema mostra all’amministratore le operazioni che può svolgere sulla partita selezionata (modificare quota esistente, aggiungere nuovo esito con relativa quota, eliminare quota esistente).</w:t>
       </w:r>
     </w:p>
     <w:p>
@@ -772,7 +684,23 @@
           <w:szCs w:val="28"/>
           <w:lang w:val="it-IT"/>
         </w:rPr>
-        <w:t xml:space="preserve">Il sistema chiede all’amministratore di inserire l’esito che si vuole aggiungere e la relativa quota. </w:t>
+        <w:t>L’amministratore sceglie di aggiungere un esito</w:t>
+      </w:r>
+      <w:r>
+        <w:rPr>
+          <w:sz w:val="28"/>
+          <w:szCs w:val="28"/>
+          <w:lang w:val="it-IT"/>
+        </w:rPr>
+        <w:t xml:space="preserve"> con la relativa quota</w:t>
+      </w:r>
+      <w:r>
+        <w:rPr>
+          <w:sz w:val="28"/>
+          <w:szCs w:val="28"/>
+          <w:lang w:val="it-IT"/>
+        </w:rPr>
+        <w:t xml:space="preserve"> per la partita selezionata.</w:t>
       </w:r>
     </w:p>
     <w:p>
@@ -794,15 +722,7 @@
           <w:szCs w:val="28"/>
           <w:lang w:val="it-IT"/>
         </w:rPr>
-        <w:t>L’amministratore</w:t>
-      </w:r>
-      <w:r>
-        <w:rPr>
-          <w:sz w:val="28"/>
-          <w:szCs w:val="28"/>
-          <w:lang w:val="it-IT"/>
-        </w:rPr>
-        <w:t xml:space="preserve"> inserisce l’esito desiderato con la relativa quota.</w:t>
+        <w:t xml:space="preserve">Il sistema chiede all’amministratore di inserire l’esito che si vuole aggiungere e la relativa quota. </w:t>
       </w:r>
     </w:p>
     <w:p>
@@ -815,23 +735,16 @@
         <w:rPr>
           <w:sz w:val="28"/>
           <w:szCs w:val="28"/>
-        </w:rPr>
-      </w:pPr>
-      <w:r>
-        <w:rPr>
-          <w:sz w:val="28"/>
-          <w:szCs w:val="28"/>
-          <w:lang w:val="it-IT"/>
-        </w:rPr>
-        <w:t xml:space="preserve">Il sistema </w:t>
-      </w:r>
-      <w:r>
-        <w:rPr>
-          <w:sz w:val="28"/>
-          <w:szCs w:val="28"/>
-          <w:lang w:val="it-IT"/>
-        </w:rPr>
-        <w:t>controlla che la quota inserita sia valida.</w:t>
+          <w:lang w:val="it-IT"/>
+        </w:rPr>
+      </w:pPr>
+      <w:r>
+        <w:rPr>
+          <w:sz w:val="28"/>
+          <w:szCs w:val="28"/>
+          <w:lang w:val="it-IT"/>
+        </w:rPr>
+        <w:t>L’amministratore inserisce l’esito desiderato con la relativa quota.</w:t>
       </w:r>
     </w:p>
     <w:p>
@@ -850,39 +763,17 @@
         <w:rPr>
           <w:sz w:val="28"/>
           <w:szCs w:val="28"/>
-        </w:rPr>
-        <w:t xml:space="preserve">Il </w:t>
-      </w:r>
-      <w:r>
-        <w:rPr>
-          <w:sz w:val="28"/>
-          <w:szCs w:val="28"/>
-          <w:lang w:val="it-IT"/>
-        </w:rPr>
-        <w:t>sistema</w:t>
-      </w:r>
-      <w:r>
-        <w:rPr>
-          <w:sz w:val="28"/>
-          <w:szCs w:val="28"/>
-        </w:rPr>
-        <w:t xml:space="preserve"> </w:t>
-      </w:r>
-      <w:r>
-        <w:rPr>
-          <w:sz w:val="28"/>
-          <w:szCs w:val="28"/>
-          <w:lang w:val="it-IT"/>
-        </w:rPr>
-        <w:t>memorizza</w:t>
-      </w:r>
-      <w:r>
-        <w:rPr>
-          <w:sz w:val="28"/>
-          <w:szCs w:val="28"/>
-          <w:lang w:val="it-IT"/>
-        </w:rPr>
-        <w:t xml:space="preserve"> le modifiche apportate e torna al punto 3 fin quando l’amministratore vuole apportare delle modifiche.</w:t>
+          <w:lang w:val="it-IT"/>
+        </w:rPr>
+        <w:t xml:space="preserve">Il sistema </w:t>
+      </w:r>
+      <w:r>
+        <w:rPr>
+          <w:sz w:val="28"/>
+          <w:szCs w:val="28"/>
+          <w:lang w:val="it-IT"/>
+        </w:rPr>
+        <w:t>controlla che la quota inserita sia valida.</w:t>
       </w:r>
     </w:p>
     <w:p>
@@ -901,17 +792,47 @@
         <w:rPr>
           <w:sz w:val="28"/>
           <w:szCs w:val="28"/>
-          <w:lang w:val="it-IT"/>
-        </w:rPr>
-        <w:t>L’amministratore</w:t>
-      </w:r>
-      <w:r>
-        <w:rPr>
-          <w:sz w:val="28"/>
-          <w:szCs w:val="28"/>
-          <w:lang w:val="it-IT"/>
-        </w:rPr>
-        <w:t xml:space="preserve"> lascia l’area di manutenzione delle partite.</w:t>
+        </w:rPr>
+        <w:t xml:space="preserve">Il </w:t>
+      </w:r>
+      <w:r>
+        <w:rPr>
+          <w:sz w:val="28"/>
+          <w:szCs w:val="28"/>
+          <w:lang w:val="it-IT"/>
+        </w:rPr>
+        <w:t>sistema</w:t>
+      </w:r>
+      <w:r>
+        <w:rPr>
+          <w:sz w:val="28"/>
+          <w:szCs w:val="28"/>
+        </w:rPr>
+        <w:t xml:space="preserve"> </w:t>
+      </w:r>
+      <w:r>
+        <w:rPr>
+          <w:sz w:val="28"/>
+          <w:szCs w:val="28"/>
+          <w:lang w:val="it-IT"/>
+        </w:rPr>
+        <w:t>memorizza</w:t>
+      </w:r>
+      <w:r>
+        <w:rPr>
+          <w:sz w:val="28"/>
+          <w:szCs w:val="28"/>
+          <w:lang w:val="it-IT"/>
+        </w:rPr>
+        <w:t xml:space="preserve"> le modifiche apportate</w:t>
+      </w:r>
+      <w:r>
+        <w:rPr>
+          <w:sz w:val="28"/>
+          <w:szCs w:val="28"/>
+          <w:lang w:val="it-IT"/>
+        </w:rPr>
+        <w:t>.</w:t>
       </w:r>
     </w:p>
     <w:p>
@@ -932,6 +853,64 @@
           <w:szCs w:val="28"/>
           <w:lang w:val="it-IT"/>
         </w:rPr>
+        <w:t>Il caso d’uso riprende d</w:t>
+      </w:r>
+      <w:r>
+        <w:rPr>
+          <w:sz w:val="28"/>
+          <w:szCs w:val="28"/>
+          <w:lang w:val="it-IT"/>
+        </w:rPr>
+        <w:t>al punto 3 fin quando l’amministratore vuole apportare delle modifiche.</w:t>
+      </w:r>
+    </w:p>
+    <w:p>
+      <w:pPr>
+        <w:pStyle w:val="Standard"/>
+        <w:numPr>
+          <w:ilvl w:val="0"/>
+          <w:numId w:val="3"/>
+        </w:numPr>
+        <w:rPr>
+          <w:sz w:val="28"/>
+          <w:szCs w:val="28"/>
+        </w:rPr>
+      </w:pPr>
+      <w:r>
+        <w:rPr>
+          <w:sz w:val="28"/>
+          <w:szCs w:val="28"/>
+          <w:lang w:val="it-IT"/>
+        </w:rPr>
+        <w:t>L’amministratore</w:t>
+      </w:r>
+      <w:r>
+        <w:rPr>
+          <w:sz w:val="28"/>
+          <w:szCs w:val="28"/>
+          <w:lang w:val="it-IT"/>
+        </w:rPr>
+        <w:t xml:space="preserve"> lascia l’area di manutenzione delle partite.</w:t>
+      </w:r>
+    </w:p>
+    <w:p>
+      <w:pPr>
+        <w:pStyle w:val="Standard"/>
+        <w:numPr>
+          <w:ilvl w:val="0"/>
+          <w:numId w:val="3"/>
+        </w:numPr>
+        <w:rPr>
+          <w:sz w:val="28"/>
+          <w:szCs w:val="28"/>
+        </w:rPr>
+      </w:pPr>
+      <w:r>
+        <w:rPr>
+          <w:sz w:val="28"/>
+          <w:szCs w:val="28"/>
+          <w:lang w:val="it-IT"/>
+        </w:rPr>
         <w:t>Il caso d’uso t</w:t>
       </w:r>
       <w:r>
@@ -950,56 +929,6 @@
         </w:rPr>
         <w:t>.</w:t>
       </w:r>
-    </w:p>
-    <w:p>
-      <w:pPr>
-        <w:pStyle w:val="Standard"/>
-        <w:ind w:left="360"/>
-        <w:rPr>
-          <w:sz w:val="28"/>
-          <w:szCs w:val="28"/>
-        </w:rPr>
-      </w:pPr>
-    </w:p>
-    <w:p>
-      <w:pPr>
-        <w:pStyle w:val="Standard"/>
-        <w:rPr>
-          <w:sz w:val="28"/>
-          <w:szCs w:val="28"/>
-          <w:lang w:val="it-IT"/>
-        </w:rPr>
-      </w:pPr>
-    </w:p>
-    <w:p>
-      <w:pPr>
-        <w:pStyle w:val="Standard"/>
-        <w:rPr>
-          <w:sz w:val="28"/>
-          <w:szCs w:val="28"/>
-          <w:lang w:val="it-IT"/>
-        </w:rPr>
-      </w:pPr>
-    </w:p>
-    <w:p>
-      <w:pPr>
-        <w:pStyle w:val="Standard"/>
-        <w:rPr>
-          <w:sz w:val="28"/>
-          <w:szCs w:val="28"/>
-          <w:lang w:val="it-IT"/>
-        </w:rPr>
-      </w:pPr>
-    </w:p>
-    <w:p>
-      <w:pPr>
-        <w:pStyle w:val="Standard"/>
-        <w:rPr>
-          <w:sz w:val="28"/>
-          <w:szCs w:val="28"/>
-          <w:lang w:val="it-IT"/>
-        </w:rPr>
-      </w:pPr>
     </w:p>
     <w:p>
       <w:pPr>
@@ -1205,23 +1134,7 @@
           <w:szCs w:val="28"/>
           <w:lang w:val="it-IT"/>
         </w:rPr>
-        <w:t>l</w:t>
-      </w:r>
-      <w:r>
-        <w:rPr>
-          <w:sz w:val="28"/>
-          <w:szCs w:val="28"/>
-          <w:lang w:val="it-IT"/>
-        </w:rPr>
-        <w:t>’amministratore</w:t>
-      </w:r>
-      <w:r>
-        <w:rPr>
-          <w:sz w:val="28"/>
-          <w:szCs w:val="28"/>
-          <w:lang w:val="it-IT"/>
-        </w:rPr>
-        <w:t xml:space="preserve"> </w:t>
+        <w:t xml:space="preserve">l’amministratore </w:t>
       </w:r>
       <w:r>
         <w:rPr>
@@ -1275,15 +1188,7 @@
           <w:szCs w:val="28"/>
           <w:lang w:val="it-IT"/>
         </w:rPr>
-        <w:t>all</w:t>
-      </w:r>
-      <w:r>
-        <w:rPr>
-          <w:sz w:val="28"/>
-          <w:szCs w:val="28"/>
-          <w:lang w:val="it-IT"/>
-        </w:rPr>
-        <w:t>’amministratore</w:t>
+        <w:t>all’amministratore</w:t>
       </w:r>
       <w:r>
         <w:rPr>
@@ -1328,15 +1233,7 @@
           <w:szCs w:val="28"/>
           <w:lang w:val="it-IT"/>
         </w:rPr>
-        <w:t>L’amministratore</w:t>
-      </w:r>
-      <w:r>
-        <w:rPr>
-          <w:sz w:val="28"/>
-          <w:szCs w:val="28"/>
-          <w:lang w:val="it-IT"/>
-        </w:rPr>
-        <w:t xml:space="preserve"> </w:t>
+        <w:t xml:space="preserve">L’amministratore </w:t>
       </w:r>
       <w:r>
         <w:rPr>
@@ -1402,15 +1299,7 @@
           <w:szCs w:val="28"/>
           <w:lang w:val="it-IT"/>
         </w:rPr>
-        <w:t>L’amministratore</w:t>
-      </w:r>
-      <w:r>
-        <w:rPr>
-          <w:sz w:val="28"/>
-          <w:szCs w:val="28"/>
-          <w:lang w:val="it-IT"/>
-        </w:rPr>
-        <w:t xml:space="preserve"> sceglie</w:t>
+        <w:t>L’amministratore sceglie</w:t>
       </w:r>
       <w:r>
         <w:rPr>
@@ -1510,15 +1399,7 @@
           <w:szCs w:val="28"/>
           <w:lang w:val="it-IT"/>
         </w:rPr>
-        <w:t>L’amministratore</w:t>
-      </w:r>
-      <w:r>
-        <w:rPr>
-          <w:sz w:val="28"/>
-          <w:szCs w:val="28"/>
-          <w:lang w:val="it-IT"/>
-        </w:rPr>
-        <w:t xml:space="preserve"> inserisce i dati richiesti</w:t>
+        <w:t>L’amministratore inserisce i dati richiesti</w:t>
       </w:r>
       <w:r>
         <w:rPr>
@@ -1564,15 +1445,7 @@
           <w:szCs w:val="28"/>
           <w:lang w:val="it-IT"/>
         </w:rPr>
-        <w:t>l</w:t>
-      </w:r>
-      <w:r>
-        <w:rPr>
-          <w:sz w:val="28"/>
-          <w:szCs w:val="28"/>
-          <w:lang w:val="it-IT"/>
-        </w:rPr>
-        <w:t>’amministratore</w:t>
+        <w:t>l’amministratore</w:t>
       </w:r>
       <w:r>
         <w:rPr>
@@ -1629,39 +1502,7 @@
           <w:szCs w:val="28"/>
           <w:lang w:val="it-IT"/>
         </w:rPr>
-        <w:t xml:space="preserve">Il sistema mostra un messaggio di errore ed invita l’amministratore ad inserire </w:t>
-      </w:r>
-      <w:r>
-        <w:rPr>
-          <w:sz w:val="28"/>
-          <w:szCs w:val="28"/>
-          <w:lang w:val="it-IT"/>
-        </w:rPr>
-        <w:t>correttamente tutti i dati</w:t>
-      </w:r>
-      <w:r>
-        <w:rPr>
-          <w:sz w:val="28"/>
-          <w:szCs w:val="28"/>
-          <w:lang w:val="it-IT"/>
-        </w:rPr>
-        <w:t xml:space="preserve"> e torna al punto </w:t>
-      </w:r>
-      <w:r>
-        <w:rPr>
-          <w:sz w:val="28"/>
-          <w:szCs w:val="28"/>
-          <w:lang w:val="it-IT"/>
-        </w:rPr>
-        <w:t>2</w:t>
-      </w:r>
-      <w:r>
-        <w:rPr>
-          <w:sz w:val="28"/>
-          <w:szCs w:val="28"/>
-          <w:lang w:val="it-IT"/>
-        </w:rPr>
-        <w:t>.</w:t>
+        <w:t>Il sistema mostra un messaggio di errore ed invita l’amministratore ad inserire correttamente tutti i dati e torna al punto 2.</w:t>
       </w:r>
     </w:p>
     <w:p>
@@ -1683,23 +1524,7 @@
           <w:szCs w:val="28"/>
           <w:lang w:val="it-IT"/>
         </w:rPr>
-        <w:t>Il sistema chiede all</w:t>
-      </w:r>
-      <w:r>
-        <w:rPr>
-          <w:sz w:val="28"/>
-          <w:szCs w:val="28"/>
-          <w:lang w:val="it-IT"/>
-        </w:rPr>
-        <w:t>’amministratore</w:t>
-      </w:r>
-      <w:r>
-        <w:rPr>
-          <w:sz w:val="28"/>
-          <w:szCs w:val="28"/>
-          <w:lang w:val="it-IT"/>
-        </w:rPr>
-        <w:t xml:space="preserve"> di inserire un esito con la relativa quota.</w:t>
+        <w:t>Il sistema chiede all’amministratore di inserire un esito con la relativa quota.</w:t>
       </w:r>
     </w:p>
     <w:p>
@@ -1721,15 +1546,7 @@
           <w:szCs w:val="28"/>
           <w:lang w:val="it-IT"/>
         </w:rPr>
-        <w:t>L’amministratore</w:t>
-      </w:r>
-      <w:r>
-        <w:rPr>
-          <w:sz w:val="28"/>
-          <w:szCs w:val="28"/>
-          <w:lang w:val="it-IT"/>
-        </w:rPr>
-        <w:t xml:space="preserve"> inserisce l’esito e la quota desiderata.</w:t>
+        <w:t>L’amministratore inserisce l’esito e la quota desiderata.</w:t>
       </w:r>
     </w:p>
     <w:p>
@@ -1852,31 +1669,39 @@
           <w:szCs w:val="28"/>
           <w:lang w:val="it-IT"/>
         </w:rPr>
-        <w:t xml:space="preserve">Il sistema torna al punto 4 fin quando </w:t>
-      </w:r>
-      <w:r>
-        <w:rPr>
-          <w:sz w:val="28"/>
-          <w:szCs w:val="28"/>
-          <w:lang w:val="it-IT"/>
-        </w:rPr>
-        <w:t>l</w:t>
-      </w:r>
-      <w:r>
-        <w:rPr>
-          <w:sz w:val="28"/>
-          <w:szCs w:val="28"/>
-          <w:lang w:val="it-IT"/>
-        </w:rPr>
-        <w:t>’amministratore</w:t>
-      </w:r>
-      <w:r>
-        <w:rPr>
-          <w:sz w:val="28"/>
-          <w:szCs w:val="28"/>
-          <w:lang w:val="it-IT"/>
-        </w:rPr>
-        <w:t xml:space="preserve"> non decide di concludere l’inserimento.</w:t>
+        <w:t xml:space="preserve">Il sistema torna al punto 4 </w:t>
+      </w:r>
+      <w:r>
+        <w:rPr>
+          <w:sz w:val="28"/>
+          <w:szCs w:val="28"/>
+          <w:lang w:val="it-IT"/>
+        </w:rPr>
+        <w:t>dell’estensione 4</w:t>
+      </w:r>
+      <w:r>
+        <w:rPr>
+          <w:sz w:val="28"/>
+          <w:szCs w:val="28"/>
+          <w:lang w:val="it-IT"/>
+        </w:rPr>
+        <w:t xml:space="preserve">a </w:t>
+      </w:r>
+      <w:r>
+        <w:rPr>
+          <w:sz w:val="28"/>
+          <w:szCs w:val="28"/>
+          <w:lang w:val="it-IT"/>
+        </w:rPr>
+        <w:t xml:space="preserve">fin quando </w:t>
+      </w:r>
+      <w:r>
+        <w:rPr>
+          <w:sz w:val="28"/>
+          <w:szCs w:val="28"/>
+          <w:lang w:val="it-IT"/>
+        </w:rPr>
+        <w:t>l’amministratore non decide di concludere l’inserimento.</w:t>
       </w:r>
     </w:p>
     <w:p>
@@ -1906,7 +1731,23 @@
           <w:szCs w:val="28"/>
           <w:lang w:val="it-IT"/>
         </w:rPr>
-        <w:t>prosegue eseguendo il punto 3 dello scenario principale di successo</w:t>
+        <w:t xml:space="preserve">prosegue eseguendo il punto </w:t>
+      </w:r>
+      <w:r>
+        <w:rPr>
+          <w:sz w:val="28"/>
+          <w:szCs w:val="28"/>
+          <w:lang w:val="it-IT"/>
+        </w:rPr>
+        <w:t>12</w:t>
+      </w:r>
+      <w:r>
+        <w:rPr>
+          <w:sz w:val="28"/>
+          <w:szCs w:val="28"/>
+          <w:lang w:val="it-IT"/>
+        </w:rPr>
+        <w:t xml:space="preserve"> dello scenario principale di successo</w:t>
       </w:r>
       <w:r>
         <w:rPr>
@@ -1926,6 +1767,106 @@
           <w:lang w:val="it-IT"/>
         </w:rPr>
       </w:pPr>
+    </w:p>
+    <w:p>
+      <w:pPr>
+        <w:pStyle w:val="Standard"/>
+        <w:rPr>
+          <w:sz w:val="28"/>
+          <w:szCs w:val="28"/>
+          <w:lang w:val="it-IT"/>
+        </w:rPr>
+      </w:pPr>
+    </w:p>
+    <w:p>
+      <w:pPr>
+        <w:pStyle w:val="Standard"/>
+        <w:rPr>
+          <w:sz w:val="28"/>
+          <w:szCs w:val="28"/>
+          <w:lang w:val="it-IT"/>
+        </w:rPr>
+      </w:pPr>
+    </w:p>
+    <w:p>
+      <w:pPr>
+        <w:pStyle w:val="Standard"/>
+        <w:rPr>
+          <w:sz w:val="28"/>
+          <w:szCs w:val="28"/>
+          <w:lang w:val="it-IT"/>
+        </w:rPr>
+      </w:pPr>
+    </w:p>
+    <w:p>
+      <w:pPr>
+        <w:pStyle w:val="Standard"/>
+        <w:rPr>
+          <w:sz w:val="28"/>
+          <w:szCs w:val="28"/>
+          <w:lang w:val="it-IT"/>
+        </w:rPr>
+      </w:pPr>
+    </w:p>
+    <w:p>
+      <w:pPr>
+        <w:pStyle w:val="Standard"/>
+        <w:rPr>
+          <w:sz w:val="28"/>
+          <w:szCs w:val="28"/>
+          <w:lang w:val="it-IT"/>
+        </w:rPr>
+      </w:pPr>
+    </w:p>
+    <w:p>
+      <w:pPr>
+        <w:pStyle w:val="Standard"/>
+        <w:rPr>
+          <w:sz w:val="28"/>
+          <w:szCs w:val="28"/>
+          <w:lang w:val="it-IT"/>
+        </w:rPr>
+      </w:pPr>
+    </w:p>
+    <w:p>
+      <w:pPr>
+        <w:pStyle w:val="Standard"/>
+        <w:rPr>
+          <w:sz w:val="28"/>
+          <w:szCs w:val="28"/>
+          <w:lang w:val="it-IT"/>
+        </w:rPr>
+      </w:pPr>
+    </w:p>
+    <w:p>
+      <w:pPr>
+        <w:pStyle w:val="Standard"/>
+        <w:rPr>
+          <w:sz w:val="28"/>
+          <w:szCs w:val="28"/>
+          <w:lang w:val="it-IT"/>
+        </w:rPr>
+      </w:pPr>
+    </w:p>
+    <w:p>
+      <w:pPr>
+        <w:pStyle w:val="Standard"/>
+        <w:rPr>
+          <w:sz w:val="28"/>
+          <w:szCs w:val="28"/>
+          <w:lang w:val="it-IT"/>
+        </w:rPr>
+      </w:pPr>
+    </w:p>
+    <w:p>
+      <w:pPr>
+        <w:pStyle w:val="Standard"/>
+        <w:rPr>
+          <w:sz w:val="28"/>
+          <w:szCs w:val="28"/>
+          <w:lang w:val="it-IT"/>
+        </w:rPr>
+      </w:pPr>
       <w:r>
         <w:rPr>
           <w:sz w:val="28"/>
@@ -1948,31 +1889,7 @@
           <w:szCs w:val="28"/>
           <w:lang w:val="it-IT"/>
         </w:rPr>
-        <w:t xml:space="preserve">L’amministratore sceglie di </w:t>
-      </w:r>
-      <w:r>
-        <w:rPr>
-          <w:sz w:val="28"/>
-          <w:szCs w:val="28"/>
-          <w:lang w:val="it-IT"/>
-        </w:rPr>
-        <w:t>rimuovere</w:t>
-      </w:r>
-      <w:r>
-        <w:rPr>
-          <w:sz w:val="28"/>
-          <w:szCs w:val="28"/>
-          <w:lang w:val="it-IT"/>
-        </w:rPr>
-        <w:t xml:space="preserve"> una partita</w:t>
-      </w:r>
-      <w:r>
-        <w:rPr>
-          <w:sz w:val="28"/>
-          <w:szCs w:val="28"/>
-          <w:lang w:val="it-IT"/>
-        </w:rPr>
-        <w:t xml:space="preserve"> esistente</w:t>
+        <w:t>L’amministratore sceglie di rimuovere una partita esistente</w:t>
       </w:r>
       <w:r>
         <w:rPr>
@@ -2065,7 +1982,23 @@
           <w:szCs w:val="28"/>
           <w:lang w:val="it-IT"/>
         </w:rPr>
-        <w:t xml:space="preserve">3a. il sistema non riesce a rimuove con successo la partita </w:t>
+        <w:t>3a. il sistema non riesce a rimuove con successo la partita</w:t>
+      </w:r>
+      <w:r>
+        <w:rPr>
+          <w:sz w:val="28"/>
+          <w:szCs w:val="28"/>
+          <w:lang w:val="it-IT"/>
+        </w:rPr>
+        <w:t>.</w:t>
+      </w:r>
+      <w:r>
+        <w:rPr>
+          <w:sz w:val="28"/>
+          <w:szCs w:val="28"/>
+          <w:lang w:val="it-IT"/>
+        </w:rPr>
+        <w:t xml:space="preserve"> </w:t>
       </w:r>
     </w:p>
     <w:p>
@@ -2089,6 +2022,14 @@
         </w:rPr>
         <w:t>Il sistema notifica all’amministratore che la rimozione non è avvenuta con successo</w:t>
       </w:r>
+      <w:r>
+        <w:rPr>
+          <w:sz w:val="28"/>
+          <w:szCs w:val="28"/>
+          <w:lang w:val="it-IT"/>
+        </w:rPr>
+        <w:t>.</w:t>
+      </w:r>
     </w:p>
     <w:p>
       <w:pPr>
@@ -2109,23 +2050,31 @@
           <w:szCs w:val="28"/>
           <w:lang w:val="it-IT"/>
         </w:rPr>
-        <w:t>Il sistema riparte dal punto 1 fin quando l</w:t>
-      </w:r>
-      <w:r>
-        <w:rPr>
-          <w:sz w:val="28"/>
-          <w:szCs w:val="28"/>
-          <w:lang w:val="it-IT"/>
-        </w:rPr>
-        <w:t>’amministratore</w:t>
-      </w:r>
-      <w:r>
-        <w:rPr>
-          <w:sz w:val="28"/>
-          <w:szCs w:val="28"/>
-          <w:lang w:val="it-IT"/>
-        </w:rPr>
-        <w:t xml:space="preserve"> non decide di concludere l’eliminazione delle partite</w:t>
+        <w:t>Il sistema riparte dal punto 1</w:t>
+      </w:r>
+      <w:r>
+        <w:rPr>
+          <w:sz w:val="28"/>
+          <w:szCs w:val="28"/>
+          <w:lang w:val="it-IT"/>
+        </w:rPr>
+        <w:t xml:space="preserve"> dell’estensione 4b</w:t>
+      </w:r>
+      <w:r>
+        <w:rPr>
+          <w:sz w:val="28"/>
+          <w:szCs w:val="28"/>
+          <w:lang w:val="it-IT"/>
+        </w:rPr>
+        <w:t xml:space="preserve"> fin quando l’amministratore non decide di concludere l’eliminazione delle partite</w:t>
+      </w:r>
+      <w:r>
+        <w:rPr>
+          <w:sz w:val="28"/>
+          <w:szCs w:val="28"/>
+          <w:lang w:val="it-IT"/>
+        </w:rPr>
+        <w:t>.</w:t>
       </w:r>
     </w:p>
     <w:p>
@@ -2147,31 +2096,130 @@
           <w:szCs w:val="28"/>
           <w:lang w:val="it-IT"/>
         </w:rPr>
-        <w:lastRenderedPageBreak/>
-        <w:t>Il caso d’uso riparte dal punto 1 dello scenario principale di successo fin quando l</w:t>
-      </w:r>
-      <w:r>
-        <w:rPr>
-          <w:sz w:val="28"/>
-          <w:szCs w:val="28"/>
-          <w:lang w:val="it-IT"/>
-        </w:rPr>
-        <w:t>’amministratore</w:t>
-      </w:r>
-      <w:r>
-        <w:rPr>
-          <w:sz w:val="28"/>
-          <w:szCs w:val="28"/>
-          <w:lang w:val="it-IT"/>
-        </w:rPr>
-        <w:t xml:space="preserve"> vuole eseguire delle modifiche.</w:t>
+        <w:t>Il caso d’uso riparte dal punto 1</w:t>
+      </w:r>
+      <w:r>
+        <w:rPr>
+          <w:sz w:val="28"/>
+          <w:szCs w:val="28"/>
+          <w:lang w:val="it-IT"/>
+        </w:rPr>
+        <w:t>2</w:t>
+      </w:r>
+      <w:r>
+        <w:rPr>
+          <w:sz w:val="28"/>
+          <w:szCs w:val="28"/>
+          <w:lang w:val="it-IT"/>
+        </w:rPr>
+        <w:t xml:space="preserve"> dello scenario principale di successo</w:t>
+      </w:r>
+      <w:r>
+        <w:rPr>
+          <w:sz w:val="28"/>
+          <w:szCs w:val="28"/>
+          <w:lang w:val="it-IT"/>
+        </w:rPr>
+        <w:t>.</w:t>
+      </w:r>
+    </w:p>
+    <w:p>
+      <w:pPr>
+        <w:pStyle w:val="Standard"/>
+        <w:rPr>
+          <w:sz w:val="28"/>
+          <w:szCs w:val="28"/>
+          <w:lang w:val="it-IT"/>
+        </w:rPr>
+      </w:pPr>
+    </w:p>
+    <w:p>
+      <w:pPr>
+        <w:pStyle w:val="Standard"/>
+        <w:rPr>
+          <w:sz w:val="28"/>
+          <w:szCs w:val="28"/>
+          <w:lang w:val="it-IT"/>
+        </w:rPr>
+      </w:pPr>
+      <w:r>
+        <w:rPr>
+          <w:sz w:val="28"/>
+          <w:szCs w:val="28"/>
+          <w:lang w:val="it-IT"/>
+        </w:rPr>
+        <w:t xml:space="preserve">8a. </w:t>
+      </w:r>
+      <w:r>
+        <w:rPr>
+          <w:sz w:val="28"/>
+          <w:szCs w:val="28"/>
+          <w:lang w:val="it-IT"/>
+        </w:rPr>
+        <w:t xml:space="preserve">L’amministratore sceglie di </w:t>
+      </w:r>
+      <w:r>
+        <w:rPr>
+          <w:sz w:val="28"/>
+          <w:szCs w:val="28"/>
+          <w:lang w:val="it-IT"/>
+        </w:rPr>
+        <w:t>modificare</w:t>
+      </w:r>
+      <w:r>
+        <w:rPr>
+          <w:sz w:val="28"/>
+          <w:szCs w:val="28"/>
+          <w:lang w:val="it-IT"/>
+        </w:rPr>
+        <w:t xml:space="preserve"> un</w:t>
+      </w:r>
+      <w:r>
+        <w:rPr>
+          <w:sz w:val="28"/>
+          <w:szCs w:val="28"/>
+          <w:lang w:val="it-IT"/>
+        </w:rPr>
+        <w:t>a</w:t>
+      </w:r>
+      <w:r>
+        <w:rPr>
+          <w:sz w:val="28"/>
+          <w:szCs w:val="28"/>
+          <w:lang w:val="it-IT"/>
+        </w:rPr>
+        <w:t xml:space="preserve"> </w:t>
+      </w:r>
+      <w:r>
+        <w:rPr>
+          <w:sz w:val="28"/>
+          <w:szCs w:val="28"/>
+          <w:lang w:val="it-IT"/>
+        </w:rPr>
+        <w:t>quota esistente</w:t>
+      </w:r>
+      <w:r>
+        <w:rPr>
+          <w:sz w:val="28"/>
+          <w:szCs w:val="28"/>
+          <w:lang w:val="it-IT"/>
+        </w:rPr>
+        <w:t xml:space="preserve"> per la partita selezionata</w:t>
+      </w:r>
+      <w:r>
+        <w:rPr>
+          <w:sz w:val="28"/>
+          <w:szCs w:val="28"/>
+          <w:lang w:val="it-IT"/>
+        </w:rPr>
+        <w:t>.</w:t>
       </w:r>
     </w:p>
     <w:p>
       <w:pPr>
         <w:pStyle w:val="Standard"/>
         <w:numPr>
-          <w:ilvl w:val="0"/>
+          <w:ilvl w:val="1"/>
           <w:numId w:val="14"/>
         </w:numPr>
         <w:rPr>
@@ -2186,28 +2234,583 @@
           <w:szCs w:val="28"/>
           <w:lang w:val="it-IT"/>
         </w:rPr>
-        <w:t>L’amministratore</w:t>
-      </w:r>
-      <w:r>
-        <w:rPr>
-          <w:sz w:val="28"/>
-          <w:szCs w:val="28"/>
-          <w:lang w:val="it-IT"/>
-        </w:rPr>
-        <w:t xml:space="preserve"> esegue il punto 12 dello scenario principale di successo.</w:t>
-      </w:r>
-      <w:r>
-        <w:rPr>
-          <w:sz w:val="28"/>
-          <w:szCs w:val="28"/>
-          <w:lang w:val="it-IT"/>
-        </w:rPr>
-        <w:t xml:space="preserve"> //eliminare questo e spezzare punto 11 e 12 dello scenario principale di successo</w:t>
+        <w:t xml:space="preserve">Il sistema mostra all’amministratore </w:t>
+      </w:r>
+      <w:r>
+        <w:rPr>
+          <w:sz w:val="28"/>
+          <w:szCs w:val="28"/>
+          <w:lang w:val="it-IT"/>
+        </w:rPr>
+        <w:t>gli esiti, per la partita selezionata,</w:t>
+      </w:r>
+      <w:r>
+        <w:rPr>
+          <w:sz w:val="28"/>
+          <w:szCs w:val="28"/>
+          <w:lang w:val="it-IT"/>
+        </w:rPr>
+        <w:t xml:space="preserve"> attualmente presenti.</w:t>
+      </w:r>
+    </w:p>
+    <w:p>
+      <w:pPr>
+        <w:pStyle w:val="Standard"/>
+        <w:numPr>
+          <w:ilvl w:val="1"/>
+          <w:numId w:val="14"/>
+        </w:numPr>
+        <w:rPr>
+          <w:sz w:val="28"/>
+          <w:szCs w:val="28"/>
+          <w:lang w:val="it-IT"/>
+        </w:rPr>
+      </w:pPr>
+      <w:r>
+        <w:rPr>
+          <w:sz w:val="28"/>
+          <w:szCs w:val="28"/>
+          <w:lang w:val="it-IT"/>
+        </w:rPr>
+        <w:t>L’amministratore seleziona una de</w:t>
+      </w:r>
+      <w:r>
+        <w:rPr>
+          <w:sz w:val="28"/>
+          <w:szCs w:val="28"/>
+          <w:lang w:val="it-IT"/>
+        </w:rPr>
+        <w:t>i</w:t>
+      </w:r>
+      <w:r>
+        <w:rPr>
+          <w:sz w:val="28"/>
+          <w:szCs w:val="28"/>
+          <w:lang w:val="it-IT"/>
+        </w:rPr>
+        <w:t xml:space="preserve"> seguenti </w:t>
+      </w:r>
+      <w:r>
+        <w:rPr>
+          <w:sz w:val="28"/>
+          <w:szCs w:val="28"/>
+          <w:lang w:val="it-IT"/>
+        </w:rPr>
+        <w:t>esiti</w:t>
+      </w:r>
+      <w:r>
+        <w:rPr>
+          <w:sz w:val="28"/>
+          <w:szCs w:val="28"/>
+          <w:lang w:val="it-IT"/>
+        </w:rPr>
+        <w:t xml:space="preserve"> </w:t>
+      </w:r>
+      <w:r>
+        <w:rPr>
+          <w:sz w:val="28"/>
+          <w:szCs w:val="28"/>
+          <w:lang w:val="it-IT"/>
+        </w:rPr>
+        <w:t>mostrati.</w:t>
+      </w:r>
+    </w:p>
+    <w:p>
+      <w:pPr>
+        <w:pStyle w:val="Standard"/>
+        <w:numPr>
+          <w:ilvl w:val="1"/>
+          <w:numId w:val="14"/>
+        </w:numPr>
+        <w:rPr>
+          <w:sz w:val="28"/>
+          <w:szCs w:val="28"/>
+          <w:lang w:val="it-IT"/>
+        </w:rPr>
+      </w:pPr>
+      <w:r>
+        <w:rPr>
+          <w:sz w:val="28"/>
+          <w:szCs w:val="28"/>
+          <w:lang w:val="it-IT"/>
+        </w:rPr>
+        <w:t>Il sistema chiede all</w:t>
+      </w:r>
+      <w:r>
+        <w:rPr>
+          <w:sz w:val="28"/>
+          <w:szCs w:val="28"/>
+          <w:lang w:val="it-IT"/>
+        </w:rPr>
+        <w:t>’amministratore</w:t>
+      </w:r>
+      <w:r>
+        <w:rPr>
+          <w:sz w:val="28"/>
+          <w:szCs w:val="28"/>
+          <w:lang w:val="it-IT"/>
+        </w:rPr>
+        <w:t xml:space="preserve"> di inserire la nuova quota, per l’esito selezionato, da sostituire a quella esistente.</w:t>
+      </w:r>
+    </w:p>
+    <w:p>
+      <w:pPr>
+        <w:pStyle w:val="Standard"/>
+        <w:numPr>
+          <w:ilvl w:val="1"/>
+          <w:numId w:val="14"/>
+        </w:numPr>
+        <w:rPr>
+          <w:sz w:val="28"/>
+          <w:szCs w:val="28"/>
+          <w:lang w:val="it-IT"/>
+        </w:rPr>
+      </w:pPr>
+      <w:r>
+        <w:rPr>
+          <w:sz w:val="28"/>
+          <w:szCs w:val="28"/>
+          <w:lang w:val="it-IT"/>
+        </w:rPr>
+        <w:t>L’amministratore inserisce la nuova quota.</w:t>
+      </w:r>
+    </w:p>
+    <w:p>
+      <w:pPr>
+        <w:pStyle w:val="Standard"/>
+        <w:numPr>
+          <w:ilvl w:val="1"/>
+          <w:numId w:val="14"/>
+        </w:numPr>
+        <w:rPr>
+          <w:sz w:val="28"/>
+          <w:szCs w:val="28"/>
+          <w:lang w:val="it-IT"/>
+        </w:rPr>
+      </w:pPr>
+      <w:r>
+        <w:rPr>
+          <w:sz w:val="28"/>
+          <w:szCs w:val="28"/>
+          <w:lang w:val="it-IT"/>
+        </w:rPr>
+        <w:t>Il sistema verifica che la quota inserita sia valida.</w:t>
+      </w:r>
+    </w:p>
+    <w:p>
+      <w:pPr>
+        <w:pStyle w:val="Standard"/>
+        <w:ind w:left="1080"/>
+        <w:rPr>
+          <w:sz w:val="28"/>
+          <w:szCs w:val="28"/>
+          <w:lang w:val="it-IT"/>
+        </w:rPr>
+      </w:pPr>
+      <w:r>
+        <w:rPr>
+          <w:sz w:val="28"/>
+          <w:szCs w:val="28"/>
+          <w:lang w:val="it-IT"/>
+        </w:rPr>
+        <w:t>5a. il sistema verifica che la quota inserita non è valida.</w:t>
+      </w:r>
+    </w:p>
+    <w:p>
+      <w:pPr>
+        <w:pStyle w:val="Standard"/>
+        <w:numPr>
+          <w:ilvl w:val="3"/>
+          <w:numId w:val="14"/>
+        </w:numPr>
+        <w:rPr>
+          <w:sz w:val="28"/>
+          <w:szCs w:val="28"/>
+          <w:lang w:val="it-IT"/>
+        </w:rPr>
+      </w:pPr>
+      <w:r>
+        <w:rPr>
+          <w:sz w:val="28"/>
+          <w:szCs w:val="28"/>
+          <w:lang w:val="it-IT"/>
+        </w:rPr>
+        <w:t xml:space="preserve">Il sistema mostra un messaggio di errore in cui notifica all’amministratore che la quota inserita non è valida </w:t>
+      </w:r>
+    </w:p>
+    <w:p>
+      <w:pPr>
+        <w:pStyle w:val="Standard"/>
+        <w:numPr>
+          <w:ilvl w:val="3"/>
+          <w:numId w:val="14"/>
+        </w:numPr>
+        <w:rPr>
+          <w:sz w:val="28"/>
+          <w:szCs w:val="28"/>
+          <w:lang w:val="it-IT"/>
+        </w:rPr>
+      </w:pPr>
+      <w:r>
+        <w:rPr>
+          <w:sz w:val="28"/>
+          <w:szCs w:val="28"/>
+          <w:lang w:val="it-IT"/>
+        </w:rPr>
+        <w:t>Il caso d’uso riprende dal punto 3 dell’estensione 8a.</w:t>
+      </w:r>
+    </w:p>
+    <w:p>
+      <w:pPr>
+        <w:pStyle w:val="Standard"/>
+        <w:numPr>
+          <w:ilvl w:val="1"/>
+          <w:numId w:val="14"/>
+        </w:numPr>
+        <w:rPr>
+          <w:sz w:val="28"/>
+          <w:szCs w:val="28"/>
+          <w:lang w:val="it-IT"/>
+        </w:rPr>
+      </w:pPr>
+      <w:r>
+        <w:rPr>
+          <w:sz w:val="28"/>
+          <w:szCs w:val="28"/>
+          <w:lang w:val="it-IT"/>
+        </w:rPr>
+        <w:t>Il sistema memorizza le modifiche apportate dall</w:t>
+      </w:r>
+      <w:r>
+        <w:rPr>
+          <w:sz w:val="28"/>
+          <w:szCs w:val="28"/>
+          <w:lang w:val="it-IT"/>
+        </w:rPr>
+        <w:t>’amministratore</w:t>
+      </w:r>
+      <w:r>
+        <w:rPr>
+          <w:sz w:val="28"/>
+          <w:szCs w:val="28"/>
+          <w:lang w:val="it-IT"/>
+        </w:rPr>
+        <w:t>.</w:t>
+      </w:r>
+    </w:p>
+    <w:p>
+      <w:pPr>
+        <w:pStyle w:val="Standard"/>
+        <w:numPr>
+          <w:ilvl w:val="1"/>
+          <w:numId w:val="14"/>
+        </w:numPr>
+        <w:rPr>
+          <w:sz w:val="28"/>
+          <w:szCs w:val="28"/>
+          <w:lang w:val="it-IT"/>
+        </w:rPr>
+      </w:pPr>
+      <w:r>
+        <w:rPr>
+          <w:sz w:val="28"/>
+          <w:szCs w:val="28"/>
+          <w:lang w:val="it-IT"/>
+        </w:rPr>
+        <w:t>Il caso d’uso riprende dal punto 1 fin quando l</w:t>
+      </w:r>
+      <w:r>
+        <w:rPr>
+          <w:sz w:val="28"/>
+          <w:szCs w:val="28"/>
+          <w:lang w:val="it-IT"/>
+        </w:rPr>
+        <w:t>’amministratore</w:t>
+      </w:r>
+      <w:r>
+        <w:rPr>
+          <w:sz w:val="28"/>
+          <w:szCs w:val="28"/>
+          <w:lang w:val="it-IT"/>
+        </w:rPr>
+        <w:t xml:space="preserve"> vuole modificare altre quote per la stessa partita.</w:t>
+      </w:r>
+    </w:p>
+    <w:p>
+      <w:pPr>
+        <w:pStyle w:val="Standard"/>
+        <w:numPr>
+          <w:ilvl w:val="1"/>
+          <w:numId w:val="14"/>
+        </w:numPr>
+        <w:rPr>
+          <w:sz w:val="28"/>
+          <w:szCs w:val="28"/>
+          <w:lang w:val="it-IT"/>
+        </w:rPr>
+      </w:pPr>
+      <w:r>
+        <w:rPr>
+          <w:sz w:val="28"/>
+          <w:szCs w:val="28"/>
+          <w:lang w:val="it-IT"/>
+        </w:rPr>
+        <w:t>Il caso d’uso riprende dal punto 12 dello scenario principale di successo.</w:t>
+      </w:r>
+    </w:p>
+    <w:p>
+      <w:pPr>
+        <w:pStyle w:val="Standard"/>
+        <w:ind w:left="720"/>
+        <w:rPr>
+          <w:sz w:val="28"/>
+          <w:szCs w:val="28"/>
+          <w:lang w:val="it-IT"/>
+        </w:rPr>
+      </w:pPr>
+    </w:p>
+    <w:p>
+      <w:pPr>
+        <w:pStyle w:val="Standard"/>
+        <w:rPr>
+          <w:sz w:val="28"/>
+          <w:szCs w:val="28"/>
+          <w:lang w:val="it-IT"/>
+        </w:rPr>
+      </w:pPr>
+      <w:r>
+        <w:rPr>
+          <w:sz w:val="28"/>
+          <w:szCs w:val="28"/>
+          <w:lang w:val="it-IT"/>
+        </w:rPr>
+        <w:t xml:space="preserve">8b. </w:t>
+      </w:r>
+      <w:r>
+        <w:rPr>
+          <w:sz w:val="28"/>
+          <w:szCs w:val="28"/>
+          <w:lang w:val="it-IT"/>
+        </w:rPr>
+        <w:t xml:space="preserve">L’amministratore sceglie di </w:t>
+      </w:r>
+      <w:r>
+        <w:rPr>
+          <w:sz w:val="28"/>
+          <w:szCs w:val="28"/>
+          <w:lang w:val="it-IT"/>
+        </w:rPr>
+        <w:t>rimuovere</w:t>
+      </w:r>
+      <w:r>
+        <w:rPr>
+          <w:sz w:val="28"/>
+          <w:szCs w:val="28"/>
+          <w:lang w:val="it-IT"/>
+        </w:rPr>
+        <w:t xml:space="preserve"> un </w:t>
+      </w:r>
+      <w:r>
+        <w:rPr>
+          <w:sz w:val="28"/>
+          <w:szCs w:val="28"/>
+          <w:lang w:val="it-IT"/>
+        </w:rPr>
+        <w:t>e</w:t>
+      </w:r>
+      <w:r>
+        <w:rPr>
+          <w:sz w:val="28"/>
+          <w:szCs w:val="28"/>
+          <w:lang w:val="it-IT"/>
+        </w:rPr>
+        <w:t xml:space="preserve">sito </w:t>
+      </w:r>
+      <w:r>
+        <w:rPr>
+          <w:sz w:val="28"/>
+          <w:szCs w:val="28"/>
+          <w:lang w:val="it-IT"/>
+        </w:rPr>
+        <w:t>esistente per la partita selezionata.</w:t>
+      </w:r>
+    </w:p>
+    <w:p>
+      <w:pPr>
+        <w:pStyle w:val="Standard"/>
+        <w:numPr>
+          <w:ilvl w:val="1"/>
+          <w:numId w:val="21"/>
+        </w:numPr>
+        <w:rPr>
+          <w:sz w:val="28"/>
+          <w:szCs w:val="28"/>
+          <w:lang w:val="it-IT"/>
+        </w:rPr>
+      </w:pPr>
+      <w:r>
+        <w:rPr>
+          <w:sz w:val="28"/>
+          <w:szCs w:val="28"/>
+          <w:lang w:val="it-IT"/>
+        </w:rPr>
+        <w:t>Il sistema mostra all’amministratore gli esiti, per la partita selezionata, attualmente presenti.</w:t>
+      </w:r>
+    </w:p>
+    <w:p>
+      <w:pPr>
+        <w:pStyle w:val="Standard"/>
+        <w:numPr>
+          <w:ilvl w:val="1"/>
+          <w:numId w:val="21"/>
+        </w:numPr>
+        <w:rPr>
+          <w:sz w:val="28"/>
+          <w:szCs w:val="28"/>
+          <w:lang w:val="it-IT"/>
+        </w:rPr>
+      </w:pPr>
+      <w:r>
+        <w:rPr>
+          <w:sz w:val="28"/>
+          <w:szCs w:val="28"/>
+          <w:lang w:val="it-IT"/>
+        </w:rPr>
+        <w:t>L’amministratore seleziona una dei seguenti esiti mostrati.</w:t>
+      </w:r>
+    </w:p>
+    <w:p>
+      <w:pPr>
+        <w:pStyle w:val="Standard"/>
+        <w:numPr>
+          <w:ilvl w:val="1"/>
+          <w:numId w:val="21"/>
+        </w:numPr>
+        <w:rPr>
+          <w:sz w:val="28"/>
+          <w:szCs w:val="28"/>
+          <w:lang w:val="it-IT"/>
+        </w:rPr>
+      </w:pPr>
+      <w:r>
+        <w:rPr>
+          <w:sz w:val="28"/>
+          <w:szCs w:val="28"/>
+          <w:lang w:val="it-IT"/>
+        </w:rPr>
+        <w:t xml:space="preserve">Il sistema </w:t>
+      </w:r>
+      <w:r>
+        <w:rPr>
+          <w:sz w:val="28"/>
+          <w:szCs w:val="28"/>
+          <w:lang w:val="it-IT"/>
+        </w:rPr>
+        <w:t xml:space="preserve">elimina </w:t>
+      </w:r>
+      <w:r>
+        <w:rPr>
+          <w:sz w:val="28"/>
+          <w:szCs w:val="28"/>
+          <w:lang w:val="it-IT"/>
+        </w:rPr>
+        <w:t>l’esito selezionato.</w:t>
+      </w:r>
+    </w:p>
+    <w:p>
+      <w:pPr>
+        <w:pStyle w:val="Standard"/>
+        <w:numPr>
+          <w:ilvl w:val="1"/>
+          <w:numId w:val="21"/>
+        </w:numPr>
+        <w:rPr>
+          <w:sz w:val="28"/>
+          <w:szCs w:val="28"/>
+          <w:lang w:val="it-IT"/>
+        </w:rPr>
+      </w:pPr>
+      <w:r>
+        <w:rPr>
+          <w:sz w:val="28"/>
+          <w:szCs w:val="28"/>
+          <w:lang w:val="it-IT"/>
+        </w:rPr>
+        <w:t>Il caso d’uso riprende dal punto 1</w:t>
+      </w:r>
+      <w:r>
+        <w:rPr>
+          <w:sz w:val="28"/>
+          <w:szCs w:val="28"/>
+          <w:lang w:val="it-IT"/>
+        </w:rPr>
+        <w:t xml:space="preserve"> dell’estensione 8b</w:t>
+      </w:r>
+      <w:r>
+        <w:rPr>
+          <w:sz w:val="28"/>
+          <w:szCs w:val="28"/>
+          <w:lang w:val="it-IT"/>
+        </w:rPr>
+        <w:t xml:space="preserve"> fin quando l’amministratore vuole </w:t>
+      </w:r>
+      <w:r>
+        <w:rPr>
+          <w:sz w:val="28"/>
+          <w:szCs w:val="28"/>
+          <w:lang w:val="it-IT"/>
+        </w:rPr>
+        <w:t>rimuovere</w:t>
+      </w:r>
+      <w:r>
+        <w:rPr>
+          <w:sz w:val="28"/>
+          <w:szCs w:val="28"/>
+          <w:lang w:val="it-IT"/>
+        </w:rPr>
+        <w:t xml:space="preserve"> altr</w:t>
+      </w:r>
+      <w:r>
+        <w:rPr>
+          <w:sz w:val="28"/>
+          <w:szCs w:val="28"/>
+          <w:lang w:val="it-IT"/>
+        </w:rPr>
+        <w:t>i esiti</w:t>
+      </w:r>
+      <w:r>
+        <w:rPr>
+          <w:sz w:val="28"/>
+          <w:szCs w:val="28"/>
+          <w:lang w:val="it-IT"/>
+        </w:rPr>
+        <w:t xml:space="preserve"> per la stessa partita.</w:t>
+      </w:r>
+    </w:p>
+    <w:p>
+      <w:pPr>
+        <w:pStyle w:val="Standard"/>
+        <w:numPr>
+          <w:ilvl w:val="1"/>
+          <w:numId w:val="21"/>
+        </w:numPr>
+        <w:rPr>
+          <w:sz w:val="28"/>
+          <w:szCs w:val="28"/>
+          <w:lang w:val="it-IT"/>
+        </w:rPr>
+      </w:pPr>
+      <w:r>
+        <w:rPr>
+          <w:sz w:val="28"/>
+          <w:szCs w:val="28"/>
+          <w:lang w:val="it-IT"/>
+        </w:rPr>
+        <w:t>Il caso d’uso riprende dal punto 12 dello scenario principale di successo.</w:t>
       </w:r>
       <w:bookmarkStart w:id="0" w:name="_GoBack"/>
       <w:bookmarkEnd w:id="0"/>
     </w:p>
-    <w:p/>
     <w:sectPr>
       <w:pgSz w:w="12240" w:h="15840"/>
       <w:pgMar w:top="1134" w:right="1134" w:bottom="1134" w:left="1134" w:header="720" w:footer="720" w:gutter="0"/>
@@ -2306,6 +2909,92 @@
     </w:lvl>
   </w:abstractNum>
   <w:abstractNum w:abstractNumId="1" w15:restartNumberingAfterBreak="0">
+    <w:nsid w:val="04E21113"/>
+    <w:multiLevelType w:val="hybridMultilevel"/>
+    <w:tmpl w:val="856C13A0"/>
+    <w:lvl w:ilvl="0" w:tplc="0410000F">
+      <w:start w:val="1"/>
+      <w:numFmt w:val="decimal"/>
+      <w:lvlText w:val="%1."/>
+      <w:lvlJc w:val="left"/>
+      <w:pPr>
+        <w:ind w:left="1440" w:hanging="360"/>
+      </w:pPr>
+    </w:lvl>
+    <w:lvl w:ilvl="1" w:tplc="04100019" w:tentative="1">
+      <w:start w:val="1"/>
+      <w:numFmt w:val="lowerLetter"/>
+      <w:lvlText w:val="%2."/>
+      <w:lvlJc w:val="left"/>
+      <w:pPr>
+        <w:ind w:left="2160" w:hanging="360"/>
+      </w:pPr>
+    </w:lvl>
+    <w:lvl w:ilvl="2" w:tplc="0410001B" w:tentative="1">
+      <w:start w:val="1"/>
+      <w:numFmt w:val="lowerRoman"/>
+      <w:lvlText w:val="%3."/>
+      <w:lvlJc w:val="right"/>
+      <w:pPr>
+        <w:ind w:left="2880" w:hanging="180"/>
+      </w:pPr>
+    </w:lvl>
+    <w:lvl w:ilvl="3" w:tplc="0410000F" w:tentative="1">
+      <w:start w:val="1"/>
+      <w:numFmt w:val="decimal"/>
+      <w:lvlText w:val="%4."/>
+      <w:lvlJc w:val="left"/>
+      <w:pPr>
+        <w:ind w:left="3600" w:hanging="360"/>
+      </w:pPr>
+    </w:lvl>
+    <w:lvl w:ilvl="4" w:tplc="04100019" w:tentative="1">
+      <w:start w:val="1"/>
+      <w:numFmt w:val="lowerLetter"/>
+      <w:lvlText w:val="%5."/>
+      <w:lvlJc w:val="left"/>
+      <w:pPr>
+        <w:ind w:left="4320" w:hanging="360"/>
+      </w:pPr>
+    </w:lvl>
+    <w:lvl w:ilvl="5" w:tplc="0410001B" w:tentative="1">
+      <w:start w:val="1"/>
+      <w:numFmt w:val="lowerRoman"/>
+      <w:lvlText w:val="%6."/>
+      <w:lvlJc w:val="right"/>
+      <w:pPr>
+        <w:ind w:left="5040" w:hanging="180"/>
+      </w:pPr>
+    </w:lvl>
+    <w:lvl w:ilvl="6" w:tplc="0410000F" w:tentative="1">
+      <w:start w:val="1"/>
+      <w:numFmt w:val="decimal"/>
+      <w:lvlText w:val="%7."/>
+      <w:lvlJc w:val="left"/>
+      <w:pPr>
+        <w:ind w:left="5760" w:hanging="360"/>
+      </w:pPr>
+    </w:lvl>
+    <w:lvl w:ilvl="7" w:tplc="04100019" w:tentative="1">
+      <w:start w:val="1"/>
+      <w:numFmt w:val="lowerLetter"/>
+      <w:lvlText w:val="%8."/>
+      <w:lvlJc w:val="left"/>
+      <w:pPr>
+        <w:ind w:left="6480" w:hanging="360"/>
+      </w:pPr>
+    </w:lvl>
+    <w:lvl w:ilvl="8" w:tplc="0410001B" w:tentative="1">
+      <w:start w:val="1"/>
+      <w:numFmt w:val="lowerRoman"/>
+      <w:lvlText w:val="%9."/>
+      <w:lvlJc w:val="right"/>
+      <w:pPr>
+        <w:ind w:left="7200" w:hanging="180"/>
+      </w:pPr>
+    </w:lvl>
+  </w:abstractNum>
+  <w:abstractNum w:abstractNumId="2" w15:restartNumberingAfterBreak="0">
     <w:nsid w:val="05A40AB8"/>
     <w:multiLevelType w:val="multilevel"/>
     <w:tmpl w:val="E6BA0B0C"/>
@@ -2391,7 +3080,7 @@
       </w:pPr>
     </w:lvl>
   </w:abstractNum>
-  <w:abstractNum w:abstractNumId="2" w15:restartNumberingAfterBreak="0">
+  <w:abstractNum w:abstractNumId="3" w15:restartNumberingAfterBreak="0">
     <w:nsid w:val="0AB91BFD"/>
     <w:multiLevelType w:val="hybridMultilevel"/>
     <w:tmpl w:val="BFA0EE94"/>
@@ -2477,7 +3166,7 @@
       </w:pPr>
     </w:lvl>
   </w:abstractNum>
-  <w:abstractNum w:abstractNumId="3" w15:restartNumberingAfterBreak="0">
+  <w:abstractNum w:abstractNumId="4" w15:restartNumberingAfterBreak="0">
     <w:nsid w:val="0E4118C7"/>
     <w:multiLevelType w:val="multilevel"/>
     <w:tmpl w:val="A1D8509A"/>
@@ -2563,7 +3252,7 @@
       </w:pPr>
     </w:lvl>
   </w:abstractNum>
-  <w:abstractNum w:abstractNumId="4" w15:restartNumberingAfterBreak="0">
+  <w:abstractNum w:abstractNumId="5" w15:restartNumberingAfterBreak="0">
     <w:nsid w:val="1C617F26"/>
     <w:multiLevelType w:val="multilevel"/>
     <w:tmpl w:val="75A4ABDA"/>
@@ -2649,7 +3338,93 @@
       </w:pPr>
     </w:lvl>
   </w:abstractNum>
-  <w:abstractNum w:abstractNumId="5" w15:restartNumberingAfterBreak="0">
+  <w:abstractNum w:abstractNumId="6" w15:restartNumberingAfterBreak="0">
+    <w:nsid w:val="1FA53898"/>
+    <w:multiLevelType w:val="hybridMultilevel"/>
+    <w:tmpl w:val="9A9E30AC"/>
+    <w:lvl w:ilvl="0" w:tplc="0410000F">
+      <w:start w:val="1"/>
+      <w:numFmt w:val="decimal"/>
+      <w:lvlText w:val="%1."/>
+      <w:lvlJc w:val="left"/>
+      <w:pPr>
+        <w:ind w:left="1440" w:hanging="360"/>
+      </w:pPr>
+    </w:lvl>
+    <w:lvl w:ilvl="1" w:tplc="04100019" w:tentative="1">
+      <w:start w:val="1"/>
+      <w:numFmt w:val="lowerLetter"/>
+      <w:lvlText w:val="%2."/>
+      <w:lvlJc w:val="left"/>
+      <w:pPr>
+        <w:ind w:left="2160" w:hanging="360"/>
+      </w:pPr>
+    </w:lvl>
+    <w:lvl w:ilvl="2" w:tplc="0410001B" w:tentative="1">
+      <w:start w:val="1"/>
+      <w:numFmt w:val="lowerRoman"/>
+      <w:lvlText w:val="%3."/>
+      <w:lvlJc w:val="right"/>
+      <w:pPr>
+        <w:ind w:left="2880" w:hanging="180"/>
+      </w:pPr>
+    </w:lvl>
+    <w:lvl w:ilvl="3" w:tplc="0410000F" w:tentative="1">
+      <w:start w:val="1"/>
+      <w:numFmt w:val="decimal"/>
+      <w:lvlText w:val="%4."/>
+      <w:lvlJc w:val="left"/>
+      <w:pPr>
+        <w:ind w:left="3600" w:hanging="360"/>
+      </w:pPr>
+    </w:lvl>
+    <w:lvl w:ilvl="4" w:tplc="04100019" w:tentative="1">
+      <w:start w:val="1"/>
+      <w:numFmt w:val="lowerLetter"/>
+      <w:lvlText w:val="%5."/>
+      <w:lvlJc w:val="left"/>
+      <w:pPr>
+        <w:ind w:left="4320" w:hanging="360"/>
+      </w:pPr>
+    </w:lvl>
+    <w:lvl w:ilvl="5" w:tplc="0410001B" w:tentative="1">
+      <w:start w:val="1"/>
+      <w:numFmt w:val="lowerRoman"/>
+      <w:lvlText w:val="%6."/>
+      <w:lvlJc w:val="right"/>
+      <w:pPr>
+        <w:ind w:left="5040" w:hanging="180"/>
+      </w:pPr>
+    </w:lvl>
+    <w:lvl w:ilvl="6" w:tplc="0410000F" w:tentative="1">
+      <w:start w:val="1"/>
+      <w:numFmt w:val="decimal"/>
+      <w:lvlText w:val="%7."/>
+      <w:lvlJc w:val="left"/>
+      <w:pPr>
+        <w:ind w:left="5760" w:hanging="360"/>
+      </w:pPr>
+    </w:lvl>
+    <w:lvl w:ilvl="7" w:tplc="04100019" w:tentative="1">
+      <w:start w:val="1"/>
+      <w:numFmt w:val="lowerLetter"/>
+      <w:lvlText w:val="%8."/>
+      <w:lvlJc w:val="left"/>
+      <w:pPr>
+        <w:ind w:left="6480" w:hanging="360"/>
+      </w:pPr>
+    </w:lvl>
+    <w:lvl w:ilvl="8" w:tplc="0410001B" w:tentative="1">
+      <w:start w:val="1"/>
+      <w:numFmt w:val="lowerRoman"/>
+      <w:lvlText w:val="%9."/>
+      <w:lvlJc w:val="right"/>
+      <w:pPr>
+        <w:ind w:left="7200" w:hanging="180"/>
+      </w:pPr>
+    </w:lvl>
+  </w:abstractNum>
+  <w:abstractNum w:abstractNumId="7" w15:restartNumberingAfterBreak="0">
     <w:nsid w:val="23CE4156"/>
     <w:multiLevelType w:val="multilevel"/>
     <w:tmpl w:val="7B60A9B6"/>
@@ -2753,7 +3528,120 @@
       </w:rPr>
     </w:lvl>
   </w:abstractNum>
-  <w:abstractNum w:abstractNumId="6" w15:restartNumberingAfterBreak="0">
+  <w:abstractNum w:abstractNumId="8" w15:restartNumberingAfterBreak="0">
+    <w:nsid w:val="4D2E196B"/>
+    <w:multiLevelType w:val="hybridMultilevel"/>
+    <w:tmpl w:val="AF562200"/>
+    <w:lvl w:ilvl="0" w:tplc="04100001">
+      <w:start w:val="1"/>
+      <w:numFmt w:val="bullet"/>
+      <w:lvlText w:val=""/>
+      <w:lvlJc w:val="left"/>
+      <w:pPr>
+        <w:ind w:left="720" w:hanging="360"/>
+      </w:pPr>
+      <w:rPr>
+        <w:rFonts w:ascii="Symbol" w:hAnsi="Symbol" w:hint="default"/>
+      </w:rPr>
+    </w:lvl>
+    <w:lvl w:ilvl="1" w:tplc="04100003" w:tentative="1">
+      <w:start w:val="1"/>
+      <w:numFmt w:val="bullet"/>
+      <w:lvlText w:val="o"/>
+      <w:lvlJc w:val="left"/>
+      <w:pPr>
+        <w:ind w:left="1440" w:hanging="360"/>
+      </w:pPr>
+      <w:rPr>
+        <w:rFonts w:ascii="Courier New" w:hAnsi="Courier New" w:cs="Courier New" w:hint="default"/>
+      </w:rPr>
+    </w:lvl>
+    <w:lvl w:ilvl="2" w:tplc="04100005" w:tentative="1">
+      <w:start w:val="1"/>
+      <w:numFmt w:val="bullet"/>
+      <w:lvlText w:val=""/>
+      <w:lvlJc w:val="left"/>
+      <w:pPr>
+        <w:ind w:left="2160" w:hanging="360"/>
+      </w:pPr>
+      <w:rPr>
+        <w:rFonts w:ascii="Wingdings" w:hAnsi="Wingdings" w:hint="default"/>
+      </w:rPr>
+    </w:lvl>
+    <w:lvl w:ilvl="3" w:tplc="04100001" w:tentative="1">
+      <w:start w:val="1"/>
+      <w:numFmt w:val="bullet"/>
+      <w:lvlText w:val=""/>
+      <w:lvlJc w:val="left"/>
+      <w:pPr>
+        <w:ind w:left="2880" w:hanging="360"/>
+      </w:pPr>
+      <w:rPr>
+        <w:rFonts w:ascii="Symbol" w:hAnsi="Symbol" w:hint="default"/>
+      </w:rPr>
+    </w:lvl>
+    <w:lvl w:ilvl="4" w:tplc="04100003" w:tentative="1">
+      <w:start w:val="1"/>
+      <w:numFmt w:val="bullet"/>
+      <w:lvlText w:val="o"/>
+      <w:lvlJc w:val="left"/>
+      <w:pPr>
+        <w:ind w:left="3600" w:hanging="360"/>
+      </w:pPr>
+      <w:rPr>
+        <w:rFonts w:ascii="Courier New" w:hAnsi="Courier New" w:cs="Courier New" w:hint="default"/>
+      </w:rPr>
+    </w:lvl>
+    <w:lvl w:ilvl="5" w:tplc="04100005" w:tentative="1">
+      <w:start w:val="1"/>
+      <w:numFmt w:val="bullet"/>
+      <w:lvlText w:val=""/>
+      <w:lvlJc w:val="left"/>
+      <w:pPr>
+        <w:ind w:left="4320" w:hanging="360"/>
+      </w:pPr>
+      <w:rPr>
+        <w:rFonts w:ascii="Wingdings" w:hAnsi="Wingdings" w:hint="default"/>
+      </w:rPr>
+    </w:lvl>
+    <w:lvl w:ilvl="6" w:tplc="04100001" w:tentative="1">
+      <w:start w:val="1"/>
+      <w:numFmt w:val="bullet"/>
+      <w:lvlText w:val=""/>
+      <w:lvlJc w:val="left"/>
+      <w:pPr>
+        <w:ind w:left="5040" w:hanging="360"/>
+      </w:pPr>
+      <w:rPr>
+        <w:rFonts w:ascii="Symbol" w:hAnsi="Symbol" w:hint="default"/>
+      </w:rPr>
+    </w:lvl>
+    <w:lvl w:ilvl="7" w:tplc="04100003" w:tentative="1">
+      <w:start w:val="1"/>
+      <w:numFmt w:val="bullet"/>
+      <w:lvlText w:val="o"/>
+      <w:lvlJc w:val="left"/>
+      <w:pPr>
+        <w:ind w:left="5760" w:hanging="360"/>
+      </w:pPr>
+      <w:rPr>
+        <w:rFonts w:ascii="Courier New" w:hAnsi="Courier New" w:cs="Courier New" w:hint="default"/>
+      </w:rPr>
+    </w:lvl>
+    <w:lvl w:ilvl="8" w:tplc="04100005" w:tentative="1">
+      <w:start w:val="1"/>
+      <w:numFmt w:val="bullet"/>
+      <w:lvlText w:val=""/>
+      <w:lvlJc w:val="left"/>
+      <w:pPr>
+        <w:ind w:left="6480" w:hanging="360"/>
+      </w:pPr>
+      <w:rPr>
+        <w:rFonts w:ascii="Wingdings" w:hAnsi="Wingdings" w:hint="default"/>
+      </w:rPr>
+    </w:lvl>
+  </w:abstractNum>
+  <w:abstractNum w:abstractNumId="9" w15:restartNumberingAfterBreak="0">
     <w:nsid w:val="511B3689"/>
     <w:multiLevelType w:val="multilevel"/>
     <w:tmpl w:val="E7C052AA"/>
@@ -2857,7 +3745,93 @@
       </w:rPr>
     </w:lvl>
   </w:abstractNum>
-  <w:abstractNum w:abstractNumId="7" w15:restartNumberingAfterBreak="0">
+  <w:abstractNum w:abstractNumId="10" w15:restartNumberingAfterBreak="0">
+    <w:nsid w:val="57A927FB"/>
+    <w:multiLevelType w:val="hybridMultilevel"/>
+    <w:tmpl w:val="F93ACE84"/>
+    <w:lvl w:ilvl="0" w:tplc="0410000F">
+      <w:start w:val="1"/>
+      <w:numFmt w:val="decimal"/>
+      <w:lvlText w:val="%1."/>
+      <w:lvlJc w:val="left"/>
+      <w:pPr>
+        <w:ind w:left="1440" w:hanging="360"/>
+      </w:pPr>
+    </w:lvl>
+    <w:lvl w:ilvl="1" w:tplc="04100019" w:tentative="1">
+      <w:start w:val="1"/>
+      <w:numFmt w:val="lowerLetter"/>
+      <w:lvlText w:val="%2."/>
+      <w:lvlJc w:val="left"/>
+      <w:pPr>
+        <w:ind w:left="2160" w:hanging="360"/>
+      </w:pPr>
+    </w:lvl>
+    <w:lvl w:ilvl="2" w:tplc="0410001B" w:tentative="1">
+      <w:start w:val="1"/>
+      <w:numFmt w:val="lowerRoman"/>
+      <w:lvlText w:val="%3."/>
+      <w:lvlJc w:val="right"/>
+      <w:pPr>
+        <w:ind w:left="2880" w:hanging="180"/>
+      </w:pPr>
+    </w:lvl>
+    <w:lvl w:ilvl="3" w:tplc="0410000F" w:tentative="1">
+      <w:start w:val="1"/>
+      <w:numFmt w:val="decimal"/>
+      <w:lvlText w:val="%4."/>
+      <w:lvlJc w:val="left"/>
+      <w:pPr>
+        <w:ind w:left="3600" w:hanging="360"/>
+      </w:pPr>
+    </w:lvl>
+    <w:lvl w:ilvl="4" w:tplc="04100019" w:tentative="1">
+      <w:start w:val="1"/>
+      <w:numFmt w:val="lowerLetter"/>
+      <w:lvlText w:val="%5."/>
+      <w:lvlJc w:val="left"/>
+      <w:pPr>
+        <w:ind w:left="4320" w:hanging="360"/>
+      </w:pPr>
+    </w:lvl>
+    <w:lvl w:ilvl="5" w:tplc="0410001B" w:tentative="1">
+      <w:start w:val="1"/>
+      <w:numFmt w:val="lowerRoman"/>
+      <w:lvlText w:val="%6."/>
+      <w:lvlJc w:val="right"/>
+      <w:pPr>
+        <w:ind w:left="5040" w:hanging="180"/>
+      </w:pPr>
+    </w:lvl>
+    <w:lvl w:ilvl="6" w:tplc="0410000F" w:tentative="1">
+      <w:start w:val="1"/>
+      <w:numFmt w:val="decimal"/>
+      <w:lvlText w:val="%7."/>
+      <w:lvlJc w:val="left"/>
+      <w:pPr>
+        <w:ind w:left="5760" w:hanging="360"/>
+      </w:pPr>
+    </w:lvl>
+    <w:lvl w:ilvl="7" w:tplc="04100019" w:tentative="1">
+      <w:start w:val="1"/>
+      <w:numFmt w:val="lowerLetter"/>
+      <w:lvlText w:val="%8."/>
+      <w:lvlJc w:val="left"/>
+      <w:pPr>
+        <w:ind w:left="6480" w:hanging="360"/>
+      </w:pPr>
+    </w:lvl>
+    <w:lvl w:ilvl="8" w:tplc="0410001B" w:tentative="1">
+      <w:start w:val="1"/>
+      <w:numFmt w:val="lowerRoman"/>
+      <w:lvlText w:val="%9."/>
+      <w:lvlJc w:val="right"/>
+      <w:pPr>
+        <w:ind w:left="7200" w:hanging="180"/>
+      </w:pPr>
+    </w:lvl>
+  </w:abstractNum>
+  <w:abstractNum w:abstractNumId="11" w15:restartNumberingAfterBreak="0">
     <w:nsid w:val="5AED0B9E"/>
     <w:multiLevelType w:val="multilevel"/>
     <w:tmpl w:val="AC248ACA"/>
@@ -2961,7 +3935,7 @@
       </w:rPr>
     </w:lvl>
   </w:abstractNum>
-  <w:abstractNum w:abstractNumId="8" w15:restartNumberingAfterBreak="0">
+  <w:abstractNum w:abstractNumId="12" w15:restartNumberingAfterBreak="0">
     <w:nsid w:val="5D572DAC"/>
     <w:multiLevelType w:val="multilevel"/>
     <w:tmpl w:val="96362C14"/>
@@ -3047,7 +4021,120 @@
       </w:pPr>
     </w:lvl>
   </w:abstractNum>
-  <w:abstractNum w:abstractNumId="9" w15:restartNumberingAfterBreak="0">
+  <w:abstractNum w:abstractNumId="13" w15:restartNumberingAfterBreak="0">
+    <w:nsid w:val="67EF1351"/>
+    <w:multiLevelType w:val="hybridMultilevel"/>
+    <w:tmpl w:val="6BE2138A"/>
+    <w:lvl w:ilvl="0" w:tplc="04100001">
+      <w:start w:val="1"/>
+      <w:numFmt w:val="bullet"/>
+      <w:lvlText w:val=""/>
+      <w:lvlJc w:val="left"/>
+      <w:pPr>
+        <w:ind w:left="720" w:hanging="360"/>
+      </w:pPr>
+      <w:rPr>
+        <w:rFonts w:ascii="Symbol" w:hAnsi="Symbol" w:hint="default"/>
+      </w:rPr>
+    </w:lvl>
+    <w:lvl w:ilvl="1" w:tplc="04100003" w:tentative="1">
+      <w:start w:val="1"/>
+      <w:numFmt w:val="bullet"/>
+      <w:lvlText w:val="o"/>
+      <w:lvlJc w:val="left"/>
+      <w:pPr>
+        <w:ind w:left="1440" w:hanging="360"/>
+      </w:pPr>
+      <w:rPr>
+        <w:rFonts w:ascii="Courier New" w:hAnsi="Courier New" w:cs="Courier New" w:hint="default"/>
+      </w:rPr>
+    </w:lvl>
+    <w:lvl w:ilvl="2" w:tplc="04100005" w:tentative="1">
+      <w:start w:val="1"/>
+      <w:numFmt w:val="bullet"/>
+      <w:lvlText w:val=""/>
+      <w:lvlJc w:val="left"/>
+      <w:pPr>
+        <w:ind w:left="2160" w:hanging="360"/>
+      </w:pPr>
+      <w:rPr>
+        <w:rFonts w:ascii="Wingdings" w:hAnsi="Wingdings" w:hint="default"/>
+      </w:rPr>
+    </w:lvl>
+    <w:lvl w:ilvl="3" w:tplc="04100001" w:tentative="1">
+      <w:start w:val="1"/>
+      <w:numFmt w:val="bullet"/>
+      <w:lvlText w:val=""/>
+      <w:lvlJc w:val="left"/>
+      <w:pPr>
+        <w:ind w:left="2880" w:hanging="360"/>
+      </w:pPr>
+      <w:rPr>
+        <w:rFonts w:ascii="Symbol" w:hAnsi="Symbol" w:hint="default"/>
+      </w:rPr>
+    </w:lvl>
+    <w:lvl w:ilvl="4" w:tplc="04100003" w:tentative="1">
+      <w:start w:val="1"/>
+      <w:numFmt w:val="bullet"/>
+      <w:lvlText w:val="o"/>
+      <w:lvlJc w:val="left"/>
+      <w:pPr>
+        <w:ind w:left="3600" w:hanging="360"/>
+      </w:pPr>
+      <w:rPr>
+        <w:rFonts w:ascii="Courier New" w:hAnsi="Courier New" w:cs="Courier New" w:hint="default"/>
+      </w:rPr>
+    </w:lvl>
+    <w:lvl w:ilvl="5" w:tplc="04100005" w:tentative="1">
+      <w:start w:val="1"/>
+      <w:numFmt w:val="bullet"/>
+      <w:lvlText w:val=""/>
+      <w:lvlJc w:val="left"/>
+      <w:pPr>
+        <w:ind w:left="4320" w:hanging="360"/>
+      </w:pPr>
+      <w:rPr>
+        <w:rFonts w:ascii="Wingdings" w:hAnsi="Wingdings" w:hint="default"/>
+      </w:rPr>
+    </w:lvl>
+    <w:lvl w:ilvl="6" w:tplc="04100001" w:tentative="1">
+      <w:start w:val="1"/>
+      <w:numFmt w:val="bullet"/>
+      <w:lvlText w:val=""/>
+      <w:lvlJc w:val="left"/>
+      <w:pPr>
+        <w:ind w:left="5040" w:hanging="360"/>
+      </w:pPr>
+      <w:rPr>
+        <w:rFonts w:ascii="Symbol" w:hAnsi="Symbol" w:hint="default"/>
+      </w:rPr>
+    </w:lvl>
+    <w:lvl w:ilvl="7" w:tplc="04100003" w:tentative="1">
+      <w:start w:val="1"/>
+      <w:numFmt w:val="bullet"/>
+      <w:lvlText w:val="o"/>
+      <w:lvlJc w:val="left"/>
+      <w:pPr>
+        <w:ind w:left="5760" w:hanging="360"/>
+      </w:pPr>
+      <w:rPr>
+        <w:rFonts w:ascii="Courier New" w:hAnsi="Courier New" w:cs="Courier New" w:hint="default"/>
+      </w:rPr>
+    </w:lvl>
+    <w:lvl w:ilvl="8" w:tplc="04100005" w:tentative="1">
+      <w:start w:val="1"/>
+      <w:numFmt w:val="bullet"/>
+      <w:lvlText w:val=""/>
+      <w:lvlJc w:val="left"/>
+      <w:pPr>
+        <w:ind w:left="6480" w:hanging="360"/>
+      </w:pPr>
+      <w:rPr>
+        <w:rFonts w:ascii="Wingdings" w:hAnsi="Wingdings" w:hint="default"/>
+      </w:rPr>
+    </w:lvl>
+  </w:abstractNum>
+  <w:abstractNum w:abstractNumId="14" w15:restartNumberingAfterBreak="0">
     <w:nsid w:val="693263A8"/>
     <w:multiLevelType w:val="multilevel"/>
     <w:tmpl w:val="FDDA2FF8"/>
@@ -3133,7 +4220,7 @@
       </w:pPr>
     </w:lvl>
   </w:abstractNum>
-  <w:abstractNum w:abstractNumId="10" w15:restartNumberingAfterBreak="0">
+  <w:abstractNum w:abstractNumId="15" w15:restartNumberingAfterBreak="0">
     <w:nsid w:val="6D7152EC"/>
     <w:multiLevelType w:val="hybridMultilevel"/>
     <w:tmpl w:val="D46A65DC"/>
@@ -3219,7 +4306,179 @@
       </w:pPr>
     </w:lvl>
   </w:abstractNum>
-  <w:abstractNum w:abstractNumId="11" w15:restartNumberingAfterBreak="0">
+  <w:abstractNum w:abstractNumId="16" w15:restartNumberingAfterBreak="0">
+    <w:nsid w:val="6DD978C8"/>
+    <w:multiLevelType w:val="multilevel"/>
+    <w:tmpl w:val="75A4ABDA"/>
+    <w:lvl w:ilvl="0">
+      <w:start w:val="1"/>
+      <w:numFmt w:val="decimal"/>
+      <w:lvlText w:val="%1."/>
+      <w:lvlJc w:val="left"/>
+      <w:pPr>
+        <w:ind w:left="720" w:hanging="360"/>
+      </w:pPr>
+    </w:lvl>
+    <w:lvl w:ilvl="1">
+      <w:start w:val="1"/>
+      <w:numFmt w:val="decimal"/>
+      <w:lvlText w:val="%2."/>
+      <w:lvlJc w:val="left"/>
+      <w:pPr>
+        <w:ind w:left="1080" w:hanging="360"/>
+      </w:pPr>
+    </w:lvl>
+    <w:lvl w:ilvl="2">
+      <w:start w:val="1"/>
+      <w:numFmt w:val="decimal"/>
+      <w:lvlText w:val="%3."/>
+      <w:lvlJc w:val="left"/>
+      <w:pPr>
+        <w:ind w:left="1440" w:hanging="360"/>
+      </w:pPr>
+    </w:lvl>
+    <w:lvl w:ilvl="3">
+      <w:start w:val="1"/>
+      <w:numFmt w:val="decimal"/>
+      <w:lvlText w:val="%4."/>
+      <w:lvlJc w:val="left"/>
+      <w:pPr>
+        <w:ind w:left="1800" w:hanging="360"/>
+      </w:pPr>
+    </w:lvl>
+    <w:lvl w:ilvl="4">
+      <w:start w:val="1"/>
+      <w:numFmt w:val="decimal"/>
+      <w:lvlText w:val="%5."/>
+      <w:lvlJc w:val="left"/>
+      <w:pPr>
+        <w:ind w:left="2160" w:hanging="360"/>
+      </w:pPr>
+    </w:lvl>
+    <w:lvl w:ilvl="5">
+      <w:start w:val="1"/>
+      <w:numFmt w:val="decimal"/>
+      <w:lvlText w:val="%6."/>
+      <w:lvlJc w:val="left"/>
+      <w:pPr>
+        <w:ind w:left="2520" w:hanging="360"/>
+      </w:pPr>
+    </w:lvl>
+    <w:lvl w:ilvl="6">
+      <w:start w:val="1"/>
+      <w:numFmt w:val="decimal"/>
+      <w:lvlText w:val="%7."/>
+      <w:lvlJc w:val="left"/>
+      <w:pPr>
+        <w:ind w:left="2880" w:hanging="360"/>
+      </w:pPr>
+    </w:lvl>
+    <w:lvl w:ilvl="7">
+      <w:start w:val="1"/>
+      <w:numFmt w:val="decimal"/>
+      <w:lvlText w:val="%8."/>
+      <w:lvlJc w:val="left"/>
+      <w:pPr>
+        <w:ind w:left="3240" w:hanging="360"/>
+      </w:pPr>
+    </w:lvl>
+    <w:lvl w:ilvl="8">
+      <w:start w:val="1"/>
+      <w:numFmt w:val="decimal"/>
+      <w:lvlText w:val="%9."/>
+      <w:lvlJc w:val="left"/>
+      <w:pPr>
+        <w:ind w:left="3600" w:hanging="360"/>
+      </w:pPr>
+    </w:lvl>
+  </w:abstractNum>
+  <w:abstractNum w:abstractNumId="17" w15:restartNumberingAfterBreak="0">
+    <w:nsid w:val="6E7E3937"/>
+    <w:multiLevelType w:val="hybridMultilevel"/>
+    <w:tmpl w:val="E6922586"/>
+    <w:lvl w:ilvl="0" w:tplc="0410000F">
+      <w:start w:val="1"/>
+      <w:numFmt w:val="decimal"/>
+      <w:lvlText w:val="%1."/>
+      <w:lvlJc w:val="left"/>
+      <w:pPr>
+        <w:ind w:left="360" w:hanging="360"/>
+      </w:pPr>
+    </w:lvl>
+    <w:lvl w:ilvl="1" w:tplc="04100019" w:tentative="1">
+      <w:start w:val="1"/>
+      <w:numFmt w:val="lowerLetter"/>
+      <w:lvlText w:val="%2."/>
+      <w:lvlJc w:val="left"/>
+      <w:pPr>
+        <w:ind w:left="1080" w:hanging="360"/>
+      </w:pPr>
+    </w:lvl>
+    <w:lvl w:ilvl="2" w:tplc="0410001B" w:tentative="1">
+      <w:start w:val="1"/>
+      <w:numFmt w:val="lowerRoman"/>
+      <w:lvlText w:val="%3."/>
+      <w:lvlJc w:val="right"/>
+      <w:pPr>
+        <w:ind w:left="1800" w:hanging="180"/>
+      </w:pPr>
+    </w:lvl>
+    <w:lvl w:ilvl="3" w:tplc="0410000F" w:tentative="1">
+      <w:start w:val="1"/>
+      <w:numFmt w:val="decimal"/>
+      <w:lvlText w:val="%4."/>
+      <w:lvlJc w:val="left"/>
+      <w:pPr>
+        <w:ind w:left="2520" w:hanging="360"/>
+      </w:pPr>
+    </w:lvl>
+    <w:lvl w:ilvl="4" w:tplc="04100019" w:tentative="1">
+      <w:start w:val="1"/>
+      <w:numFmt w:val="lowerLetter"/>
+      <w:lvlText w:val="%5."/>
+      <w:lvlJc w:val="left"/>
+      <w:pPr>
+        <w:ind w:left="3240" w:hanging="360"/>
+      </w:pPr>
+    </w:lvl>
+    <w:lvl w:ilvl="5" w:tplc="0410001B" w:tentative="1">
+      <w:start w:val="1"/>
+      <w:numFmt w:val="lowerRoman"/>
+      <w:lvlText w:val="%6."/>
+      <w:lvlJc w:val="right"/>
+      <w:pPr>
+        <w:ind w:left="3960" w:hanging="180"/>
+      </w:pPr>
+    </w:lvl>
+    <w:lvl w:ilvl="6" w:tplc="0410000F" w:tentative="1">
+      <w:start w:val="1"/>
+      <w:numFmt w:val="decimal"/>
+      <w:lvlText w:val="%7."/>
+      <w:lvlJc w:val="left"/>
+      <w:pPr>
+        <w:ind w:left="4680" w:hanging="360"/>
+      </w:pPr>
+    </w:lvl>
+    <w:lvl w:ilvl="7" w:tplc="04100019" w:tentative="1">
+      <w:start w:val="1"/>
+      <w:numFmt w:val="lowerLetter"/>
+      <w:lvlText w:val="%8."/>
+      <w:lvlJc w:val="left"/>
+      <w:pPr>
+        <w:ind w:left="5400" w:hanging="360"/>
+      </w:pPr>
+    </w:lvl>
+    <w:lvl w:ilvl="8" w:tplc="0410001B" w:tentative="1">
+      <w:start w:val="1"/>
+      <w:numFmt w:val="lowerRoman"/>
+      <w:lvlText w:val="%9."/>
+      <w:lvlJc w:val="right"/>
+      <w:pPr>
+        <w:ind w:left="6120" w:hanging="180"/>
+      </w:pPr>
+    </w:lvl>
+  </w:abstractNum>
+  <w:abstractNum w:abstractNumId="18" w15:restartNumberingAfterBreak="0">
     <w:nsid w:val="76641CB7"/>
     <w:multiLevelType w:val="multilevel"/>
     <w:tmpl w:val="AA5C2746"/>
@@ -3305,10 +4564,10 @@
       </w:pPr>
     </w:lvl>
   </w:abstractNum>
-  <w:abstractNum w:abstractNumId="12" w15:restartNumberingAfterBreak="0">
+  <w:abstractNum w:abstractNumId="19" w15:restartNumberingAfterBreak="0">
     <w:nsid w:val="7892562F"/>
     <w:multiLevelType w:val="hybridMultilevel"/>
-    <w:tmpl w:val="C07CD566"/>
+    <w:tmpl w:val="E6922586"/>
     <w:lvl w:ilvl="0" w:tplc="0410000F">
       <w:start w:val="1"/>
       <w:numFmt w:val="decimal"/>
@@ -3391,7 +4650,7 @@
       </w:pPr>
     </w:lvl>
   </w:abstractNum>
-  <w:abstractNum w:abstractNumId="13" w15:restartNumberingAfterBreak="0">
+  <w:abstractNum w:abstractNumId="20" w15:restartNumberingAfterBreak="0">
     <w:nsid w:val="7F6E03E3"/>
     <w:multiLevelType w:val="multilevel"/>
     <w:tmpl w:val="91CE192C"/>
@@ -3478,46 +4737,67 @@
     </w:lvl>
   </w:abstractNum>
   <w:num w:numId="1">
-    <w:abstractNumId w:val="6"/>
+    <w:abstractNumId w:val="9"/>
   </w:num>
   <w:num w:numId="2">
-    <w:abstractNumId w:val="5"/>
+    <w:abstractNumId w:val="7"/>
   </w:num>
   <w:num w:numId="3">
     <w:abstractNumId w:val="0"/>
   </w:num>
   <w:num w:numId="4">
+    <w:abstractNumId w:val="2"/>
+  </w:num>
+  <w:num w:numId="5">
+    <w:abstractNumId w:val="4"/>
+  </w:num>
+  <w:num w:numId="6">
+    <w:abstractNumId w:val="14"/>
+  </w:num>
+  <w:num w:numId="7">
+    <w:abstractNumId w:val="12"/>
+  </w:num>
+  <w:num w:numId="8">
+    <w:abstractNumId w:val="18"/>
+  </w:num>
+  <w:num w:numId="9">
+    <w:abstractNumId w:val="20"/>
+  </w:num>
+  <w:num w:numId="10">
+    <w:abstractNumId w:val="11"/>
+  </w:num>
+  <w:num w:numId="11">
+    <w:abstractNumId w:val="19"/>
+  </w:num>
+  <w:num w:numId="12">
+    <w:abstractNumId w:val="15"/>
+  </w:num>
+  <w:num w:numId="13">
+    <w:abstractNumId w:val="3"/>
+  </w:num>
+  <w:num w:numId="14">
+    <w:abstractNumId w:val="5"/>
+  </w:num>
+  <w:num w:numId="15">
+    <w:abstractNumId w:val="8"/>
+  </w:num>
+  <w:num w:numId="16">
+    <w:abstractNumId w:val="10"/>
+  </w:num>
+  <w:num w:numId="17">
+    <w:abstractNumId w:val="13"/>
+  </w:num>
+  <w:num w:numId="18">
     <w:abstractNumId w:val="1"/>
   </w:num>
-  <w:num w:numId="5">
-    <w:abstractNumId w:val="3"/>
+  <w:num w:numId="19">
+    <w:abstractNumId w:val="6"/>
   </w:num>
-  <w:num w:numId="6">
-    <w:abstractNumId w:val="9"/>
+  <w:num w:numId="20">
+    <w:abstractNumId w:val="17"/>
   </w:num>
-  <w:num w:numId="7">
-    <w:abstractNumId w:val="8"/>
-  </w:num>
-  <w:num w:numId="8">
-    <w:abstractNumId w:val="11"/>
-  </w:num>
-  <w:num w:numId="9">
-    <w:abstractNumId w:val="13"/>
-  </w:num>
-  <w:num w:numId="10">
-    <w:abstractNumId w:val="7"/>
-  </w:num>
-  <w:num w:numId="11">
-    <w:abstractNumId w:val="12"/>
-  </w:num>
-  <w:num w:numId="12">
-    <w:abstractNumId w:val="10"/>
-  </w:num>
-  <w:num w:numId="13">
-    <w:abstractNumId w:val="2"/>
-  </w:num>
-  <w:num w:numId="14">
-    <w:abstractNumId w:val="4"/>
+  <w:num w:numId="21">
+    <w:abstractNumId w:val="16"/>
   </w:num>
 </w:numbering>
 </file>

</xml_diff>

<commit_message>
creazione unico file documentazione
</commit_message>
<xml_diff>
--- a/Documentazione/GestirePartite.docx
+++ b/Documentazione/GestirePartite.docx
@@ -34,29 +34,13 @@
       <w:pPr>
         <w:pStyle w:val="Standard"/>
         <w:rPr>
-          <w:sz w:val="28"/>
-          <w:szCs w:val="28"/>
-          <w:lang w:val="it-IT"/>
-        </w:rPr>
-      </w:pPr>
-      <w:r>
-        <w:rPr>
           <w:b/>
           <w:bCs/>
           <w:sz w:val="28"/>
           <w:szCs w:val="28"/>
           <w:lang w:val="it-IT"/>
         </w:rPr>
-        <w:t>Portata</w:t>
-      </w:r>
-      <w:r>
-        <w:rPr>
-          <w:sz w:val="28"/>
-          <w:szCs w:val="28"/>
-          <w:lang w:val="it-IT"/>
-        </w:rPr>
-        <w:t>: Sito web CRYPTOBET</w:t>
-      </w:r>
+      </w:pPr>
     </w:p>
     <w:p>
       <w:pPr>
@@ -75,27 +59,20 @@
           <w:szCs w:val="28"/>
           <w:lang w:val="it-IT"/>
         </w:rPr>
-        <w:t>Livello</w:t>
-      </w:r>
-      <w:r>
-        <w:rPr>
-          <w:sz w:val="28"/>
-          <w:szCs w:val="28"/>
-          <w:lang w:val="it-IT"/>
-        </w:rPr>
-        <w:t>: Obiettivo utente</w:t>
-      </w:r>
-    </w:p>
-    <w:p>
-      <w:pPr>
-        <w:pStyle w:val="Standard"/>
-        <w:rPr>
-          <w:sz w:val="28"/>
-          <w:szCs w:val="28"/>
-          <w:lang w:val="it-IT"/>
-        </w:rPr>
-      </w:pPr>
-      <w:r>
+        <w:t>Portata</w:t>
+      </w:r>
+      <w:r>
+        <w:rPr>
+          <w:sz w:val="28"/>
+          <w:szCs w:val="28"/>
+          <w:lang w:val="it-IT"/>
+        </w:rPr>
+        <w:t>: Sito web CRYPTOBET</w:t>
+      </w:r>
+    </w:p>
+    <w:p>
+      <w:pPr>
+        <w:pStyle w:val="Standard"/>
         <w:rPr>
           <w:b/>
           <w:bCs/>
@@ -103,16 +80,7 @@
           <w:szCs w:val="28"/>
           <w:lang w:val="it-IT"/>
         </w:rPr>
-        <w:t>Attore primario</w:t>
-      </w:r>
-      <w:r>
-        <w:rPr>
-          <w:sz w:val="28"/>
-          <w:szCs w:val="28"/>
-          <w:lang w:val="it-IT"/>
-        </w:rPr>
-        <w:t>: Amministratore</w:t>
-      </w:r>
+      </w:pPr>
     </w:p>
     <w:p>
       <w:pPr>
@@ -131,132 +99,20 @@
           <w:szCs w:val="28"/>
           <w:lang w:val="it-IT"/>
         </w:rPr>
-        <w:t>Parti interessate o interessati</w:t>
-      </w:r>
-      <w:r>
-        <w:rPr>
-          <w:sz w:val="28"/>
-          <w:szCs w:val="28"/>
-          <w:lang w:val="it-IT"/>
-        </w:rPr>
-        <w:t>:</w:t>
-      </w:r>
-    </w:p>
-    <w:p>
-      <w:pPr>
-        <w:pStyle w:val="Standard"/>
-        <w:numPr>
-          <w:ilvl w:val="0"/>
-          <w:numId w:val="1"/>
-        </w:numPr>
-        <w:rPr>
-          <w:sz w:val="28"/>
-          <w:szCs w:val="28"/>
-          <w:lang w:val="it-IT"/>
-        </w:rPr>
-      </w:pPr>
-      <w:r>
-        <w:rPr>
-          <w:sz w:val="28"/>
-          <w:szCs w:val="28"/>
-          <w:lang w:val="it-IT"/>
-        </w:rPr>
-        <w:t>L’amministratore vuole poter inserire nuove partite, aggiungendo per ognuna di queste i vari risultati disponibili con le relative quote. Vuole poter eliminare partite precedentemente inserite. Vuole poter modificare partite precedentemente inserite</w:t>
-      </w:r>
-      <w:r>
-        <w:rPr>
-          <w:sz w:val="28"/>
-          <w:szCs w:val="28"/>
-          <w:lang w:val="it-IT"/>
-        </w:rPr>
-        <w:t>,</w:t>
-      </w:r>
-      <w:r>
-        <w:rPr>
-          <w:sz w:val="28"/>
-          <w:szCs w:val="28"/>
-          <w:lang w:val="it-IT"/>
-        </w:rPr>
-        <w:t xml:space="preserve"> </w:t>
-      </w:r>
-      <w:r>
-        <w:rPr>
-          <w:sz w:val="28"/>
-          <w:szCs w:val="28"/>
-          <w:lang w:val="it-IT"/>
-        </w:rPr>
-        <w:t>modificando</w:t>
-      </w:r>
-      <w:r>
-        <w:rPr>
-          <w:sz w:val="28"/>
-          <w:szCs w:val="28"/>
-          <w:lang w:val="it-IT"/>
-        </w:rPr>
-        <w:t xml:space="preserve"> o</w:t>
-      </w:r>
-      <w:r>
-        <w:rPr>
-          <w:sz w:val="28"/>
-          <w:szCs w:val="28"/>
-          <w:lang w:val="it-IT"/>
-        </w:rPr>
-        <w:t xml:space="preserve"> eliminando</w:t>
-      </w:r>
-      <w:r>
-        <w:rPr>
-          <w:sz w:val="28"/>
-          <w:szCs w:val="28"/>
-          <w:lang w:val="it-IT"/>
-        </w:rPr>
-        <w:t xml:space="preserve"> </w:t>
-      </w:r>
-      <w:r>
-        <w:rPr>
-          <w:sz w:val="28"/>
-          <w:szCs w:val="28"/>
-          <w:lang w:val="it-IT"/>
-        </w:rPr>
-        <w:t>alcune quote relative ad un particolare esito</w:t>
-      </w:r>
-      <w:r>
-        <w:rPr>
-          <w:sz w:val="28"/>
-          <w:szCs w:val="28"/>
-          <w:lang w:val="it-IT"/>
-        </w:rPr>
-        <w:t>, oppure inserire un nuovo esito per la partita selezionata</w:t>
-      </w:r>
-      <w:r>
-        <w:rPr>
-          <w:sz w:val="28"/>
-          <w:szCs w:val="28"/>
-          <w:lang w:val="it-IT"/>
-        </w:rPr>
-        <w:t>. Vuole che il sistema memorizzi correttamente e consistentemente le modifiche (aggiunta, rimozione e modifica di una partita) rendendole valide per tutti i successivi accessi al sistema.</w:t>
-      </w:r>
-    </w:p>
-    <w:p>
-      <w:pPr>
-        <w:pStyle w:val="Standard"/>
-        <w:ind w:left="720"/>
-        <w:rPr>
-          <w:sz w:val="28"/>
-          <w:szCs w:val="28"/>
-          <w:lang w:val="it-IT"/>
-        </w:rPr>
-      </w:pPr>
-    </w:p>
-    <w:p>
-      <w:pPr>
-        <w:pStyle w:val="Standard"/>
-        <w:rPr>
-          <w:sz w:val="28"/>
-          <w:szCs w:val="28"/>
-          <w:lang w:val="it-IT"/>
-        </w:rPr>
-      </w:pPr>
-      <w:r>
+        <w:t>Livello</w:t>
+      </w:r>
+      <w:r>
+        <w:rPr>
+          <w:sz w:val="28"/>
+          <w:szCs w:val="28"/>
+          <w:lang w:val="it-IT"/>
+        </w:rPr>
+        <w:t>: Obiettivo utente</w:t>
+      </w:r>
+    </w:p>
+    <w:p>
+      <w:pPr>
+        <w:pStyle w:val="Standard"/>
         <w:rPr>
           <w:b/>
           <w:bCs/>
@@ -264,86 +120,6 @@
           <w:szCs w:val="28"/>
           <w:lang w:val="it-IT"/>
         </w:rPr>
-        <w:t>Post-condizioni</w:t>
-      </w:r>
-      <w:r>
-        <w:rPr>
-          <w:sz w:val="28"/>
-          <w:szCs w:val="28"/>
-          <w:lang w:val="it-IT"/>
-        </w:rPr>
-        <w:t>:</w:t>
-      </w:r>
-    </w:p>
-    <w:p>
-      <w:pPr>
-        <w:pStyle w:val="Standard"/>
-        <w:numPr>
-          <w:ilvl w:val="0"/>
-          <w:numId w:val="2"/>
-        </w:numPr>
-        <w:rPr>
-          <w:sz w:val="28"/>
-          <w:szCs w:val="28"/>
-          <w:lang w:val="it-IT"/>
-        </w:rPr>
-      </w:pPr>
-      <w:r>
-        <w:rPr>
-          <w:sz w:val="28"/>
-          <w:szCs w:val="28"/>
-          <w:lang w:val="it-IT"/>
-        </w:rPr>
-        <w:t xml:space="preserve">L’amministratore </w:t>
-      </w:r>
-      <w:r>
-        <w:rPr>
-          <w:sz w:val="28"/>
-          <w:szCs w:val="28"/>
-          <w:lang w:val="it-IT"/>
-        </w:rPr>
-        <w:t xml:space="preserve">è riuscito ad </w:t>
-      </w:r>
-      <w:r>
-        <w:rPr>
-          <w:sz w:val="28"/>
-          <w:szCs w:val="28"/>
-          <w:lang w:val="it-IT"/>
-        </w:rPr>
-        <w:t>apportare tutte le modifiche desiderate (aggiunta, rimozione e modifica di una partita).</w:t>
-      </w:r>
-    </w:p>
-    <w:p>
-      <w:pPr>
-        <w:pStyle w:val="Standard"/>
-        <w:numPr>
-          <w:ilvl w:val="0"/>
-          <w:numId w:val="2"/>
-        </w:numPr>
-        <w:rPr>
-          <w:sz w:val="28"/>
-          <w:szCs w:val="28"/>
-          <w:lang w:val="it-IT"/>
-        </w:rPr>
-      </w:pPr>
-      <w:r>
-        <w:rPr>
-          <w:sz w:val="28"/>
-          <w:szCs w:val="28"/>
-          <w:lang w:val="it-IT"/>
-        </w:rPr>
-        <w:t>Il sistema ha memorizzato correttamente le modifiche fatte dall’amministratore.</w:t>
-      </w:r>
-    </w:p>
-    <w:p>
-      <w:pPr>
-        <w:pStyle w:val="Standard"/>
-        <w:ind w:left="720"/>
-        <w:rPr>
-          <w:sz w:val="28"/>
-          <w:szCs w:val="28"/>
-          <w:lang w:val="it-IT"/>
-        </w:rPr>
       </w:pPr>
     </w:p>
     <w:p>
@@ -363,9 +139,20 @@
           <w:szCs w:val="28"/>
           <w:lang w:val="it-IT"/>
         </w:rPr>
-        <w:t>S</w:t>
-      </w:r>
-      <w:r>
+        <w:t>Attore primario</w:t>
+      </w:r>
+      <w:r>
+        <w:rPr>
+          <w:sz w:val="28"/>
+          <w:szCs w:val="28"/>
+          <w:lang w:val="it-IT"/>
+        </w:rPr>
+        <w:t>: Amministratore</w:t>
+      </w:r>
+    </w:p>
+    <w:p>
+      <w:pPr>
+        <w:pStyle w:val="Standard"/>
         <w:rPr>
           <w:b/>
           <w:bCs/>
@@ -373,571 +160,6 @@
           <w:szCs w:val="28"/>
           <w:lang w:val="it-IT"/>
         </w:rPr>
-        <w:t>cenario principale di successo</w:t>
-      </w:r>
-      <w:r>
-        <w:rPr>
-          <w:sz w:val="28"/>
-          <w:szCs w:val="28"/>
-          <w:lang w:val="it-IT"/>
-        </w:rPr>
-        <w:t>:</w:t>
-      </w:r>
-    </w:p>
-    <w:p>
-      <w:pPr>
-        <w:pStyle w:val="Standard"/>
-        <w:numPr>
-          <w:ilvl w:val="0"/>
-          <w:numId w:val="3"/>
-        </w:numPr>
-        <w:rPr>
-          <w:sz w:val="28"/>
-          <w:szCs w:val="28"/>
-          <w:lang w:val="it-IT"/>
-        </w:rPr>
-      </w:pPr>
-      <w:r>
-        <w:rPr>
-          <w:sz w:val="28"/>
-          <w:szCs w:val="28"/>
-          <w:lang w:val="it-IT"/>
-        </w:rPr>
-        <w:t>L’amministratore</w:t>
-      </w:r>
-      <w:r>
-        <w:rPr>
-          <w:sz w:val="28"/>
-          <w:szCs w:val="28"/>
-          <w:lang w:val="it-IT"/>
-        </w:rPr>
-        <w:t xml:space="preserve"> </w:t>
-      </w:r>
-      <w:r>
-        <w:rPr>
-          <w:sz w:val="28"/>
-          <w:szCs w:val="28"/>
-          <w:lang w:val="it-IT"/>
-        </w:rPr>
-        <w:t>vuole accedere all’area relativa alla manutenzione delle partite</w:t>
-      </w:r>
-      <w:r>
-        <w:rPr>
-          <w:sz w:val="28"/>
-          <w:szCs w:val="28"/>
-          <w:lang w:val="it-IT"/>
-        </w:rPr>
-        <w:t>.</w:t>
-      </w:r>
-    </w:p>
-    <w:p>
-      <w:pPr>
-        <w:pStyle w:val="Standard"/>
-        <w:numPr>
-          <w:ilvl w:val="0"/>
-          <w:numId w:val="3"/>
-        </w:numPr>
-        <w:rPr>
-          <w:sz w:val="28"/>
-          <w:szCs w:val="28"/>
-        </w:rPr>
-      </w:pPr>
-      <w:r>
-        <w:rPr>
-          <w:sz w:val="28"/>
-          <w:szCs w:val="28"/>
-          <w:lang w:val="it-IT"/>
-        </w:rPr>
-        <w:t xml:space="preserve">Il sistema verifica che </w:t>
-      </w:r>
-      <w:r>
-        <w:rPr>
-          <w:sz w:val="28"/>
-          <w:szCs w:val="28"/>
-          <w:lang w:val="it-IT"/>
-        </w:rPr>
-        <w:t>l’amministratore</w:t>
-      </w:r>
-      <w:r>
-        <w:rPr>
-          <w:sz w:val="28"/>
-          <w:szCs w:val="28"/>
-          <w:lang w:val="it-IT"/>
-        </w:rPr>
-        <w:t xml:space="preserve"> abbia effettuato correttamente il login</w:t>
-      </w:r>
-      <w:r>
-        <w:rPr>
-          <w:sz w:val="28"/>
-          <w:szCs w:val="28"/>
-          <w:lang w:val="it-IT"/>
-        </w:rPr>
-        <w:t xml:space="preserve"> come tale</w:t>
-      </w:r>
-      <w:r>
-        <w:rPr>
-          <w:sz w:val="28"/>
-          <w:szCs w:val="28"/>
-          <w:lang w:val="it-IT"/>
-        </w:rPr>
-        <w:t>.</w:t>
-      </w:r>
-    </w:p>
-    <w:p>
-      <w:pPr>
-        <w:pStyle w:val="Standard"/>
-        <w:numPr>
-          <w:ilvl w:val="0"/>
-          <w:numId w:val="3"/>
-        </w:numPr>
-        <w:rPr>
-          <w:sz w:val="28"/>
-          <w:szCs w:val="28"/>
-          <w:lang w:val="it-IT"/>
-        </w:rPr>
-      </w:pPr>
-      <w:r>
-        <w:rPr>
-          <w:sz w:val="28"/>
-          <w:szCs w:val="28"/>
-          <w:lang w:val="it-IT"/>
-        </w:rPr>
-        <w:t>Il sistema mostra al</w:t>
-      </w:r>
-      <w:r>
-        <w:rPr>
-          <w:sz w:val="28"/>
-          <w:szCs w:val="28"/>
-          <w:lang w:val="it-IT"/>
-        </w:rPr>
-        <w:t xml:space="preserve">l’amministratore </w:t>
-      </w:r>
-      <w:r>
-        <w:rPr>
-          <w:sz w:val="28"/>
-          <w:szCs w:val="28"/>
-          <w:lang w:val="it-IT"/>
-        </w:rPr>
-        <w:t xml:space="preserve">le operazioni disponibili da poter effettuare: </w:t>
-      </w:r>
-      <w:r>
-        <w:rPr>
-          <w:sz w:val="28"/>
-          <w:szCs w:val="28"/>
-          <w:lang w:val="it-IT"/>
-        </w:rPr>
-        <w:t>aggiungi partita</w:t>
-      </w:r>
-      <w:r>
-        <w:rPr>
-          <w:sz w:val="28"/>
-          <w:szCs w:val="28"/>
-          <w:lang w:val="it-IT"/>
-        </w:rPr>
-        <w:t xml:space="preserve">, </w:t>
-      </w:r>
-      <w:r>
-        <w:rPr>
-          <w:sz w:val="28"/>
-          <w:szCs w:val="28"/>
-          <w:lang w:val="it-IT"/>
-        </w:rPr>
-        <w:t>elimina partita e modifica partita.</w:t>
-      </w:r>
-    </w:p>
-    <w:p>
-      <w:pPr>
-        <w:pStyle w:val="Standard"/>
-        <w:numPr>
-          <w:ilvl w:val="0"/>
-          <w:numId w:val="3"/>
-        </w:numPr>
-        <w:rPr>
-          <w:sz w:val="28"/>
-          <w:szCs w:val="28"/>
-          <w:lang w:val="it-IT"/>
-        </w:rPr>
-      </w:pPr>
-      <w:r>
-        <w:rPr>
-          <w:sz w:val="28"/>
-          <w:szCs w:val="28"/>
-          <w:lang w:val="it-IT"/>
-        </w:rPr>
-        <w:t>L’amministratore sceglie di modi</w:t>
-      </w:r>
-      <w:r>
-        <w:rPr>
-          <w:sz w:val="28"/>
-          <w:szCs w:val="28"/>
-          <w:lang w:val="it-IT"/>
-        </w:rPr>
-        <w:t>ficare</w:t>
-      </w:r>
-      <w:r>
-        <w:rPr>
-          <w:sz w:val="28"/>
-          <w:szCs w:val="28"/>
-          <w:lang w:val="it-IT"/>
-        </w:rPr>
-        <w:t xml:space="preserve"> una </w:t>
-      </w:r>
-      <w:r>
-        <w:rPr>
-          <w:sz w:val="28"/>
-          <w:szCs w:val="28"/>
-          <w:lang w:val="it-IT"/>
-        </w:rPr>
-        <w:t>partita esistente.</w:t>
-      </w:r>
-    </w:p>
-    <w:p>
-      <w:pPr>
-        <w:pStyle w:val="Standard"/>
-        <w:numPr>
-          <w:ilvl w:val="0"/>
-          <w:numId w:val="3"/>
-        </w:numPr>
-        <w:rPr>
-          <w:sz w:val="28"/>
-          <w:szCs w:val="28"/>
-          <w:lang w:val="it-IT"/>
-        </w:rPr>
-      </w:pPr>
-      <w:r>
-        <w:rPr>
-          <w:sz w:val="28"/>
-          <w:szCs w:val="28"/>
-          <w:lang w:val="it-IT"/>
-        </w:rPr>
-        <w:t>Il sistema mostra tutte le partite disponibili</w:t>
-      </w:r>
-      <w:r>
-        <w:rPr>
-          <w:sz w:val="28"/>
-          <w:szCs w:val="28"/>
-          <w:lang w:val="it-IT"/>
-        </w:rPr>
-        <w:t>.</w:t>
-      </w:r>
-    </w:p>
-    <w:p>
-      <w:pPr>
-        <w:pStyle w:val="Standard"/>
-        <w:numPr>
-          <w:ilvl w:val="0"/>
-          <w:numId w:val="3"/>
-        </w:numPr>
-        <w:rPr>
-          <w:sz w:val="28"/>
-          <w:szCs w:val="28"/>
-          <w:lang w:val="it-IT"/>
-        </w:rPr>
-      </w:pPr>
-      <w:r>
-        <w:rPr>
-          <w:sz w:val="28"/>
-          <w:szCs w:val="28"/>
-          <w:lang w:val="it-IT"/>
-        </w:rPr>
-        <w:t>L’amministratore seleziona la partita da modificare.</w:t>
-      </w:r>
-    </w:p>
-    <w:p>
-      <w:pPr>
-        <w:pStyle w:val="Standard"/>
-        <w:numPr>
-          <w:ilvl w:val="0"/>
-          <w:numId w:val="3"/>
-        </w:numPr>
-        <w:rPr>
-          <w:sz w:val="28"/>
-          <w:szCs w:val="28"/>
-          <w:lang w:val="it-IT"/>
-        </w:rPr>
-      </w:pPr>
-      <w:r>
-        <w:rPr>
-          <w:sz w:val="28"/>
-          <w:szCs w:val="28"/>
-          <w:lang w:val="it-IT"/>
-        </w:rPr>
-        <w:t>Il sistema mostra all’amministratore le operazioni che può svolgere sulla partita selezionata (modificare quota esistente, aggiungere nuovo esito con relativa quota, eliminare quota esistente).</w:t>
-      </w:r>
-    </w:p>
-    <w:p>
-      <w:pPr>
-        <w:pStyle w:val="Standard"/>
-        <w:numPr>
-          <w:ilvl w:val="0"/>
-          <w:numId w:val="3"/>
-        </w:numPr>
-        <w:rPr>
-          <w:sz w:val="28"/>
-          <w:szCs w:val="28"/>
-          <w:lang w:val="it-IT"/>
-        </w:rPr>
-      </w:pPr>
-      <w:r>
-        <w:rPr>
-          <w:sz w:val="28"/>
-          <w:szCs w:val="28"/>
-          <w:lang w:val="it-IT"/>
-        </w:rPr>
-        <w:t>L’amministratore sceglie di aggiungere un esito</w:t>
-      </w:r>
-      <w:r>
-        <w:rPr>
-          <w:sz w:val="28"/>
-          <w:szCs w:val="28"/>
-          <w:lang w:val="it-IT"/>
-        </w:rPr>
-        <w:t xml:space="preserve"> con la relativa quota</w:t>
-      </w:r>
-      <w:r>
-        <w:rPr>
-          <w:sz w:val="28"/>
-          <w:szCs w:val="28"/>
-          <w:lang w:val="it-IT"/>
-        </w:rPr>
-        <w:t xml:space="preserve"> per la partita selezionata.</w:t>
-      </w:r>
-    </w:p>
-    <w:p>
-      <w:pPr>
-        <w:pStyle w:val="Standard"/>
-        <w:numPr>
-          <w:ilvl w:val="0"/>
-          <w:numId w:val="3"/>
-        </w:numPr>
-        <w:rPr>
-          <w:sz w:val="28"/>
-          <w:szCs w:val="28"/>
-          <w:lang w:val="it-IT"/>
-        </w:rPr>
-      </w:pPr>
-      <w:r>
-        <w:rPr>
-          <w:sz w:val="28"/>
-          <w:szCs w:val="28"/>
-          <w:lang w:val="it-IT"/>
-        </w:rPr>
-        <w:t xml:space="preserve">Il sistema chiede all’amministratore di inserire l’esito che si vuole aggiungere e la relativa quota. </w:t>
-      </w:r>
-    </w:p>
-    <w:p>
-      <w:pPr>
-        <w:pStyle w:val="Standard"/>
-        <w:numPr>
-          <w:ilvl w:val="0"/>
-          <w:numId w:val="3"/>
-        </w:numPr>
-        <w:rPr>
-          <w:sz w:val="28"/>
-          <w:szCs w:val="28"/>
-          <w:lang w:val="it-IT"/>
-        </w:rPr>
-      </w:pPr>
-      <w:r>
-        <w:rPr>
-          <w:sz w:val="28"/>
-          <w:szCs w:val="28"/>
-          <w:lang w:val="it-IT"/>
-        </w:rPr>
-        <w:t>L’amministratore inserisce l’esito desiderato con la relativa quota.</w:t>
-      </w:r>
-    </w:p>
-    <w:p>
-      <w:pPr>
-        <w:pStyle w:val="Standard"/>
-        <w:numPr>
-          <w:ilvl w:val="0"/>
-          <w:numId w:val="3"/>
-        </w:numPr>
-        <w:rPr>
-          <w:sz w:val="28"/>
-          <w:szCs w:val="28"/>
-        </w:rPr>
-      </w:pPr>
-      <w:r>
-        <w:rPr>
-          <w:sz w:val="28"/>
-          <w:szCs w:val="28"/>
-          <w:lang w:val="it-IT"/>
-        </w:rPr>
-        <w:t xml:space="preserve">Il sistema </w:t>
-      </w:r>
-      <w:r>
-        <w:rPr>
-          <w:sz w:val="28"/>
-          <w:szCs w:val="28"/>
-          <w:lang w:val="it-IT"/>
-        </w:rPr>
-        <w:t>controlla che la quota inserita sia valida.</w:t>
-      </w:r>
-    </w:p>
-    <w:p>
-      <w:pPr>
-        <w:pStyle w:val="Standard"/>
-        <w:numPr>
-          <w:ilvl w:val="0"/>
-          <w:numId w:val="3"/>
-        </w:numPr>
-        <w:rPr>
-          <w:sz w:val="28"/>
-          <w:szCs w:val="28"/>
-        </w:rPr>
-      </w:pPr>
-      <w:r>
-        <w:rPr>
-          <w:sz w:val="28"/>
-          <w:szCs w:val="28"/>
-        </w:rPr>
-        <w:t xml:space="preserve">Il </w:t>
-      </w:r>
-      <w:r>
-        <w:rPr>
-          <w:sz w:val="28"/>
-          <w:szCs w:val="28"/>
-          <w:lang w:val="it-IT"/>
-        </w:rPr>
-        <w:t>sistema</w:t>
-      </w:r>
-      <w:r>
-        <w:rPr>
-          <w:sz w:val="28"/>
-          <w:szCs w:val="28"/>
-        </w:rPr>
-        <w:t xml:space="preserve"> </w:t>
-      </w:r>
-      <w:r>
-        <w:rPr>
-          <w:sz w:val="28"/>
-          <w:szCs w:val="28"/>
-          <w:lang w:val="it-IT"/>
-        </w:rPr>
-        <w:t>memorizza</w:t>
-      </w:r>
-      <w:r>
-        <w:rPr>
-          <w:sz w:val="28"/>
-          <w:szCs w:val="28"/>
-          <w:lang w:val="it-IT"/>
-        </w:rPr>
-        <w:t xml:space="preserve"> le modifiche apportate</w:t>
-      </w:r>
-      <w:r>
-        <w:rPr>
-          <w:sz w:val="28"/>
-          <w:szCs w:val="28"/>
-          <w:lang w:val="it-IT"/>
-        </w:rPr>
-        <w:t>.</w:t>
-      </w:r>
-    </w:p>
-    <w:p>
-      <w:pPr>
-        <w:pStyle w:val="Standard"/>
-        <w:numPr>
-          <w:ilvl w:val="0"/>
-          <w:numId w:val="3"/>
-        </w:numPr>
-        <w:rPr>
-          <w:sz w:val="28"/>
-          <w:szCs w:val="28"/>
-        </w:rPr>
-      </w:pPr>
-      <w:r>
-        <w:rPr>
-          <w:sz w:val="28"/>
-          <w:szCs w:val="28"/>
-          <w:lang w:val="it-IT"/>
-        </w:rPr>
-        <w:t>Il caso d’uso riprende d</w:t>
-      </w:r>
-      <w:r>
-        <w:rPr>
-          <w:sz w:val="28"/>
-          <w:szCs w:val="28"/>
-          <w:lang w:val="it-IT"/>
-        </w:rPr>
-        <w:t>al punto 3 fin quando l’amministratore vuole apportare delle modifiche.</w:t>
-      </w:r>
-    </w:p>
-    <w:p>
-      <w:pPr>
-        <w:pStyle w:val="Standard"/>
-        <w:numPr>
-          <w:ilvl w:val="0"/>
-          <w:numId w:val="3"/>
-        </w:numPr>
-        <w:rPr>
-          <w:sz w:val="28"/>
-          <w:szCs w:val="28"/>
-        </w:rPr>
-      </w:pPr>
-      <w:r>
-        <w:rPr>
-          <w:sz w:val="28"/>
-          <w:szCs w:val="28"/>
-          <w:lang w:val="it-IT"/>
-        </w:rPr>
-        <w:t>L’amministratore</w:t>
-      </w:r>
-      <w:r>
-        <w:rPr>
-          <w:sz w:val="28"/>
-          <w:szCs w:val="28"/>
-          <w:lang w:val="it-IT"/>
-        </w:rPr>
-        <w:t xml:space="preserve"> lascia l’area di manutenzione delle partite.</w:t>
-      </w:r>
-    </w:p>
-    <w:p>
-      <w:pPr>
-        <w:pStyle w:val="Standard"/>
-        <w:numPr>
-          <w:ilvl w:val="0"/>
-          <w:numId w:val="3"/>
-        </w:numPr>
-        <w:rPr>
-          <w:sz w:val="28"/>
-          <w:szCs w:val="28"/>
-        </w:rPr>
-      </w:pPr>
-      <w:r>
-        <w:rPr>
-          <w:sz w:val="28"/>
-          <w:szCs w:val="28"/>
-          <w:lang w:val="it-IT"/>
-        </w:rPr>
-        <w:t>Il caso d’uso t</w:t>
-      </w:r>
-      <w:r>
-        <w:rPr>
-          <w:sz w:val="28"/>
-          <w:szCs w:val="28"/>
-          <w:lang w:val="it-IT"/>
-        </w:rPr>
-        <w:t>ermina</w:t>
-      </w:r>
-      <w:r>
-        <w:rPr>
-          <w:sz w:val="28"/>
-          <w:szCs w:val="28"/>
-          <w:lang w:val="it-IT"/>
-        </w:rPr>
-        <w:t>.</w:t>
-      </w:r>
-    </w:p>
-    <w:p>
-      <w:pPr>
-        <w:pStyle w:val="Standard"/>
-        <w:rPr>
-          <w:sz w:val="28"/>
-          <w:szCs w:val="28"/>
-          <w:lang w:val="it-IT"/>
-        </w:rPr>
       </w:pPr>
     </w:p>
     <w:p>
@@ -957,7 +179,7 @@
           <w:szCs w:val="28"/>
           <w:lang w:val="it-IT"/>
         </w:rPr>
-        <w:t>Flussi alternativi</w:t>
+        <w:t>Parti interessate o interessati</w:t>
       </w:r>
       <w:r>
         <w:rPr>
@@ -971,50 +193,63 @@
     <w:p>
       <w:pPr>
         <w:pStyle w:val="Standard"/>
+        <w:numPr>
+          <w:ilvl w:val="0"/>
+          <w:numId w:val="22"/>
+        </w:numPr>
+        <w:textAlignment w:val="auto"/>
+        <w:rPr>
+          <w:sz w:val="28"/>
+          <w:szCs w:val="28"/>
+          <w:lang w:val="it-IT"/>
+        </w:rPr>
+      </w:pPr>
+      <w:r>
+        <w:rPr>
+          <w:sz w:val="28"/>
+          <w:szCs w:val="28"/>
+          <w:lang w:val="it-IT"/>
+        </w:rPr>
+        <w:t>L’amministratore vuole poter inserire nuove partite, aggiungendo per ognuna di queste i vari risultati disponibili con le relative quote. Vuole poter eliminare partite precedentemente inserite. Vuole poter modificare partite precedentemente inserite, modificando o eliminando alcune quote relative ad un particolare esito, oppure inserire un nuovo esito per la partita selezionata. Vuole che il sistema memorizzi correttamente e consistentemente le modifiche (aggiunta, rimozione e modifica di una partita) rendendole valide per tutti i successivi accessi al sistema.</w:t>
+      </w:r>
+    </w:p>
+    <w:p>
+      <w:pPr>
+        <w:pStyle w:val="Standard"/>
+        <w:ind w:left="720"/>
+        <w:rPr>
+          <w:sz w:val="28"/>
+          <w:szCs w:val="28"/>
+          <w:lang w:val="it-IT"/>
+        </w:rPr>
+      </w:pPr>
+    </w:p>
+    <w:p>
+      <w:pPr>
+        <w:pStyle w:val="Standard"/>
+        <w:rPr>
+          <w:sz w:val="28"/>
+          <w:szCs w:val="28"/>
+          <w:lang w:val="it-IT"/>
+        </w:rPr>
+      </w:pPr>
+      <w:r>
         <w:rPr>
           <w:b/>
           <w:bCs/>
-        </w:rPr>
-      </w:pPr>
-      <w:r>
-        <w:rPr>
-          <w:sz w:val="28"/>
-          <w:szCs w:val="28"/>
-          <w:lang w:val="it-IT"/>
-        </w:rPr>
-        <w:t xml:space="preserve">*a. </w:t>
-      </w:r>
-      <w:r>
-        <w:rPr>
-          <w:sz w:val="28"/>
-          <w:szCs w:val="28"/>
-          <w:lang w:val="it-IT"/>
-        </w:rPr>
-        <w:t xml:space="preserve">L’amministratore </w:t>
-      </w:r>
-      <w:r>
-        <w:rPr>
-          <w:sz w:val="28"/>
-          <w:szCs w:val="28"/>
-          <w:lang w:val="it-IT"/>
-        </w:rPr>
-        <w:t>decide di abbandonare l’area riservata al</w:t>
-      </w:r>
-      <w:r>
-        <w:rPr>
-          <w:sz w:val="28"/>
-          <w:szCs w:val="28"/>
-          <w:lang w:val="it-IT"/>
-        </w:rPr>
-        <w:t>la manutenzione delle   partite oppure cade la connessione</w:t>
-      </w:r>
-      <w:r>
-        <w:rPr>
-          <w:sz w:val="28"/>
-          <w:szCs w:val="28"/>
-          <w:lang w:val="it-IT"/>
-        </w:rPr>
-        <w:t>.</w:t>
+          <w:sz w:val="28"/>
+          <w:szCs w:val="28"/>
+          <w:lang w:val="it-IT"/>
+        </w:rPr>
+        <w:t>Post-condizioni</w:t>
+      </w:r>
+      <w:r>
+        <w:rPr>
+          <w:sz w:val="28"/>
+          <w:szCs w:val="28"/>
+          <w:lang w:val="it-IT"/>
+        </w:rPr>
+        <w:t>:</w:t>
       </w:r>
     </w:p>
     <w:p>
@@ -1022,61 +257,22 @@
         <w:pStyle w:val="Standard"/>
         <w:numPr>
           <w:ilvl w:val="0"/>
-          <w:numId w:val="4"/>
-        </w:numPr>
-        <w:rPr>
-          <w:sz w:val="28"/>
-          <w:szCs w:val="28"/>
-          <w:lang w:val="it-IT"/>
-        </w:rPr>
-      </w:pPr>
-      <w:r>
-        <w:rPr>
-          <w:sz w:val="28"/>
-          <w:szCs w:val="28"/>
-          <w:lang w:val="it-IT"/>
-        </w:rPr>
-        <w:t xml:space="preserve">Il sistema </w:t>
-      </w:r>
-      <w:r>
-        <w:rPr>
-          <w:sz w:val="28"/>
-          <w:szCs w:val="28"/>
-          <w:lang w:val="it-IT"/>
-        </w:rPr>
-        <w:t>non rende persistenti le eventuali</w:t>
-      </w:r>
-      <w:r>
-        <w:rPr>
-          <w:sz w:val="28"/>
-          <w:szCs w:val="28"/>
-          <w:lang w:val="it-IT"/>
-        </w:rPr>
-        <w:t xml:space="preserve"> </w:t>
-      </w:r>
-      <w:r>
-        <w:rPr>
-          <w:sz w:val="28"/>
-          <w:szCs w:val="28"/>
-          <w:lang w:val="it-IT"/>
-        </w:rPr>
-        <w:t>modifiche</w:t>
-      </w:r>
-      <w:r>
-        <w:rPr>
-          <w:sz w:val="28"/>
-          <w:szCs w:val="28"/>
-          <w:lang w:val="it-IT"/>
-        </w:rPr>
-        <w:t xml:space="preserve"> incomplet</w:t>
-      </w:r>
-      <w:r>
-        <w:rPr>
-          <w:sz w:val="28"/>
-          <w:szCs w:val="28"/>
-          <w:lang w:val="it-IT"/>
-        </w:rPr>
-        <w:t>e</w:t>
+          <w:numId w:val="23"/>
+        </w:numPr>
+        <w:textAlignment w:val="auto"/>
+        <w:rPr>
+          <w:sz w:val="28"/>
+          <w:szCs w:val="28"/>
+          <w:lang w:val="it-IT"/>
+        </w:rPr>
+      </w:pPr>
+      <w:r>
+        <w:rPr>
+          <w:sz w:val="28"/>
+          <w:szCs w:val="28"/>
+          <w:lang w:val="it-IT"/>
+        </w:rPr>
+        <w:t>L’amministratore è riuscito ad apportare tutte le modifiche desiderate (aggiunta, rimozione e modifica di una partita).</w:t>
       </w:r>
     </w:p>
     <w:p>
@@ -1084,164 +280,61 @@
         <w:pStyle w:val="Standard"/>
         <w:numPr>
           <w:ilvl w:val="0"/>
-          <w:numId w:val="4"/>
-        </w:numPr>
-        <w:rPr>
-          <w:sz w:val="28"/>
-          <w:szCs w:val="28"/>
-          <w:lang w:val="it-IT"/>
-        </w:rPr>
-      </w:pPr>
-      <w:r>
-        <w:rPr>
-          <w:sz w:val="28"/>
-          <w:szCs w:val="28"/>
-          <w:lang w:val="it-IT"/>
-        </w:rPr>
-        <w:t>Il caso d’uso termina.</w:t>
-      </w:r>
-    </w:p>
-    <w:p>
-      <w:pPr>
-        <w:pStyle w:val="Standard"/>
-        <w:rPr>
-          <w:sz w:val="28"/>
-          <w:szCs w:val="28"/>
-          <w:lang w:val="it-IT"/>
-        </w:rPr>
-      </w:pPr>
-    </w:p>
-    <w:p>
-      <w:pPr>
-        <w:pStyle w:val="Standard"/>
-        <w:rPr>
-          <w:sz w:val="28"/>
-          <w:szCs w:val="28"/>
-          <w:lang w:val="it-IT"/>
-        </w:rPr>
-      </w:pPr>
-      <w:r>
-        <w:rPr>
-          <w:sz w:val="28"/>
-          <w:szCs w:val="28"/>
-          <w:lang w:val="it-IT"/>
-        </w:rPr>
-        <w:t xml:space="preserve">2a. Il sistema riscontra che </w:t>
-      </w:r>
-      <w:r>
-        <w:rPr>
-          <w:sz w:val="28"/>
-          <w:szCs w:val="28"/>
-          <w:lang w:val="it-IT"/>
-        </w:rPr>
-        <w:t xml:space="preserve">l’amministratore </w:t>
-      </w:r>
-      <w:r>
-        <w:rPr>
-          <w:sz w:val="28"/>
-          <w:szCs w:val="28"/>
-          <w:lang w:val="it-IT"/>
-        </w:rPr>
-        <w:t>non ha effettuato il login</w:t>
-      </w:r>
-      <w:r>
-        <w:rPr>
-          <w:sz w:val="28"/>
-          <w:szCs w:val="28"/>
-          <w:lang w:val="it-IT"/>
-        </w:rPr>
-        <w:t xml:space="preserve"> come tale</w:t>
-      </w:r>
-      <w:r>
-        <w:rPr>
-          <w:sz w:val="28"/>
-          <w:szCs w:val="28"/>
-          <w:lang w:val="it-IT"/>
-        </w:rPr>
-        <w:t>.</w:t>
-      </w:r>
-    </w:p>
-    <w:p>
-      <w:pPr>
-        <w:pStyle w:val="Standard"/>
-        <w:numPr>
-          <w:ilvl w:val="0"/>
-          <w:numId w:val="5"/>
-        </w:numPr>
-        <w:rPr>
-          <w:sz w:val="28"/>
-          <w:szCs w:val="28"/>
-          <w:lang w:val="it-IT"/>
-        </w:rPr>
-      </w:pPr>
-      <w:r>
-        <w:rPr>
-          <w:sz w:val="28"/>
-          <w:szCs w:val="28"/>
-          <w:lang w:val="it-IT"/>
-        </w:rPr>
-        <w:t xml:space="preserve">Il sistema mostra </w:t>
-      </w:r>
-      <w:r>
-        <w:rPr>
-          <w:sz w:val="28"/>
-          <w:szCs w:val="28"/>
-          <w:lang w:val="it-IT"/>
-        </w:rPr>
-        <w:t>all’amministratore</w:t>
-      </w:r>
-      <w:r>
-        <w:rPr>
-          <w:sz w:val="28"/>
-          <w:szCs w:val="28"/>
-          <w:lang w:val="it-IT"/>
-        </w:rPr>
-        <w:t xml:space="preserve"> un messaggio di invito ad effettuare il login</w:t>
-      </w:r>
-      <w:r>
-        <w:rPr>
-          <w:sz w:val="28"/>
-          <w:szCs w:val="28"/>
-          <w:lang w:val="it-IT"/>
-        </w:rPr>
-        <w:t xml:space="preserve"> come amministratore</w:t>
-      </w:r>
-      <w:r>
-        <w:rPr>
-          <w:sz w:val="28"/>
-          <w:szCs w:val="28"/>
-          <w:lang w:val="it-IT"/>
-        </w:rPr>
-        <w:t>.</w:t>
-      </w:r>
-    </w:p>
-    <w:p>
-      <w:pPr>
-        <w:pStyle w:val="Standard"/>
-        <w:numPr>
-          <w:ilvl w:val="0"/>
-          <w:numId w:val="5"/>
-        </w:numPr>
+          <w:numId w:val="23"/>
+        </w:numPr>
+        <w:textAlignment w:val="auto"/>
+        <w:rPr>
+          <w:sz w:val="28"/>
+          <w:szCs w:val="28"/>
+          <w:lang w:val="it-IT"/>
+        </w:rPr>
+      </w:pPr>
+      <w:r>
+        <w:rPr>
+          <w:sz w:val="28"/>
+          <w:szCs w:val="28"/>
+          <w:lang w:val="it-IT"/>
+        </w:rPr>
+        <w:t>Il sistema ha memorizzato correttamente le modifiche fatte dall’amministratore.</w:t>
+      </w:r>
+    </w:p>
+    <w:p>
+      <w:pPr>
+        <w:pStyle w:val="Standard"/>
+        <w:ind w:left="720"/>
+        <w:rPr>
+          <w:sz w:val="28"/>
+          <w:szCs w:val="28"/>
+          <w:lang w:val="it-IT"/>
+        </w:rPr>
+      </w:pPr>
+    </w:p>
+    <w:p>
+      <w:pPr>
+        <w:pStyle w:val="Standard"/>
+        <w:rPr>
+          <w:sz w:val="28"/>
+          <w:szCs w:val="28"/>
+          <w:lang w:val="it-IT"/>
+        </w:rPr>
+      </w:pPr>
+      <w:r>
         <w:rPr>
           <w:b/>
           <w:bCs/>
-        </w:rPr>
-      </w:pPr>
-      <w:r>
-        <w:rPr>
-          <w:sz w:val="28"/>
-          <w:szCs w:val="28"/>
-          <w:lang w:val="it-IT"/>
-        </w:rPr>
-        <w:t xml:space="preserve">L’amministratore </w:t>
-      </w:r>
-      <w:r>
-        <w:rPr>
-          <w:sz w:val="28"/>
-          <w:szCs w:val="28"/>
-          <w:lang w:val="it-IT"/>
-        </w:rPr>
-        <w:t>effettua il login.</w:t>
+          <w:sz w:val="28"/>
+          <w:szCs w:val="28"/>
+          <w:lang w:val="it-IT"/>
+        </w:rPr>
+        <w:t>Scenario principale di successo</w:t>
+      </w:r>
+      <w:r>
+        <w:rPr>
+          <w:sz w:val="28"/>
+          <w:szCs w:val="28"/>
+          <w:lang w:val="it-IT"/>
+        </w:rPr>
+        <w:t>:</w:t>
       </w:r>
     </w:p>
     <w:p>
@@ -1249,8 +342,545 @@
         <w:pStyle w:val="Standard"/>
         <w:numPr>
           <w:ilvl w:val="0"/>
-          <w:numId w:val="5"/>
-        </w:numPr>
+          <w:numId w:val="24"/>
+        </w:numPr>
+        <w:textAlignment w:val="auto"/>
+        <w:rPr>
+          <w:sz w:val="28"/>
+          <w:szCs w:val="28"/>
+          <w:lang w:val="it-IT"/>
+        </w:rPr>
+      </w:pPr>
+      <w:r>
+        <w:rPr>
+          <w:sz w:val="28"/>
+          <w:szCs w:val="28"/>
+          <w:lang w:val="it-IT"/>
+        </w:rPr>
+        <w:t>L’amministratore vuole accedere all’area relativa alla manutenzione delle partite.</w:t>
+      </w:r>
+    </w:p>
+    <w:p>
+      <w:pPr>
+        <w:pStyle w:val="Standard"/>
+        <w:numPr>
+          <w:ilvl w:val="0"/>
+          <w:numId w:val="24"/>
+        </w:numPr>
+        <w:textAlignment w:val="auto"/>
+        <w:rPr>
+          <w:sz w:val="28"/>
+          <w:szCs w:val="28"/>
+        </w:rPr>
+      </w:pPr>
+      <w:r>
+        <w:rPr>
+          <w:sz w:val="28"/>
+          <w:szCs w:val="28"/>
+          <w:lang w:val="it-IT"/>
+        </w:rPr>
+        <w:t>Il sistema verifica che l’amministratore abbia effettuato correttamente il login come tale.</w:t>
+      </w:r>
+    </w:p>
+    <w:p>
+      <w:pPr>
+        <w:pStyle w:val="Standard"/>
+        <w:numPr>
+          <w:ilvl w:val="0"/>
+          <w:numId w:val="24"/>
+        </w:numPr>
+        <w:textAlignment w:val="auto"/>
+        <w:rPr>
+          <w:sz w:val="28"/>
+          <w:szCs w:val="28"/>
+          <w:lang w:val="it-IT"/>
+        </w:rPr>
+      </w:pPr>
+      <w:r>
+        <w:rPr>
+          <w:sz w:val="28"/>
+          <w:szCs w:val="28"/>
+          <w:lang w:val="it-IT"/>
+        </w:rPr>
+        <w:t>Il sistema mostra all’amministratore le operazioni disponibili da poter effettuare: aggiungi partita, elimina partita e modifica partita.</w:t>
+      </w:r>
+    </w:p>
+    <w:p>
+      <w:pPr>
+        <w:pStyle w:val="Standard"/>
+        <w:numPr>
+          <w:ilvl w:val="0"/>
+          <w:numId w:val="24"/>
+        </w:numPr>
+        <w:textAlignment w:val="auto"/>
+        <w:rPr>
+          <w:sz w:val="28"/>
+          <w:szCs w:val="28"/>
+          <w:lang w:val="it-IT"/>
+        </w:rPr>
+      </w:pPr>
+      <w:r>
+        <w:rPr>
+          <w:sz w:val="28"/>
+          <w:szCs w:val="28"/>
+          <w:lang w:val="it-IT"/>
+        </w:rPr>
+        <w:t>L’amministratore sceglie di modificare una partita esistente.</w:t>
+      </w:r>
+    </w:p>
+    <w:p>
+      <w:pPr>
+        <w:pStyle w:val="Standard"/>
+        <w:numPr>
+          <w:ilvl w:val="0"/>
+          <w:numId w:val="24"/>
+        </w:numPr>
+        <w:textAlignment w:val="auto"/>
+        <w:rPr>
+          <w:sz w:val="28"/>
+          <w:szCs w:val="28"/>
+          <w:lang w:val="it-IT"/>
+        </w:rPr>
+      </w:pPr>
+      <w:r>
+        <w:rPr>
+          <w:sz w:val="28"/>
+          <w:szCs w:val="28"/>
+          <w:lang w:val="it-IT"/>
+        </w:rPr>
+        <w:t>Il sistema mostra tutte le partite disponibili.</w:t>
+      </w:r>
+    </w:p>
+    <w:p>
+      <w:pPr>
+        <w:pStyle w:val="Standard"/>
+        <w:numPr>
+          <w:ilvl w:val="0"/>
+          <w:numId w:val="24"/>
+        </w:numPr>
+        <w:textAlignment w:val="auto"/>
+        <w:rPr>
+          <w:sz w:val="28"/>
+          <w:szCs w:val="28"/>
+          <w:lang w:val="it-IT"/>
+        </w:rPr>
+      </w:pPr>
+      <w:r>
+        <w:rPr>
+          <w:sz w:val="28"/>
+          <w:szCs w:val="28"/>
+          <w:lang w:val="it-IT"/>
+        </w:rPr>
+        <w:t>L’amministratore seleziona la partita da modificare.</w:t>
+      </w:r>
+    </w:p>
+    <w:p>
+      <w:pPr>
+        <w:pStyle w:val="Standard"/>
+        <w:numPr>
+          <w:ilvl w:val="0"/>
+          <w:numId w:val="24"/>
+        </w:numPr>
+        <w:textAlignment w:val="auto"/>
+        <w:rPr>
+          <w:sz w:val="28"/>
+          <w:szCs w:val="28"/>
+          <w:lang w:val="it-IT"/>
+        </w:rPr>
+      </w:pPr>
+      <w:r>
+        <w:rPr>
+          <w:sz w:val="28"/>
+          <w:szCs w:val="28"/>
+          <w:lang w:val="it-IT"/>
+        </w:rPr>
+        <w:t>Il sistema mostra all’amministratore le operazioni che può svolgere sulla partita selezionata (modificare quota esistente, aggiungere nuovo esito con relativa quota, eliminare quota esistente).</w:t>
+      </w:r>
+    </w:p>
+    <w:p>
+      <w:pPr>
+        <w:pStyle w:val="Standard"/>
+        <w:numPr>
+          <w:ilvl w:val="0"/>
+          <w:numId w:val="24"/>
+        </w:numPr>
+        <w:textAlignment w:val="auto"/>
+        <w:rPr>
+          <w:sz w:val="28"/>
+          <w:szCs w:val="28"/>
+          <w:lang w:val="it-IT"/>
+        </w:rPr>
+      </w:pPr>
+      <w:r>
+        <w:rPr>
+          <w:sz w:val="28"/>
+          <w:szCs w:val="28"/>
+          <w:lang w:val="it-IT"/>
+        </w:rPr>
+        <w:t>L’amministratore sceglie di aggiungere un esito con la relativa quota per la partita selezionata.</w:t>
+      </w:r>
+    </w:p>
+    <w:p>
+      <w:pPr>
+        <w:pStyle w:val="Standard"/>
+        <w:numPr>
+          <w:ilvl w:val="0"/>
+          <w:numId w:val="24"/>
+        </w:numPr>
+        <w:textAlignment w:val="auto"/>
+        <w:rPr>
+          <w:sz w:val="28"/>
+          <w:szCs w:val="28"/>
+          <w:lang w:val="it-IT"/>
+        </w:rPr>
+      </w:pPr>
+      <w:r>
+        <w:rPr>
+          <w:sz w:val="28"/>
+          <w:szCs w:val="28"/>
+          <w:lang w:val="it-IT"/>
+        </w:rPr>
+        <w:t xml:space="preserve">Il sistema chiede all’amministratore di inserire l’esito che si vuole aggiungere e la relativa quota. </w:t>
+      </w:r>
+    </w:p>
+    <w:p>
+      <w:pPr>
+        <w:pStyle w:val="Standard"/>
+        <w:numPr>
+          <w:ilvl w:val="0"/>
+          <w:numId w:val="24"/>
+        </w:numPr>
+        <w:textAlignment w:val="auto"/>
+        <w:rPr>
+          <w:sz w:val="28"/>
+          <w:szCs w:val="28"/>
+          <w:lang w:val="it-IT"/>
+        </w:rPr>
+      </w:pPr>
+      <w:r>
+        <w:rPr>
+          <w:sz w:val="28"/>
+          <w:szCs w:val="28"/>
+          <w:lang w:val="it-IT"/>
+        </w:rPr>
+        <w:t>L’amministratore inserisce l’esito desiderato con la relativa quota.</w:t>
+      </w:r>
+    </w:p>
+    <w:p>
+      <w:pPr>
+        <w:pStyle w:val="Standard"/>
+        <w:numPr>
+          <w:ilvl w:val="0"/>
+          <w:numId w:val="24"/>
+        </w:numPr>
+        <w:textAlignment w:val="auto"/>
+        <w:rPr>
+          <w:sz w:val="28"/>
+          <w:szCs w:val="28"/>
+        </w:rPr>
+      </w:pPr>
+      <w:r>
+        <w:rPr>
+          <w:sz w:val="28"/>
+          <w:szCs w:val="28"/>
+          <w:lang w:val="it-IT"/>
+        </w:rPr>
+        <w:t>Il sistema controlla che la quota inserita sia valida.</w:t>
+      </w:r>
+    </w:p>
+    <w:p>
+      <w:pPr>
+        <w:pStyle w:val="Standard"/>
+        <w:numPr>
+          <w:ilvl w:val="0"/>
+          <w:numId w:val="24"/>
+        </w:numPr>
+        <w:textAlignment w:val="auto"/>
+        <w:rPr>
+          <w:sz w:val="28"/>
+          <w:szCs w:val="28"/>
+        </w:rPr>
+      </w:pPr>
+      <w:r>
+        <w:rPr>
+          <w:sz w:val="28"/>
+          <w:szCs w:val="28"/>
+        </w:rPr>
+        <w:t xml:space="preserve">Il </w:t>
+      </w:r>
+      <w:r>
+        <w:rPr>
+          <w:sz w:val="28"/>
+          <w:szCs w:val="28"/>
+          <w:lang w:val="it-IT"/>
+        </w:rPr>
+        <w:t>sistema</w:t>
+      </w:r>
+      <w:r>
+        <w:rPr>
+          <w:sz w:val="28"/>
+          <w:szCs w:val="28"/>
+        </w:rPr>
+        <w:t xml:space="preserve"> </w:t>
+      </w:r>
+      <w:r>
+        <w:rPr>
+          <w:sz w:val="28"/>
+          <w:szCs w:val="28"/>
+          <w:lang w:val="it-IT"/>
+        </w:rPr>
+        <w:t>memorizza le modifiche apportate.</w:t>
+      </w:r>
+    </w:p>
+    <w:p>
+      <w:pPr>
+        <w:pStyle w:val="Standard"/>
+        <w:numPr>
+          <w:ilvl w:val="0"/>
+          <w:numId w:val="24"/>
+        </w:numPr>
+        <w:textAlignment w:val="auto"/>
+        <w:rPr>
+          <w:sz w:val="28"/>
+          <w:szCs w:val="28"/>
+        </w:rPr>
+      </w:pPr>
+      <w:r>
+        <w:rPr>
+          <w:sz w:val="28"/>
+          <w:szCs w:val="28"/>
+          <w:lang w:val="it-IT"/>
+        </w:rPr>
+        <w:lastRenderedPageBreak/>
+        <w:t>Il caso d’uso riprende dal punto 3 fin quando l’amministratore vuole apportare delle modifiche.</w:t>
+      </w:r>
+    </w:p>
+    <w:p>
+      <w:pPr>
+        <w:pStyle w:val="Standard"/>
+        <w:numPr>
+          <w:ilvl w:val="0"/>
+          <w:numId w:val="24"/>
+        </w:numPr>
+        <w:textAlignment w:val="auto"/>
+        <w:rPr>
+          <w:sz w:val="28"/>
+          <w:szCs w:val="28"/>
+        </w:rPr>
+      </w:pPr>
+      <w:r>
+        <w:rPr>
+          <w:sz w:val="28"/>
+          <w:szCs w:val="28"/>
+          <w:lang w:val="it-IT"/>
+        </w:rPr>
+        <w:t>L’amministratore lascia l’area di manutenzione delle partite.</w:t>
+      </w:r>
+    </w:p>
+    <w:p>
+      <w:pPr>
+        <w:pStyle w:val="Standard"/>
+        <w:numPr>
+          <w:ilvl w:val="0"/>
+          <w:numId w:val="24"/>
+        </w:numPr>
+        <w:textAlignment w:val="auto"/>
+        <w:rPr>
+          <w:sz w:val="28"/>
+          <w:szCs w:val="28"/>
+        </w:rPr>
+      </w:pPr>
+      <w:r>
+        <w:rPr>
+          <w:sz w:val="28"/>
+          <w:szCs w:val="28"/>
+          <w:lang w:val="it-IT"/>
+        </w:rPr>
+        <w:t>Il caso d’uso termina.</w:t>
+      </w:r>
+    </w:p>
+    <w:p>
+      <w:pPr>
+        <w:pStyle w:val="Standard"/>
+        <w:rPr>
+          <w:sz w:val="28"/>
+          <w:szCs w:val="28"/>
+          <w:lang w:val="it-IT"/>
+        </w:rPr>
+      </w:pPr>
+    </w:p>
+    <w:p>
+      <w:pPr>
+        <w:pStyle w:val="Standard"/>
+        <w:rPr>
+          <w:sz w:val="28"/>
+          <w:szCs w:val="28"/>
+          <w:lang w:val="it-IT"/>
+        </w:rPr>
+      </w:pPr>
+      <w:r>
+        <w:rPr>
+          <w:b/>
+          <w:bCs/>
+          <w:sz w:val="28"/>
+          <w:szCs w:val="28"/>
+          <w:lang w:val="it-IT"/>
+        </w:rPr>
+        <w:t>Flussi alternativi</w:t>
+      </w:r>
+      <w:r>
+        <w:rPr>
+          <w:sz w:val="28"/>
+          <w:szCs w:val="28"/>
+          <w:lang w:val="it-IT"/>
+        </w:rPr>
+        <w:t>:</w:t>
+      </w:r>
+    </w:p>
+    <w:p>
+      <w:pPr>
+        <w:pStyle w:val="Standard"/>
+        <w:rPr>
+          <w:b/>
+          <w:bCs/>
+        </w:rPr>
+      </w:pPr>
+      <w:r>
+        <w:rPr>
+          <w:sz w:val="28"/>
+          <w:szCs w:val="28"/>
+          <w:lang w:val="it-IT"/>
+        </w:rPr>
+        <w:t>*a. L’amministratore decide di abbandonare l’area riservata alla manutenzione delle   partite oppure cade la connessione.</w:t>
+      </w:r>
+    </w:p>
+    <w:p>
+      <w:pPr>
+        <w:pStyle w:val="Standard"/>
+        <w:numPr>
+          <w:ilvl w:val="0"/>
+          <w:numId w:val="25"/>
+        </w:numPr>
+        <w:textAlignment w:val="auto"/>
+        <w:rPr>
+          <w:sz w:val="28"/>
+          <w:szCs w:val="28"/>
+          <w:lang w:val="it-IT"/>
+        </w:rPr>
+      </w:pPr>
+      <w:r>
+        <w:rPr>
+          <w:sz w:val="28"/>
+          <w:szCs w:val="28"/>
+          <w:lang w:val="it-IT"/>
+        </w:rPr>
+        <w:t>Il sistema non rende persistenti le eventuali modifiche incomplete</w:t>
+      </w:r>
+    </w:p>
+    <w:p>
+      <w:pPr>
+        <w:pStyle w:val="Standard"/>
+        <w:numPr>
+          <w:ilvl w:val="0"/>
+          <w:numId w:val="25"/>
+        </w:numPr>
+        <w:textAlignment w:val="auto"/>
+        <w:rPr>
+          <w:sz w:val="28"/>
+          <w:szCs w:val="28"/>
+          <w:lang w:val="it-IT"/>
+        </w:rPr>
+      </w:pPr>
+      <w:r>
+        <w:rPr>
+          <w:sz w:val="28"/>
+          <w:szCs w:val="28"/>
+          <w:lang w:val="it-IT"/>
+        </w:rPr>
+        <w:t>Il caso d’uso termina.</w:t>
+      </w:r>
+    </w:p>
+    <w:p>
+      <w:pPr>
+        <w:pStyle w:val="Standard"/>
+        <w:rPr>
+          <w:sz w:val="28"/>
+          <w:szCs w:val="28"/>
+          <w:lang w:val="it-IT"/>
+        </w:rPr>
+      </w:pPr>
+    </w:p>
+    <w:p>
+      <w:pPr>
+        <w:pStyle w:val="Standard"/>
+        <w:rPr>
+          <w:sz w:val="28"/>
+          <w:szCs w:val="28"/>
+          <w:lang w:val="it-IT"/>
+        </w:rPr>
+      </w:pPr>
+      <w:r>
+        <w:rPr>
+          <w:sz w:val="28"/>
+          <w:szCs w:val="28"/>
+          <w:lang w:val="it-IT"/>
+        </w:rPr>
+        <w:t>2a. Il sistema riscontra che l’amministratore non ha effettuato il login come tale.</w:t>
+      </w:r>
+    </w:p>
+    <w:p>
+      <w:pPr>
+        <w:pStyle w:val="Standard"/>
+        <w:numPr>
+          <w:ilvl w:val="0"/>
+          <w:numId w:val="26"/>
+        </w:numPr>
+        <w:textAlignment w:val="auto"/>
+        <w:rPr>
+          <w:sz w:val="28"/>
+          <w:szCs w:val="28"/>
+          <w:lang w:val="it-IT"/>
+        </w:rPr>
+      </w:pPr>
+      <w:r>
+        <w:rPr>
+          <w:sz w:val="28"/>
+          <w:szCs w:val="28"/>
+          <w:lang w:val="it-IT"/>
+        </w:rPr>
+        <w:t>Il sistema mostra all’amministratore un messaggio di invito ad effettuare il login come amministratore.</w:t>
+      </w:r>
+    </w:p>
+    <w:p>
+      <w:pPr>
+        <w:pStyle w:val="Standard"/>
+        <w:numPr>
+          <w:ilvl w:val="0"/>
+          <w:numId w:val="26"/>
+        </w:numPr>
+        <w:textAlignment w:val="auto"/>
+        <w:rPr>
+          <w:b/>
+          <w:bCs/>
+        </w:rPr>
+      </w:pPr>
+      <w:r>
+        <w:rPr>
+          <w:sz w:val="28"/>
+          <w:szCs w:val="28"/>
+          <w:lang w:val="it-IT"/>
+        </w:rPr>
+        <w:t>L’amministratore effettua il login.</w:t>
+      </w:r>
+    </w:p>
+    <w:p>
+      <w:pPr>
+        <w:pStyle w:val="Standard"/>
+        <w:numPr>
+          <w:ilvl w:val="0"/>
+          <w:numId w:val="26"/>
+        </w:numPr>
+        <w:textAlignment w:val="auto"/>
         <w:rPr>
           <w:sz w:val="28"/>
           <w:szCs w:val="28"/>
@@ -1291,39 +921,7 @@
           <w:szCs w:val="28"/>
           <w:lang w:val="it-IT"/>
         </w:rPr>
-        <w:t xml:space="preserve">4a. </w:t>
-      </w:r>
-      <w:r>
-        <w:rPr>
-          <w:sz w:val="28"/>
-          <w:szCs w:val="28"/>
-          <w:lang w:val="it-IT"/>
-        </w:rPr>
-        <w:t>L’amministratore sceglie</w:t>
-      </w:r>
-      <w:r>
-        <w:rPr>
-          <w:sz w:val="28"/>
-          <w:szCs w:val="28"/>
-          <w:lang w:val="it-IT"/>
-        </w:rPr>
-        <w:t xml:space="preserve"> di </w:t>
-      </w:r>
-      <w:r>
-        <w:rPr>
-          <w:sz w:val="28"/>
-          <w:szCs w:val="28"/>
-          <w:lang w:val="it-IT"/>
-        </w:rPr>
-        <w:t>inserire una nuova partita</w:t>
-      </w:r>
-      <w:r>
-        <w:rPr>
-          <w:sz w:val="28"/>
-          <w:szCs w:val="28"/>
-          <w:lang w:val="it-IT"/>
-        </w:rPr>
-        <w:t>.</w:t>
+        <w:t>4a. L’amministratore sceglie di inserire una nuova partita.</w:t>
       </w:r>
     </w:p>
     <w:p>
@@ -1331,53 +929,22 @@
         <w:pStyle w:val="Standard"/>
         <w:numPr>
           <w:ilvl w:val="0"/>
-          <w:numId w:val="6"/>
-        </w:numPr>
-        <w:rPr>
-          <w:sz w:val="28"/>
-          <w:szCs w:val="28"/>
-          <w:lang w:val="it-IT"/>
-        </w:rPr>
-      </w:pPr>
-      <w:r>
-        <w:rPr>
-          <w:sz w:val="28"/>
-          <w:szCs w:val="28"/>
-          <w:lang w:val="it-IT"/>
-        </w:rPr>
-        <w:t xml:space="preserve">Il sistema </w:t>
-      </w:r>
-      <w:r>
-        <w:rPr>
-          <w:sz w:val="28"/>
-          <w:szCs w:val="28"/>
-          <w:lang w:val="it-IT"/>
-        </w:rPr>
-        <w:t xml:space="preserve">chiede </w:t>
-      </w:r>
-      <w:r>
-        <w:rPr>
-          <w:sz w:val="28"/>
-          <w:szCs w:val="28"/>
-          <w:lang w:val="it-IT"/>
-        </w:rPr>
-        <w:t>al</w:t>
-      </w:r>
-      <w:r>
-        <w:rPr>
-          <w:sz w:val="28"/>
-          <w:szCs w:val="28"/>
-          <w:lang w:val="it-IT"/>
-        </w:rPr>
-        <w:t>l’amministratore di inserire i dati relativi alla partita (squadra di casa, squadra ospite, data e ora)</w:t>
-      </w:r>
-      <w:r>
-        <w:rPr>
-          <w:sz w:val="28"/>
-          <w:szCs w:val="28"/>
-          <w:lang w:val="it-IT"/>
-        </w:rPr>
-        <w:t>.</w:t>
+          <w:numId w:val="27"/>
+        </w:numPr>
+        <w:textAlignment w:val="auto"/>
+        <w:rPr>
+          <w:sz w:val="28"/>
+          <w:szCs w:val="28"/>
+          <w:lang w:val="it-IT"/>
+        </w:rPr>
+      </w:pPr>
+      <w:r>
+        <w:rPr>
+          <w:sz w:val="28"/>
+          <w:szCs w:val="28"/>
+          <w:lang w:val="it-IT"/>
+        </w:rPr>
+        <w:t>Il sistema chiede all’amministratore di inserire i dati relativi alla partita (squadra di casa, squadra ospite, data e ora).</w:t>
       </w:r>
     </w:p>
     <w:p>
@@ -1385,37 +952,22 @@
         <w:pStyle w:val="Standard"/>
         <w:numPr>
           <w:ilvl w:val="0"/>
-          <w:numId w:val="6"/>
-        </w:numPr>
-        <w:rPr>
-          <w:sz w:val="28"/>
-          <w:szCs w:val="28"/>
-          <w:lang w:val="it-IT"/>
-        </w:rPr>
-      </w:pPr>
-      <w:r>
-        <w:rPr>
-          <w:sz w:val="28"/>
-          <w:szCs w:val="28"/>
-          <w:lang w:val="it-IT"/>
-        </w:rPr>
-        <w:t>L’amministratore inserisce i dati richiesti</w:t>
-      </w:r>
-      <w:r>
-        <w:rPr>
-          <w:sz w:val="28"/>
-          <w:szCs w:val="28"/>
-          <w:lang w:val="it-IT"/>
-        </w:rPr>
-        <w:t xml:space="preserve"> </w:t>
-      </w:r>
-      <w:r>
-        <w:rPr>
-          <w:sz w:val="28"/>
-          <w:szCs w:val="28"/>
-          <w:lang w:val="it-IT"/>
-        </w:rPr>
-        <w:t>dal sistema.</w:t>
+          <w:numId w:val="27"/>
+        </w:numPr>
+        <w:textAlignment w:val="auto"/>
+        <w:rPr>
+          <w:sz w:val="28"/>
+          <w:szCs w:val="28"/>
+          <w:lang w:val="it-IT"/>
+        </w:rPr>
+      </w:pPr>
+      <w:r>
+        <w:rPr>
+          <w:sz w:val="28"/>
+          <w:szCs w:val="28"/>
+          <w:lang w:val="it-IT"/>
+        </w:rPr>
+        <w:t>L’amministratore inserisce i dati richiesti dal sistema.</w:t>
       </w:r>
     </w:p>
     <w:p>
@@ -1423,45 +975,22 @@
         <w:pStyle w:val="Standard"/>
         <w:numPr>
           <w:ilvl w:val="0"/>
-          <w:numId w:val="6"/>
-        </w:numPr>
-        <w:rPr>
-          <w:sz w:val="28"/>
-          <w:szCs w:val="28"/>
-          <w:lang w:val="it-IT"/>
-        </w:rPr>
-      </w:pPr>
-      <w:r>
-        <w:rPr>
-          <w:sz w:val="28"/>
-          <w:szCs w:val="28"/>
-          <w:lang w:val="it-IT"/>
-        </w:rPr>
-        <w:t xml:space="preserve">Il sistema verifica che </w:t>
-      </w:r>
-      <w:r>
-        <w:rPr>
-          <w:sz w:val="28"/>
-          <w:szCs w:val="28"/>
-          <w:lang w:val="it-IT"/>
-        </w:rPr>
-        <w:t>l’amministratore</w:t>
-      </w:r>
-      <w:r>
-        <w:rPr>
-          <w:sz w:val="28"/>
-          <w:szCs w:val="28"/>
-          <w:lang w:val="it-IT"/>
-        </w:rPr>
-        <w:t xml:space="preserve"> </w:t>
-      </w:r>
-      <w:r>
-        <w:rPr>
-          <w:sz w:val="28"/>
-          <w:szCs w:val="28"/>
-          <w:lang w:val="it-IT"/>
-        </w:rPr>
-        <w:t>abbia inserito tutti i dati e nel formato giusto.</w:t>
+          <w:numId w:val="27"/>
+        </w:numPr>
+        <w:textAlignment w:val="auto"/>
+        <w:rPr>
+          <w:sz w:val="28"/>
+          <w:szCs w:val="28"/>
+          <w:lang w:val="it-IT"/>
+        </w:rPr>
+      </w:pPr>
+      <w:r>
+        <w:rPr>
+          <w:sz w:val="28"/>
+          <w:szCs w:val="28"/>
+          <w:lang w:val="it-IT"/>
+        </w:rPr>
+        <w:t>Il sistema verifica che l’amministratore abbia inserito tutti i dati e nel formato giusto.</w:t>
       </w:r>
     </w:p>
     <w:p>
@@ -1488,8 +1017,9 @@
         <w:pStyle w:val="Standard"/>
         <w:numPr>
           <w:ilvl w:val="0"/>
-          <w:numId w:val="13"/>
-        </w:numPr>
+          <w:numId w:val="28"/>
+        </w:numPr>
+        <w:textAlignment w:val="auto"/>
         <w:rPr>
           <w:sz w:val="28"/>
           <w:szCs w:val="28"/>
@@ -1510,8 +1040,9 @@
         <w:pStyle w:val="Standard"/>
         <w:numPr>
           <w:ilvl w:val="0"/>
-          <w:numId w:val="6"/>
-        </w:numPr>
+          <w:numId w:val="27"/>
+        </w:numPr>
+        <w:textAlignment w:val="auto"/>
         <w:rPr>
           <w:sz w:val="28"/>
           <w:szCs w:val="28"/>
@@ -1532,8 +1063,9 @@
         <w:pStyle w:val="Standard"/>
         <w:numPr>
           <w:ilvl w:val="0"/>
-          <w:numId w:val="6"/>
-        </w:numPr>
+          <w:numId w:val="27"/>
+        </w:numPr>
+        <w:textAlignment w:val="auto"/>
         <w:rPr>
           <w:sz w:val="28"/>
           <w:szCs w:val="28"/>
@@ -1554,37 +1086,22 @@
         <w:pStyle w:val="Standard"/>
         <w:numPr>
           <w:ilvl w:val="0"/>
-          <w:numId w:val="6"/>
-        </w:numPr>
-        <w:rPr>
-          <w:sz w:val="28"/>
-          <w:szCs w:val="28"/>
-          <w:lang w:val="it-IT"/>
-        </w:rPr>
-      </w:pPr>
-      <w:r>
-        <w:rPr>
-          <w:sz w:val="28"/>
-          <w:szCs w:val="28"/>
-          <w:lang w:val="it-IT"/>
-        </w:rPr>
-        <w:t xml:space="preserve">Il sistema verifica che la quota </w:t>
-      </w:r>
-      <w:r>
-        <w:rPr>
-          <w:sz w:val="28"/>
-          <w:szCs w:val="28"/>
-          <w:lang w:val="it-IT"/>
-        </w:rPr>
-        <w:t xml:space="preserve">inserita </w:t>
-      </w:r>
-      <w:r>
-        <w:rPr>
-          <w:sz w:val="28"/>
-          <w:szCs w:val="28"/>
-          <w:lang w:val="it-IT"/>
-        </w:rPr>
-        <w:t>sia valida.</w:t>
+          <w:numId w:val="27"/>
+        </w:numPr>
+        <w:textAlignment w:val="auto"/>
+        <w:rPr>
+          <w:sz w:val="28"/>
+          <w:szCs w:val="28"/>
+          <w:lang w:val="it-IT"/>
+        </w:rPr>
+      </w:pPr>
+      <w:r>
+        <w:rPr>
+          <w:sz w:val="28"/>
+          <w:szCs w:val="28"/>
+          <w:lang w:val="it-IT"/>
+        </w:rPr>
+        <w:t>Il sistema verifica che la quota inserita sia valida.</w:t>
       </w:r>
     </w:p>
     <w:p>
@@ -1611,8 +1128,9 @@
         <w:pStyle w:val="Standard"/>
         <w:numPr>
           <w:ilvl w:val="0"/>
-          <w:numId w:val="11"/>
-        </w:numPr>
+          <w:numId w:val="29"/>
+        </w:numPr>
+        <w:textAlignment w:val="auto"/>
         <w:rPr>
           <w:sz w:val="28"/>
           <w:szCs w:val="28"/>
@@ -1633,8 +1151,9 @@
         <w:pStyle w:val="Standard"/>
         <w:numPr>
           <w:ilvl w:val="0"/>
-          <w:numId w:val="6"/>
-        </w:numPr>
+          <w:numId w:val="27"/>
+        </w:numPr>
+        <w:textAlignment w:val="auto"/>
         <w:rPr>
           <w:sz w:val="28"/>
           <w:szCs w:val="28"/>
@@ -1655,53 +1174,22 @@
         <w:pStyle w:val="Standard"/>
         <w:numPr>
           <w:ilvl w:val="0"/>
-          <w:numId w:val="6"/>
-        </w:numPr>
-        <w:rPr>
-          <w:sz w:val="28"/>
-          <w:szCs w:val="28"/>
-          <w:lang w:val="it-IT"/>
-        </w:rPr>
-      </w:pPr>
-      <w:r>
-        <w:rPr>
-          <w:sz w:val="28"/>
-          <w:szCs w:val="28"/>
-          <w:lang w:val="it-IT"/>
-        </w:rPr>
-        <w:t xml:space="preserve">Il sistema torna al punto 4 </w:t>
-      </w:r>
-      <w:r>
-        <w:rPr>
-          <w:sz w:val="28"/>
-          <w:szCs w:val="28"/>
-          <w:lang w:val="it-IT"/>
-        </w:rPr>
-        <w:t>dell’estensione 4</w:t>
-      </w:r>
-      <w:r>
-        <w:rPr>
-          <w:sz w:val="28"/>
-          <w:szCs w:val="28"/>
-          <w:lang w:val="it-IT"/>
-        </w:rPr>
-        <w:t xml:space="preserve">a </w:t>
-      </w:r>
-      <w:r>
-        <w:rPr>
-          <w:sz w:val="28"/>
-          <w:szCs w:val="28"/>
-          <w:lang w:val="it-IT"/>
-        </w:rPr>
-        <w:t xml:space="preserve">fin quando </w:t>
-      </w:r>
-      <w:r>
-        <w:rPr>
-          <w:sz w:val="28"/>
-          <w:szCs w:val="28"/>
-          <w:lang w:val="it-IT"/>
-        </w:rPr>
-        <w:t>l’amministratore non decide di concludere l’inserimento.</w:t>
+          <w:numId w:val="27"/>
+        </w:numPr>
+        <w:textAlignment w:val="auto"/>
+        <w:rPr>
+          <w:sz w:val="28"/>
+          <w:szCs w:val="28"/>
+          <w:lang w:val="it-IT"/>
+        </w:rPr>
+      </w:pPr>
+      <w:r>
+        <w:rPr>
+          <w:sz w:val="28"/>
+          <w:szCs w:val="28"/>
+          <w:lang w:val="it-IT"/>
+        </w:rPr>
+        <w:t>Il sistema torna al punto 4 dell’estensione 4a fin quando l’amministratore non decide di concludere l’inserimento.</w:t>
       </w:r>
     </w:p>
     <w:p>
@@ -1709,195 +1197,100 @@
         <w:pStyle w:val="Standard"/>
         <w:numPr>
           <w:ilvl w:val="0"/>
-          <w:numId w:val="6"/>
-        </w:numPr>
-        <w:rPr>
-          <w:sz w:val="28"/>
-          <w:szCs w:val="28"/>
-          <w:lang w:val="it-IT"/>
-        </w:rPr>
-      </w:pPr>
-      <w:r>
-        <w:rPr>
-          <w:sz w:val="28"/>
-          <w:szCs w:val="28"/>
-          <w:lang w:val="it-IT"/>
-        </w:rPr>
-        <w:t xml:space="preserve">Il caso </w:t>
-      </w:r>
-      <w:r>
-        <w:rPr>
-          <w:sz w:val="28"/>
-          <w:szCs w:val="28"/>
-          <w:lang w:val="it-IT"/>
-        </w:rPr>
-        <w:t xml:space="preserve">prosegue eseguendo il punto </w:t>
-      </w:r>
-      <w:r>
-        <w:rPr>
-          <w:sz w:val="28"/>
-          <w:szCs w:val="28"/>
-          <w:lang w:val="it-IT"/>
-        </w:rPr>
-        <w:t>12</w:t>
-      </w:r>
-      <w:r>
-        <w:rPr>
-          <w:sz w:val="28"/>
-          <w:szCs w:val="28"/>
-          <w:lang w:val="it-IT"/>
-        </w:rPr>
-        <w:t xml:space="preserve"> dello scenario principale di successo</w:t>
-      </w:r>
-      <w:r>
-        <w:rPr>
-          <w:sz w:val="28"/>
-          <w:szCs w:val="28"/>
-          <w:lang w:val="it-IT"/>
-        </w:rPr>
-        <w:t>.</w:t>
-      </w:r>
-    </w:p>
-    <w:p>
-      <w:pPr>
-        <w:pStyle w:val="Standard"/>
-        <w:rPr>
-          <w:sz w:val="28"/>
-          <w:szCs w:val="28"/>
-          <w:lang w:val="it-IT"/>
-        </w:rPr>
-      </w:pPr>
-    </w:p>
-    <w:p>
-      <w:pPr>
-        <w:pStyle w:val="Standard"/>
-        <w:rPr>
-          <w:sz w:val="28"/>
-          <w:szCs w:val="28"/>
-          <w:lang w:val="it-IT"/>
-        </w:rPr>
-      </w:pPr>
-    </w:p>
-    <w:p>
-      <w:pPr>
-        <w:pStyle w:val="Standard"/>
-        <w:rPr>
-          <w:sz w:val="28"/>
-          <w:szCs w:val="28"/>
-          <w:lang w:val="it-IT"/>
-        </w:rPr>
-      </w:pPr>
-    </w:p>
-    <w:p>
-      <w:pPr>
-        <w:pStyle w:val="Standard"/>
-        <w:rPr>
-          <w:sz w:val="28"/>
-          <w:szCs w:val="28"/>
-          <w:lang w:val="it-IT"/>
-        </w:rPr>
-      </w:pPr>
-    </w:p>
-    <w:p>
-      <w:pPr>
-        <w:pStyle w:val="Standard"/>
-        <w:rPr>
-          <w:sz w:val="28"/>
-          <w:szCs w:val="28"/>
-          <w:lang w:val="it-IT"/>
-        </w:rPr>
-      </w:pPr>
-    </w:p>
-    <w:p>
-      <w:pPr>
-        <w:pStyle w:val="Standard"/>
-        <w:rPr>
-          <w:sz w:val="28"/>
-          <w:szCs w:val="28"/>
-          <w:lang w:val="it-IT"/>
-        </w:rPr>
-      </w:pPr>
-    </w:p>
-    <w:p>
-      <w:pPr>
-        <w:pStyle w:val="Standard"/>
-        <w:rPr>
-          <w:sz w:val="28"/>
-          <w:szCs w:val="28"/>
-          <w:lang w:val="it-IT"/>
-        </w:rPr>
-      </w:pPr>
-    </w:p>
-    <w:p>
-      <w:pPr>
-        <w:pStyle w:val="Standard"/>
-        <w:rPr>
-          <w:sz w:val="28"/>
-          <w:szCs w:val="28"/>
-          <w:lang w:val="it-IT"/>
-        </w:rPr>
-      </w:pPr>
-    </w:p>
-    <w:p>
-      <w:pPr>
-        <w:pStyle w:val="Standard"/>
-        <w:rPr>
-          <w:sz w:val="28"/>
-          <w:szCs w:val="28"/>
-          <w:lang w:val="it-IT"/>
-        </w:rPr>
-      </w:pPr>
-    </w:p>
-    <w:p>
-      <w:pPr>
-        <w:pStyle w:val="Standard"/>
-        <w:rPr>
-          <w:sz w:val="28"/>
-          <w:szCs w:val="28"/>
-          <w:lang w:val="it-IT"/>
-        </w:rPr>
-      </w:pPr>
-    </w:p>
-    <w:p>
-      <w:pPr>
-        <w:pStyle w:val="Standard"/>
-        <w:rPr>
-          <w:sz w:val="28"/>
-          <w:szCs w:val="28"/>
-          <w:lang w:val="it-IT"/>
-        </w:rPr>
-      </w:pPr>
-      <w:r>
-        <w:rPr>
-          <w:sz w:val="28"/>
-          <w:szCs w:val="28"/>
-          <w:lang w:val="it-IT"/>
-        </w:rPr>
-        <w:t>4b</w:t>
-      </w:r>
-      <w:r>
-        <w:rPr>
-          <w:sz w:val="28"/>
-          <w:szCs w:val="28"/>
-          <w:lang w:val="it-IT"/>
-        </w:rPr>
-        <w:t xml:space="preserve">. </w:t>
-      </w:r>
-      <w:r>
-        <w:rPr>
-          <w:sz w:val="28"/>
-          <w:szCs w:val="28"/>
-          <w:lang w:val="it-IT"/>
-        </w:rPr>
-        <w:t>L’amministratore sceglie di rimuovere una partita esistente</w:t>
-      </w:r>
-      <w:r>
-        <w:rPr>
-          <w:sz w:val="28"/>
-          <w:szCs w:val="28"/>
-          <w:lang w:val="it-IT"/>
-        </w:rPr>
-        <w:t>.</w:t>
+          <w:numId w:val="27"/>
+        </w:numPr>
+        <w:textAlignment w:val="auto"/>
+        <w:rPr>
+          <w:sz w:val="28"/>
+          <w:szCs w:val="28"/>
+          <w:lang w:val="it-IT"/>
+        </w:rPr>
+      </w:pPr>
+      <w:r>
+        <w:rPr>
+          <w:sz w:val="28"/>
+          <w:szCs w:val="28"/>
+          <w:lang w:val="it-IT"/>
+        </w:rPr>
+        <w:t>Il caso prosegue eseguendo il punto 12 dello scenario principale di successo.</w:t>
+      </w:r>
+    </w:p>
+    <w:p>
+      <w:pPr>
+        <w:pStyle w:val="Standard"/>
+        <w:rPr>
+          <w:sz w:val="28"/>
+          <w:szCs w:val="28"/>
+          <w:lang w:val="it-IT"/>
+        </w:rPr>
+      </w:pPr>
+    </w:p>
+    <w:p>
+      <w:pPr>
+        <w:pStyle w:val="Standard"/>
+        <w:rPr>
+          <w:sz w:val="28"/>
+          <w:szCs w:val="28"/>
+          <w:lang w:val="it-IT"/>
+        </w:rPr>
+      </w:pPr>
+    </w:p>
+    <w:p>
+      <w:pPr>
+        <w:pStyle w:val="Standard"/>
+        <w:rPr>
+          <w:sz w:val="28"/>
+          <w:szCs w:val="28"/>
+          <w:lang w:val="it-IT"/>
+        </w:rPr>
+      </w:pPr>
+    </w:p>
+    <w:p>
+      <w:pPr>
+        <w:pStyle w:val="Standard"/>
+        <w:rPr>
+          <w:sz w:val="28"/>
+          <w:szCs w:val="28"/>
+          <w:lang w:val="it-IT"/>
+        </w:rPr>
+      </w:pPr>
+    </w:p>
+    <w:p>
+      <w:pPr>
+        <w:pStyle w:val="Standard"/>
+        <w:rPr>
+          <w:sz w:val="28"/>
+          <w:szCs w:val="28"/>
+          <w:lang w:val="it-IT"/>
+        </w:rPr>
+      </w:pPr>
+    </w:p>
+    <w:p>
+      <w:pPr>
+        <w:pStyle w:val="Standard"/>
+        <w:rPr>
+          <w:sz w:val="28"/>
+          <w:szCs w:val="28"/>
+          <w:lang w:val="it-IT"/>
+        </w:rPr>
+      </w:pPr>
+    </w:p>
+    <w:p>
+      <w:pPr>
+        <w:pStyle w:val="Standard"/>
+        <w:rPr>
+          <w:sz w:val="28"/>
+          <w:szCs w:val="28"/>
+          <w:lang w:val="it-IT"/>
+        </w:rPr>
+      </w:pPr>
+      <w:r>
+        <w:rPr>
+          <w:sz w:val="28"/>
+          <w:szCs w:val="28"/>
+          <w:lang w:val="it-IT"/>
+        </w:rPr>
+        <w:t>4b. L’amministratore sceglie di rimuovere una partita esistente.</w:t>
       </w:r>
     </w:p>
     <w:p>
@@ -1905,8 +1298,9 @@
         <w:pStyle w:val="Standard"/>
         <w:numPr>
           <w:ilvl w:val="0"/>
-          <w:numId w:val="14"/>
-        </w:numPr>
+          <w:numId w:val="30"/>
+        </w:numPr>
+        <w:textAlignment w:val="auto"/>
         <w:rPr>
           <w:sz w:val="28"/>
           <w:szCs w:val="28"/>
@@ -1927,8 +1321,9 @@
         <w:pStyle w:val="Standard"/>
         <w:numPr>
           <w:ilvl w:val="0"/>
-          <w:numId w:val="14"/>
-        </w:numPr>
+          <w:numId w:val="30"/>
+        </w:numPr>
+        <w:textAlignment w:val="auto"/>
         <w:rPr>
           <w:sz w:val="28"/>
           <w:szCs w:val="28"/>
@@ -1949,8 +1344,9 @@
         <w:pStyle w:val="Standard"/>
         <w:numPr>
           <w:ilvl w:val="0"/>
-          <w:numId w:val="14"/>
-        </w:numPr>
+          <w:numId w:val="30"/>
+        </w:numPr>
+        <w:textAlignment w:val="auto"/>
         <w:rPr>
           <w:sz w:val="28"/>
           <w:szCs w:val="28"/>
@@ -1982,23 +1378,7 @@
           <w:szCs w:val="28"/>
           <w:lang w:val="it-IT"/>
         </w:rPr>
-        <w:t>3a. il sistema non riesce a rimuove con successo la partita</w:t>
-      </w:r>
-      <w:r>
-        <w:rPr>
-          <w:sz w:val="28"/>
-          <w:szCs w:val="28"/>
-          <w:lang w:val="it-IT"/>
-        </w:rPr>
-        <w:t>.</w:t>
-      </w:r>
-      <w:r>
-        <w:rPr>
-          <w:sz w:val="28"/>
-          <w:szCs w:val="28"/>
-          <w:lang w:val="it-IT"/>
-        </w:rPr>
-        <w:t xml:space="preserve"> </w:t>
+        <w:t xml:space="preserve">3a. il sistema non riesce a rimuove con successo la partita. </w:t>
       </w:r>
     </w:p>
     <w:p>
@@ -2006,29 +1386,22 @@
         <w:pStyle w:val="Standard"/>
         <w:numPr>
           <w:ilvl w:val="2"/>
-          <w:numId w:val="14"/>
-        </w:numPr>
-        <w:rPr>
-          <w:sz w:val="28"/>
-          <w:szCs w:val="28"/>
-          <w:lang w:val="it-IT"/>
-        </w:rPr>
-      </w:pPr>
-      <w:r>
-        <w:rPr>
-          <w:sz w:val="28"/>
-          <w:szCs w:val="28"/>
-          <w:lang w:val="it-IT"/>
-        </w:rPr>
-        <w:t>Il sistema notifica all’amministratore che la rimozione non è avvenuta con successo</w:t>
-      </w:r>
-      <w:r>
-        <w:rPr>
-          <w:sz w:val="28"/>
-          <w:szCs w:val="28"/>
-          <w:lang w:val="it-IT"/>
-        </w:rPr>
-        <w:t>.</w:t>
+          <w:numId w:val="30"/>
+        </w:numPr>
+        <w:textAlignment w:val="auto"/>
+        <w:rPr>
+          <w:sz w:val="28"/>
+          <w:szCs w:val="28"/>
+          <w:lang w:val="it-IT"/>
+        </w:rPr>
+      </w:pPr>
+      <w:r>
+        <w:rPr>
+          <w:sz w:val="28"/>
+          <w:szCs w:val="28"/>
+          <w:lang w:val="it-IT"/>
+        </w:rPr>
+        <w:t>Il sistema notifica all’amministratore che la rimozione non è avvenuta con successo.</w:t>
       </w:r>
     </w:p>
     <w:p>
@@ -2036,45 +1409,22 @@
         <w:pStyle w:val="Standard"/>
         <w:numPr>
           <w:ilvl w:val="0"/>
-          <w:numId w:val="14"/>
-        </w:numPr>
-        <w:rPr>
-          <w:sz w:val="28"/>
-          <w:szCs w:val="28"/>
-          <w:lang w:val="it-IT"/>
-        </w:rPr>
-      </w:pPr>
-      <w:r>
-        <w:rPr>
-          <w:sz w:val="28"/>
-          <w:szCs w:val="28"/>
-          <w:lang w:val="it-IT"/>
-        </w:rPr>
-        <w:t>Il sistema riparte dal punto 1</w:t>
-      </w:r>
-      <w:r>
-        <w:rPr>
-          <w:sz w:val="28"/>
-          <w:szCs w:val="28"/>
-          <w:lang w:val="it-IT"/>
-        </w:rPr>
-        <w:t xml:space="preserve"> dell’estensione 4b</w:t>
-      </w:r>
-      <w:r>
-        <w:rPr>
-          <w:sz w:val="28"/>
-          <w:szCs w:val="28"/>
-          <w:lang w:val="it-IT"/>
-        </w:rPr>
-        <w:t xml:space="preserve"> fin quando l’amministratore non decide di concludere l’eliminazione delle partite</w:t>
-      </w:r>
-      <w:r>
-        <w:rPr>
-          <w:sz w:val="28"/>
-          <w:szCs w:val="28"/>
-          <w:lang w:val="it-IT"/>
-        </w:rPr>
-        <w:t>.</w:t>
+          <w:numId w:val="30"/>
+        </w:numPr>
+        <w:textAlignment w:val="auto"/>
+        <w:rPr>
+          <w:sz w:val="28"/>
+          <w:szCs w:val="28"/>
+          <w:lang w:val="it-IT"/>
+        </w:rPr>
+      </w:pPr>
+      <w:r>
+        <w:rPr>
+          <w:sz w:val="28"/>
+          <w:szCs w:val="28"/>
+          <w:lang w:val="it-IT"/>
+        </w:rPr>
+        <w:t>Il sistema riparte dal punto 1 dell’estensione 4b fin quando l’amministratore non decide di concludere l’eliminazione delle partite.</w:t>
       </w:r>
     </w:p>
     <w:p>
@@ -2082,137 +1432,50 @@
         <w:pStyle w:val="Standard"/>
         <w:numPr>
           <w:ilvl w:val="0"/>
-          <w:numId w:val="14"/>
-        </w:numPr>
-        <w:rPr>
-          <w:sz w:val="28"/>
-          <w:szCs w:val="28"/>
-          <w:lang w:val="it-IT"/>
-        </w:rPr>
-      </w:pPr>
-      <w:r>
-        <w:rPr>
-          <w:sz w:val="28"/>
-          <w:szCs w:val="28"/>
-          <w:lang w:val="it-IT"/>
-        </w:rPr>
-        <w:t>Il caso d’uso riparte dal punto 1</w:t>
-      </w:r>
-      <w:r>
-        <w:rPr>
-          <w:sz w:val="28"/>
-          <w:szCs w:val="28"/>
-          <w:lang w:val="it-IT"/>
-        </w:rPr>
-        <w:t>2</w:t>
-      </w:r>
-      <w:r>
-        <w:rPr>
-          <w:sz w:val="28"/>
-          <w:szCs w:val="28"/>
-          <w:lang w:val="it-IT"/>
-        </w:rPr>
-        <w:t xml:space="preserve"> dello scenario principale di successo</w:t>
-      </w:r>
-      <w:r>
-        <w:rPr>
-          <w:sz w:val="28"/>
-          <w:szCs w:val="28"/>
-          <w:lang w:val="it-IT"/>
-        </w:rPr>
-        <w:t>.</w:t>
-      </w:r>
-    </w:p>
-    <w:p>
-      <w:pPr>
-        <w:pStyle w:val="Standard"/>
-        <w:rPr>
-          <w:sz w:val="28"/>
-          <w:szCs w:val="28"/>
-          <w:lang w:val="it-IT"/>
-        </w:rPr>
-      </w:pPr>
-    </w:p>
-    <w:p>
-      <w:pPr>
-        <w:pStyle w:val="Standard"/>
-        <w:rPr>
-          <w:sz w:val="28"/>
-          <w:szCs w:val="28"/>
-          <w:lang w:val="it-IT"/>
-        </w:rPr>
-      </w:pPr>
-      <w:r>
-        <w:rPr>
-          <w:sz w:val="28"/>
-          <w:szCs w:val="28"/>
-          <w:lang w:val="it-IT"/>
-        </w:rPr>
-        <w:t xml:space="preserve">8a. </w:t>
-      </w:r>
-      <w:r>
-        <w:rPr>
-          <w:sz w:val="28"/>
-          <w:szCs w:val="28"/>
-          <w:lang w:val="it-IT"/>
-        </w:rPr>
-        <w:t xml:space="preserve">L’amministratore sceglie di </w:t>
-      </w:r>
-      <w:r>
-        <w:rPr>
-          <w:sz w:val="28"/>
-          <w:szCs w:val="28"/>
-          <w:lang w:val="it-IT"/>
-        </w:rPr>
-        <w:t>modificare</w:t>
-      </w:r>
-      <w:r>
-        <w:rPr>
-          <w:sz w:val="28"/>
-          <w:szCs w:val="28"/>
-          <w:lang w:val="it-IT"/>
-        </w:rPr>
-        <w:t xml:space="preserve"> un</w:t>
-      </w:r>
-      <w:r>
-        <w:rPr>
-          <w:sz w:val="28"/>
-          <w:szCs w:val="28"/>
-          <w:lang w:val="it-IT"/>
-        </w:rPr>
-        <w:t>a</w:t>
-      </w:r>
-      <w:r>
-        <w:rPr>
-          <w:sz w:val="28"/>
-          <w:szCs w:val="28"/>
-          <w:lang w:val="it-IT"/>
-        </w:rPr>
-        <w:t xml:space="preserve"> </w:t>
-      </w:r>
-      <w:r>
-        <w:rPr>
-          <w:sz w:val="28"/>
-          <w:szCs w:val="28"/>
-          <w:lang w:val="it-IT"/>
-        </w:rPr>
-        <w:t>quota esistente</w:t>
-      </w:r>
-      <w:r>
-        <w:rPr>
-          <w:sz w:val="28"/>
-          <w:szCs w:val="28"/>
-          <w:lang w:val="it-IT"/>
-        </w:rPr>
-        <w:t xml:space="preserve"> per la partita selezionata</w:t>
-      </w:r>
-      <w:r>
-        <w:rPr>
-          <w:sz w:val="28"/>
-          <w:szCs w:val="28"/>
-          <w:lang w:val="it-IT"/>
-        </w:rPr>
-        <w:t>.</w:t>
+          <w:numId w:val="30"/>
+        </w:numPr>
+        <w:textAlignment w:val="auto"/>
+        <w:rPr>
+          <w:sz w:val="28"/>
+          <w:szCs w:val="28"/>
+          <w:lang w:val="it-IT"/>
+        </w:rPr>
+      </w:pPr>
+      <w:r>
+        <w:rPr>
+          <w:sz w:val="28"/>
+          <w:szCs w:val="28"/>
+          <w:lang w:val="it-IT"/>
+        </w:rPr>
+        <w:t>Il caso d’uso riparte dal punto 12 dello scenario principale di successo.</w:t>
+      </w:r>
+    </w:p>
+    <w:p>
+      <w:pPr>
+        <w:pStyle w:val="Standard"/>
+        <w:rPr>
+          <w:sz w:val="28"/>
+          <w:szCs w:val="28"/>
+          <w:lang w:val="it-IT"/>
+        </w:rPr>
+      </w:pPr>
+    </w:p>
+    <w:p>
+      <w:pPr>
+        <w:pStyle w:val="Standard"/>
+        <w:rPr>
+          <w:sz w:val="28"/>
+          <w:szCs w:val="28"/>
+          <w:lang w:val="it-IT"/>
+        </w:rPr>
+      </w:pPr>
+      <w:r>
+        <w:rPr>
+          <w:sz w:val="28"/>
+          <w:szCs w:val="28"/>
+          <w:lang w:val="it-IT"/>
+        </w:rPr>
+        <w:t>8a. L’amministratore sceglie di modificare una quota esistente per la partita selezionata.</w:t>
       </w:r>
     </w:p>
     <w:p>
@@ -2220,37 +1483,22 @@
         <w:pStyle w:val="Standard"/>
         <w:numPr>
           <w:ilvl w:val="1"/>
-          <w:numId w:val="14"/>
-        </w:numPr>
-        <w:rPr>
-          <w:sz w:val="28"/>
-          <w:szCs w:val="28"/>
-          <w:lang w:val="it-IT"/>
-        </w:rPr>
-      </w:pPr>
-      <w:r>
-        <w:rPr>
-          <w:sz w:val="28"/>
-          <w:szCs w:val="28"/>
-          <w:lang w:val="it-IT"/>
-        </w:rPr>
-        <w:t xml:space="preserve">Il sistema mostra all’amministratore </w:t>
-      </w:r>
-      <w:r>
-        <w:rPr>
-          <w:sz w:val="28"/>
-          <w:szCs w:val="28"/>
-          <w:lang w:val="it-IT"/>
-        </w:rPr>
-        <w:t>gli esiti, per la partita selezionata,</w:t>
-      </w:r>
-      <w:r>
-        <w:rPr>
-          <w:sz w:val="28"/>
-          <w:szCs w:val="28"/>
-          <w:lang w:val="it-IT"/>
-        </w:rPr>
-        <w:t xml:space="preserve"> attualmente presenti.</w:t>
+          <w:numId w:val="30"/>
+        </w:numPr>
+        <w:textAlignment w:val="auto"/>
+        <w:rPr>
+          <w:sz w:val="28"/>
+          <w:szCs w:val="28"/>
+          <w:lang w:val="it-IT"/>
+        </w:rPr>
+      </w:pPr>
+      <w:r>
+        <w:rPr>
+          <w:sz w:val="28"/>
+          <w:szCs w:val="28"/>
+          <w:lang w:val="it-IT"/>
+        </w:rPr>
+        <w:t>Il sistema mostra all’amministratore gli esiti, per la partita selezionata, attualmente presenti.</w:t>
       </w:r>
     </w:p>
     <w:p>
@@ -2258,61 +1506,22 @@
         <w:pStyle w:val="Standard"/>
         <w:numPr>
           <w:ilvl w:val="1"/>
-          <w:numId w:val="14"/>
-        </w:numPr>
-        <w:rPr>
-          <w:sz w:val="28"/>
-          <w:szCs w:val="28"/>
-          <w:lang w:val="it-IT"/>
-        </w:rPr>
-      </w:pPr>
-      <w:r>
-        <w:rPr>
-          <w:sz w:val="28"/>
-          <w:szCs w:val="28"/>
-          <w:lang w:val="it-IT"/>
-        </w:rPr>
-        <w:t>L’amministratore seleziona una de</w:t>
-      </w:r>
-      <w:r>
-        <w:rPr>
-          <w:sz w:val="28"/>
-          <w:szCs w:val="28"/>
-          <w:lang w:val="it-IT"/>
-        </w:rPr>
-        <w:t>i</w:t>
-      </w:r>
-      <w:r>
-        <w:rPr>
-          <w:sz w:val="28"/>
-          <w:szCs w:val="28"/>
-          <w:lang w:val="it-IT"/>
-        </w:rPr>
-        <w:t xml:space="preserve"> seguenti </w:t>
-      </w:r>
-      <w:r>
-        <w:rPr>
-          <w:sz w:val="28"/>
-          <w:szCs w:val="28"/>
-          <w:lang w:val="it-IT"/>
-        </w:rPr>
-        <w:t>esiti</w:t>
-      </w:r>
-      <w:r>
-        <w:rPr>
-          <w:sz w:val="28"/>
-          <w:szCs w:val="28"/>
-          <w:lang w:val="it-IT"/>
-        </w:rPr>
-        <w:t xml:space="preserve"> </w:t>
-      </w:r>
-      <w:r>
-        <w:rPr>
-          <w:sz w:val="28"/>
-          <w:szCs w:val="28"/>
-          <w:lang w:val="it-IT"/>
-        </w:rPr>
-        <w:t>mostrati.</w:t>
+          <w:numId w:val="30"/>
+        </w:numPr>
+        <w:textAlignment w:val="auto"/>
+        <w:rPr>
+          <w:sz w:val="28"/>
+          <w:szCs w:val="28"/>
+          <w:lang w:val="it-IT"/>
+        </w:rPr>
+      </w:pPr>
+      <w:r>
+        <w:rPr>
+          <w:sz w:val="28"/>
+          <w:szCs w:val="28"/>
+          <w:lang w:val="it-IT"/>
+        </w:rPr>
+        <w:t>L’amministratore seleziona una dei seguenti esiti mostrati.</w:t>
       </w:r>
     </w:p>
     <w:p>
@@ -2320,37 +1529,22 @@
         <w:pStyle w:val="Standard"/>
         <w:numPr>
           <w:ilvl w:val="1"/>
-          <w:numId w:val="14"/>
-        </w:numPr>
-        <w:rPr>
-          <w:sz w:val="28"/>
-          <w:szCs w:val="28"/>
-          <w:lang w:val="it-IT"/>
-        </w:rPr>
-      </w:pPr>
-      <w:r>
-        <w:rPr>
-          <w:sz w:val="28"/>
-          <w:szCs w:val="28"/>
-          <w:lang w:val="it-IT"/>
-        </w:rPr>
-        <w:t>Il sistema chiede all</w:t>
-      </w:r>
-      <w:r>
-        <w:rPr>
-          <w:sz w:val="28"/>
-          <w:szCs w:val="28"/>
-          <w:lang w:val="it-IT"/>
-        </w:rPr>
-        <w:t>’amministratore</w:t>
-      </w:r>
-      <w:r>
-        <w:rPr>
-          <w:sz w:val="28"/>
-          <w:szCs w:val="28"/>
-          <w:lang w:val="it-IT"/>
-        </w:rPr>
-        <w:t xml:space="preserve"> di inserire la nuova quota, per l’esito selezionato, da sostituire a quella esistente.</w:t>
+          <w:numId w:val="30"/>
+        </w:numPr>
+        <w:textAlignment w:val="auto"/>
+        <w:rPr>
+          <w:sz w:val="28"/>
+          <w:szCs w:val="28"/>
+          <w:lang w:val="it-IT"/>
+        </w:rPr>
+      </w:pPr>
+      <w:r>
+        <w:rPr>
+          <w:sz w:val="28"/>
+          <w:szCs w:val="28"/>
+          <w:lang w:val="it-IT"/>
+        </w:rPr>
+        <w:t>Il sistema chiede all’amministratore di inserire la nuova quota, per l’esito selezionato, da sostituire a quella esistente.</w:t>
       </w:r>
     </w:p>
     <w:p>
@@ -2358,8 +1552,9 @@
         <w:pStyle w:val="Standard"/>
         <w:numPr>
           <w:ilvl w:val="1"/>
-          <w:numId w:val="14"/>
-        </w:numPr>
+          <w:numId w:val="30"/>
+        </w:numPr>
+        <w:textAlignment w:val="auto"/>
         <w:rPr>
           <w:sz w:val="28"/>
           <w:szCs w:val="28"/>
@@ -2380,8 +1575,9 @@
         <w:pStyle w:val="Standard"/>
         <w:numPr>
           <w:ilvl w:val="1"/>
-          <w:numId w:val="14"/>
-        </w:numPr>
+          <w:numId w:val="30"/>
+        </w:numPr>
+        <w:textAlignment w:val="auto"/>
         <w:rPr>
           <w:sz w:val="28"/>
           <w:szCs w:val="28"/>
@@ -2421,8 +1617,9 @@
         <w:pStyle w:val="Standard"/>
         <w:numPr>
           <w:ilvl w:val="3"/>
-          <w:numId w:val="14"/>
-        </w:numPr>
+          <w:numId w:val="30"/>
+        </w:numPr>
+        <w:textAlignment w:val="auto"/>
         <w:rPr>
           <w:sz w:val="28"/>
           <w:szCs w:val="28"/>
@@ -2443,8 +1640,9 @@
         <w:pStyle w:val="Standard"/>
         <w:numPr>
           <w:ilvl w:val="3"/>
-          <w:numId w:val="14"/>
-        </w:numPr>
+          <w:numId w:val="30"/>
+        </w:numPr>
+        <w:textAlignment w:val="auto"/>
         <w:rPr>
           <w:sz w:val="28"/>
           <w:szCs w:val="28"/>
@@ -2465,37 +1663,22 @@
         <w:pStyle w:val="Standard"/>
         <w:numPr>
           <w:ilvl w:val="1"/>
-          <w:numId w:val="14"/>
-        </w:numPr>
-        <w:rPr>
-          <w:sz w:val="28"/>
-          <w:szCs w:val="28"/>
-          <w:lang w:val="it-IT"/>
-        </w:rPr>
-      </w:pPr>
-      <w:r>
-        <w:rPr>
-          <w:sz w:val="28"/>
-          <w:szCs w:val="28"/>
-          <w:lang w:val="it-IT"/>
-        </w:rPr>
-        <w:t>Il sistema memorizza le modifiche apportate dall</w:t>
-      </w:r>
-      <w:r>
-        <w:rPr>
-          <w:sz w:val="28"/>
-          <w:szCs w:val="28"/>
-          <w:lang w:val="it-IT"/>
-        </w:rPr>
-        <w:t>’amministratore</w:t>
-      </w:r>
-      <w:r>
-        <w:rPr>
-          <w:sz w:val="28"/>
-          <w:szCs w:val="28"/>
-          <w:lang w:val="it-IT"/>
-        </w:rPr>
-        <w:t>.</w:t>
+          <w:numId w:val="30"/>
+        </w:numPr>
+        <w:textAlignment w:val="auto"/>
+        <w:rPr>
+          <w:sz w:val="28"/>
+          <w:szCs w:val="28"/>
+          <w:lang w:val="it-IT"/>
+        </w:rPr>
+      </w:pPr>
+      <w:r>
+        <w:rPr>
+          <w:sz w:val="28"/>
+          <w:szCs w:val="28"/>
+          <w:lang w:val="it-IT"/>
+        </w:rPr>
+        <w:t>Il sistema memorizza le modifiche apportate dall’amministratore.</w:t>
       </w:r>
     </w:p>
     <w:p>
@@ -2503,37 +1686,22 @@
         <w:pStyle w:val="Standard"/>
         <w:numPr>
           <w:ilvl w:val="1"/>
-          <w:numId w:val="14"/>
-        </w:numPr>
-        <w:rPr>
-          <w:sz w:val="28"/>
-          <w:szCs w:val="28"/>
-          <w:lang w:val="it-IT"/>
-        </w:rPr>
-      </w:pPr>
-      <w:r>
-        <w:rPr>
-          <w:sz w:val="28"/>
-          <w:szCs w:val="28"/>
-          <w:lang w:val="it-IT"/>
-        </w:rPr>
-        <w:t>Il caso d’uso riprende dal punto 1 fin quando l</w:t>
-      </w:r>
-      <w:r>
-        <w:rPr>
-          <w:sz w:val="28"/>
-          <w:szCs w:val="28"/>
-          <w:lang w:val="it-IT"/>
-        </w:rPr>
-        <w:t>’amministratore</w:t>
-      </w:r>
-      <w:r>
-        <w:rPr>
-          <w:sz w:val="28"/>
-          <w:szCs w:val="28"/>
-          <w:lang w:val="it-IT"/>
-        </w:rPr>
-        <w:t xml:space="preserve"> vuole modificare altre quote per la stessa partita.</w:t>
+          <w:numId w:val="30"/>
+        </w:numPr>
+        <w:textAlignment w:val="auto"/>
+        <w:rPr>
+          <w:sz w:val="28"/>
+          <w:szCs w:val="28"/>
+          <w:lang w:val="it-IT"/>
+        </w:rPr>
+      </w:pPr>
+      <w:r>
+        <w:rPr>
+          <w:sz w:val="28"/>
+          <w:szCs w:val="28"/>
+          <w:lang w:val="it-IT"/>
+        </w:rPr>
+        <w:t>Il caso d’uso riprende dal punto 1 fin quando l’amministratore vuole modificare altre quote per la stessa partita.</w:t>
       </w:r>
     </w:p>
     <w:p>
@@ -2541,8 +1709,9 @@
         <w:pStyle w:val="Standard"/>
         <w:numPr>
           <w:ilvl w:val="1"/>
-          <w:numId w:val="14"/>
-        </w:numPr>
+          <w:numId w:val="30"/>
+        </w:numPr>
+        <w:textAlignment w:val="auto"/>
         <w:rPr>
           <w:sz w:val="28"/>
           <w:szCs w:val="28"/>
@@ -2584,55 +1753,7 @@
           <w:szCs w:val="28"/>
           <w:lang w:val="it-IT"/>
         </w:rPr>
-        <w:t xml:space="preserve">8b. </w:t>
-      </w:r>
-      <w:r>
-        <w:rPr>
-          <w:sz w:val="28"/>
-          <w:szCs w:val="28"/>
-          <w:lang w:val="it-IT"/>
-        </w:rPr>
-        <w:t xml:space="preserve">L’amministratore sceglie di </w:t>
-      </w:r>
-      <w:r>
-        <w:rPr>
-          <w:sz w:val="28"/>
-          <w:szCs w:val="28"/>
-          <w:lang w:val="it-IT"/>
-        </w:rPr>
-        <w:t>rimuovere</w:t>
-      </w:r>
-      <w:r>
-        <w:rPr>
-          <w:sz w:val="28"/>
-          <w:szCs w:val="28"/>
-          <w:lang w:val="it-IT"/>
-        </w:rPr>
-        <w:t xml:space="preserve"> un </w:t>
-      </w:r>
-      <w:r>
-        <w:rPr>
-          <w:sz w:val="28"/>
-          <w:szCs w:val="28"/>
-          <w:lang w:val="it-IT"/>
-        </w:rPr>
-        <w:t>e</w:t>
-      </w:r>
-      <w:r>
-        <w:rPr>
-          <w:sz w:val="28"/>
-          <w:szCs w:val="28"/>
-          <w:lang w:val="it-IT"/>
-        </w:rPr>
-        <w:t xml:space="preserve">sito </w:t>
-      </w:r>
-      <w:r>
-        <w:rPr>
-          <w:sz w:val="28"/>
-          <w:szCs w:val="28"/>
-          <w:lang w:val="it-IT"/>
-        </w:rPr>
-        <w:t>esistente per la partita selezionata.</w:t>
+        <w:t>8b. L’amministratore sceglie di rimuovere un esito esistente per la partita selezionata.</w:t>
       </w:r>
     </w:p>
     <w:p>
@@ -2640,8 +1761,9 @@
         <w:pStyle w:val="Standard"/>
         <w:numPr>
           <w:ilvl w:val="1"/>
-          <w:numId w:val="21"/>
-        </w:numPr>
+          <w:numId w:val="31"/>
+        </w:numPr>
+        <w:textAlignment w:val="auto"/>
         <w:rPr>
           <w:sz w:val="28"/>
           <w:szCs w:val="28"/>
@@ -2662,8 +1784,9 @@
         <w:pStyle w:val="Standard"/>
         <w:numPr>
           <w:ilvl w:val="1"/>
-          <w:numId w:val="21"/>
-        </w:numPr>
+          <w:numId w:val="31"/>
+        </w:numPr>
+        <w:textAlignment w:val="auto"/>
         <w:rPr>
           <w:sz w:val="28"/>
           <w:szCs w:val="28"/>
@@ -2684,37 +1807,22 @@
         <w:pStyle w:val="Standard"/>
         <w:numPr>
           <w:ilvl w:val="1"/>
-          <w:numId w:val="21"/>
-        </w:numPr>
-        <w:rPr>
-          <w:sz w:val="28"/>
-          <w:szCs w:val="28"/>
-          <w:lang w:val="it-IT"/>
-        </w:rPr>
-      </w:pPr>
-      <w:r>
-        <w:rPr>
-          <w:sz w:val="28"/>
-          <w:szCs w:val="28"/>
-          <w:lang w:val="it-IT"/>
-        </w:rPr>
-        <w:t xml:space="preserve">Il sistema </w:t>
-      </w:r>
-      <w:r>
-        <w:rPr>
-          <w:sz w:val="28"/>
-          <w:szCs w:val="28"/>
-          <w:lang w:val="it-IT"/>
-        </w:rPr>
-        <w:t xml:space="preserve">elimina </w:t>
-      </w:r>
-      <w:r>
-        <w:rPr>
-          <w:sz w:val="28"/>
-          <w:szCs w:val="28"/>
-          <w:lang w:val="it-IT"/>
-        </w:rPr>
-        <w:t>l’esito selezionato.</w:t>
+          <w:numId w:val="31"/>
+        </w:numPr>
+        <w:textAlignment w:val="auto"/>
+        <w:rPr>
+          <w:sz w:val="28"/>
+          <w:szCs w:val="28"/>
+          <w:lang w:val="it-IT"/>
+        </w:rPr>
+      </w:pPr>
+      <w:r>
+        <w:rPr>
+          <w:sz w:val="28"/>
+          <w:szCs w:val="28"/>
+          <w:lang w:val="it-IT"/>
+        </w:rPr>
+        <w:t>Il sistema elimina l’esito selezionato.</w:t>
       </w:r>
     </w:p>
     <w:p>
@@ -2722,69 +1830,22 @@
         <w:pStyle w:val="Standard"/>
         <w:numPr>
           <w:ilvl w:val="1"/>
-          <w:numId w:val="21"/>
-        </w:numPr>
-        <w:rPr>
-          <w:sz w:val="28"/>
-          <w:szCs w:val="28"/>
-          <w:lang w:val="it-IT"/>
-        </w:rPr>
-      </w:pPr>
-      <w:r>
-        <w:rPr>
-          <w:sz w:val="28"/>
-          <w:szCs w:val="28"/>
-          <w:lang w:val="it-IT"/>
-        </w:rPr>
-        <w:t>Il caso d’uso riprende dal punto 1</w:t>
-      </w:r>
-      <w:r>
-        <w:rPr>
-          <w:sz w:val="28"/>
-          <w:szCs w:val="28"/>
-          <w:lang w:val="it-IT"/>
-        </w:rPr>
-        <w:t xml:space="preserve"> dell’estensione 8b</w:t>
-      </w:r>
-      <w:r>
-        <w:rPr>
-          <w:sz w:val="28"/>
-          <w:szCs w:val="28"/>
-          <w:lang w:val="it-IT"/>
-        </w:rPr>
-        <w:t xml:space="preserve"> fin quando l’amministratore vuole </w:t>
-      </w:r>
-      <w:r>
-        <w:rPr>
-          <w:sz w:val="28"/>
-          <w:szCs w:val="28"/>
-          <w:lang w:val="it-IT"/>
-        </w:rPr>
-        <w:t>rimuovere</w:t>
-      </w:r>
-      <w:r>
-        <w:rPr>
-          <w:sz w:val="28"/>
-          <w:szCs w:val="28"/>
-          <w:lang w:val="it-IT"/>
-        </w:rPr>
-        <w:t xml:space="preserve"> altr</w:t>
-      </w:r>
-      <w:r>
-        <w:rPr>
-          <w:sz w:val="28"/>
-          <w:szCs w:val="28"/>
-          <w:lang w:val="it-IT"/>
-        </w:rPr>
-        <w:t>i esiti</w:t>
-      </w:r>
-      <w:r>
-        <w:rPr>
-          <w:sz w:val="28"/>
-          <w:szCs w:val="28"/>
-          <w:lang w:val="it-IT"/>
-        </w:rPr>
-        <w:t xml:space="preserve"> per la stessa partita.</w:t>
+          <w:numId w:val="31"/>
+        </w:numPr>
+        <w:textAlignment w:val="auto"/>
+        <w:rPr>
+          <w:sz w:val="28"/>
+          <w:szCs w:val="28"/>
+          <w:lang w:val="it-IT"/>
+        </w:rPr>
+      </w:pPr>
+      <w:r>
+        <w:rPr>
+          <w:sz w:val="28"/>
+          <w:szCs w:val="28"/>
+          <w:lang w:val="it-IT"/>
+        </w:rPr>
+        <w:t>Il caso d’uso riprende dal punto 1 dell’estensione 8b fin quando l’amministratore vuole rimuovere altri esiti per la stessa partita.</w:t>
       </w:r>
     </w:p>
     <w:p>
@@ -2792,8 +1853,9 @@
         <w:pStyle w:val="Standard"/>
         <w:numPr>
           <w:ilvl w:val="1"/>
-          <w:numId w:val="21"/>
-        </w:numPr>
+          <w:numId w:val="31"/>
+        </w:numPr>
+        <w:textAlignment w:val="auto"/>
         <w:rPr>
           <w:sz w:val="28"/>
           <w:szCs w:val="28"/>
@@ -2808,6 +1870,65 @@
         </w:rPr>
         <w:t>Il caso d’uso riprende dal punto 12 dello scenario principale di successo.</w:t>
       </w:r>
+    </w:p>
+    <w:p>
+      <w:pPr>
+        <w:pStyle w:val="Standard"/>
+        <w:rPr>
+          <w:b/>
+          <w:bCs/>
+          <w:sz w:val="28"/>
+          <w:szCs w:val="28"/>
+          <w:lang w:val="it-IT"/>
+        </w:rPr>
+      </w:pPr>
+      <w:r>
+        <w:rPr>
+          <w:b/>
+          <w:bCs/>
+          <w:sz w:val="28"/>
+          <w:szCs w:val="28"/>
+          <w:lang w:val="it-IT"/>
+        </w:rPr>
+        <w:t>//aggiungere esito duplicato per una partita</w:t>
+      </w:r>
+    </w:p>
+    <w:p>
+      <w:pPr>
+        <w:pStyle w:val="Standard"/>
+        <w:rPr>
+          <w:b/>
+          <w:bCs/>
+          <w:sz w:val="28"/>
+          <w:szCs w:val="28"/>
+          <w:lang w:val="it-IT"/>
+        </w:rPr>
+      </w:pPr>
+    </w:p>
+    <w:p>
+      <w:pPr>
+        <w:pStyle w:val="Standard"/>
+      </w:pPr>
+      <w:r>
+        <w:rPr>
+          <w:b/>
+          <w:bCs/>
+          <w:sz w:val="28"/>
+          <w:szCs w:val="28"/>
+          <w:lang w:val="it-IT"/>
+        </w:rPr>
+        <w:t>Frequenza di ripetizione</w:t>
+      </w:r>
+      <w:r>
+        <w:rPr>
+          <w:sz w:val="28"/>
+          <w:szCs w:val="28"/>
+          <w:lang w:val="it-IT"/>
+        </w:rPr>
+        <w:t>: Più volte al giorno.</w:t>
+      </w:r>
+    </w:p>
+    <w:p>
       <w:bookmarkStart w:id="0" w:name="_GoBack"/>
       <w:bookmarkEnd w:id="0"/>
     </w:p>
@@ -4798,6 +3919,270 @@
   </w:num>
   <w:num w:numId="21">
     <w:abstractNumId w:val="16"/>
+  </w:num>
+  <w:num w:numId="22">
+    <w:abstractNumId w:val="9"/>
+    <w:lvlOverride w:ilvl="0"/>
+    <w:lvlOverride w:ilvl="1"/>
+    <w:lvlOverride w:ilvl="2"/>
+    <w:lvlOverride w:ilvl="3"/>
+    <w:lvlOverride w:ilvl="4"/>
+    <w:lvlOverride w:ilvl="5"/>
+    <w:lvlOverride w:ilvl="6"/>
+    <w:lvlOverride w:ilvl="7"/>
+    <w:lvlOverride w:ilvl="8"/>
+  </w:num>
+  <w:num w:numId="23">
+    <w:abstractNumId w:val="7"/>
+    <w:lvlOverride w:ilvl="0"/>
+    <w:lvlOverride w:ilvl="1"/>
+    <w:lvlOverride w:ilvl="2"/>
+    <w:lvlOverride w:ilvl="3"/>
+    <w:lvlOverride w:ilvl="4"/>
+    <w:lvlOverride w:ilvl="5"/>
+    <w:lvlOverride w:ilvl="6"/>
+    <w:lvlOverride w:ilvl="7"/>
+    <w:lvlOverride w:ilvl="8"/>
+  </w:num>
+  <w:num w:numId="24">
+    <w:abstractNumId w:val="0"/>
+    <w:lvlOverride w:ilvl="0">
+      <w:startOverride w:val="1"/>
+    </w:lvlOverride>
+    <w:lvlOverride w:ilvl="1">
+      <w:startOverride w:val="1"/>
+    </w:lvlOverride>
+    <w:lvlOverride w:ilvl="2">
+      <w:startOverride w:val="1"/>
+    </w:lvlOverride>
+    <w:lvlOverride w:ilvl="3">
+      <w:startOverride w:val="1"/>
+    </w:lvlOverride>
+    <w:lvlOverride w:ilvl="4">
+      <w:startOverride w:val="1"/>
+    </w:lvlOverride>
+    <w:lvlOverride w:ilvl="5">
+      <w:startOverride w:val="1"/>
+    </w:lvlOverride>
+    <w:lvlOverride w:ilvl="6">
+      <w:startOverride w:val="1"/>
+    </w:lvlOverride>
+    <w:lvlOverride w:ilvl="7">
+      <w:startOverride w:val="1"/>
+    </w:lvlOverride>
+    <w:lvlOverride w:ilvl="8">
+      <w:startOverride w:val="1"/>
+    </w:lvlOverride>
+  </w:num>
+  <w:num w:numId="25">
+    <w:abstractNumId w:val="2"/>
+    <w:lvlOverride w:ilvl="0">
+      <w:startOverride w:val="1"/>
+    </w:lvlOverride>
+    <w:lvlOverride w:ilvl="1">
+      <w:startOverride w:val="1"/>
+    </w:lvlOverride>
+    <w:lvlOverride w:ilvl="2">
+      <w:startOverride w:val="1"/>
+    </w:lvlOverride>
+    <w:lvlOverride w:ilvl="3">
+      <w:startOverride w:val="1"/>
+    </w:lvlOverride>
+    <w:lvlOverride w:ilvl="4">
+      <w:startOverride w:val="1"/>
+    </w:lvlOverride>
+    <w:lvlOverride w:ilvl="5">
+      <w:startOverride w:val="1"/>
+    </w:lvlOverride>
+    <w:lvlOverride w:ilvl="6">
+      <w:startOverride w:val="1"/>
+    </w:lvlOverride>
+    <w:lvlOverride w:ilvl="7">
+      <w:startOverride w:val="1"/>
+    </w:lvlOverride>
+    <w:lvlOverride w:ilvl="8">
+      <w:startOverride w:val="1"/>
+    </w:lvlOverride>
+  </w:num>
+  <w:num w:numId="26">
+    <w:abstractNumId w:val="4"/>
+    <w:lvlOverride w:ilvl="0">
+      <w:startOverride w:val="1"/>
+    </w:lvlOverride>
+    <w:lvlOverride w:ilvl="1">
+      <w:startOverride w:val="1"/>
+    </w:lvlOverride>
+    <w:lvlOverride w:ilvl="2">
+      <w:startOverride w:val="1"/>
+    </w:lvlOverride>
+    <w:lvlOverride w:ilvl="3">
+      <w:startOverride w:val="1"/>
+    </w:lvlOverride>
+    <w:lvlOverride w:ilvl="4">
+      <w:startOverride w:val="1"/>
+    </w:lvlOverride>
+    <w:lvlOverride w:ilvl="5">
+      <w:startOverride w:val="1"/>
+    </w:lvlOverride>
+    <w:lvlOverride w:ilvl="6">
+      <w:startOverride w:val="1"/>
+    </w:lvlOverride>
+    <w:lvlOverride w:ilvl="7">
+      <w:startOverride w:val="1"/>
+    </w:lvlOverride>
+    <w:lvlOverride w:ilvl="8">
+      <w:startOverride w:val="1"/>
+    </w:lvlOverride>
+  </w:num>
+  <w:num w:numId="27">
+    <w:abstractNumId w:val="14"/>
+    <w:lvlOverride w:ilvl="0">
+      <w:startOverride w:val="1"/>
+    </w:lvlOverride>
+    <w:lvlOverride w:ilvl="1">
+      <w:startOverride w:val="1"/>
+    </w:lvlOverride>
+    <w:lvlOverride w:ilvl="2">
+      <w:startOverride w:val="1"/>
+    </w:lvlOverride>
+    <w:lvlOverride w:ilvl="3">
+      <w:startOverride w:val="1"/>
+    </w:lvlOverride>
+    <w:lvlOverride w:ilvl="4">
+      <w:startOverride w:val="1"/>
+    </w:lvlOverride>
+    <w:lvlOverride w:ilvl="5">
+      <w:startOverride w:val="1"/>
+    </w:lvlOverride>
+    <w:lvlOverride w:ilvl="6">
+      <w:startOverride w:val="1"/>
+    </w:lvlOverride>
+    <w:lvlOverride w:ilvl="7">
+      <w:startOverride w:val="1"/>
+    </w:lvlOverride>
+    <w:lvlOverride w:ilvl="8">
+      <w:startOverride w:val="1"/>
+    </w:lvlOverride>
+  </w:num>
+  <w:num w:numId="28">
+    <w:abstractNumId w:val="3"/>
+    <w:lvlOverride w:ilvl="0">
+      <w:startOverride w:val="1"/>
+    </w:lvlOverride>
+    <w:lvlOverride w:ilvl="1">
+      <w:startOverride w:val="1"/>
+    </w:lvlOverride>
+    <w:lvlOverride w:ilvl="2">
+      <w:startOverride w:val="1"/>
+    </w:lvlOverride>
+    <w:lvlOverride w:ilvl="3">
+      <w:startOverride w:val="1"/>
+    </w:lvlOverride>
+    <w:lvlOverride w:ilvl="4">
+      <w:startOverride w:val="1"/>
+    </w:lvlOverride>
+    <w:lvlOverride w:ilvl="5">
+      <w:startOverride w:val="1"/>
+    </w:lvlOverride>
+    <w:lvlOverride w:ilvl="6">
+      <w:startOverride w:val="1"/>
+    </w:lvlOverride>
+    <w:lvlOverride w:ilvl="7">
+      <w:startOverride w:val="1"/>
+    </w:lvlOverride>
+    <w:lvlOverride w:ilvl="8">
+      <w:startOverride w:val="1"/>
+    </w:lvlOverride>
+  </w:num>
+  <w:num w:numId="29">
+    <w:abstractNumId w:val="19"/>
+    <w:lvlOverride w:ilvl="0">
+      <w:startOverride w:val="1"/>
+    </w:lvlOverride>
+    <w:lvlOverride w:ilvl="1">
+      <w:startOverride w:val="1"/>
+    </w:lvlOverride>
+    <w:lvlOverride w:ilvl="2">
+      <w:startOverride w:val="1"/>
+    </w:lvlOverride>
+    <w:lvlOverride w:ilvl="3">
+      <w:startOverride w:val="1"/>
+    </w:lvlOverride>
+    <w:lvlOverride w:ilvl="4">
+      <w:startOverride w:val="1"/>
+    </w:lvlOverride>
+    <w:lvlOverride w:ilvl="5">
+      <w:startOverride w:val="1"/>
+    </w:lvlOverride>
+    <w:lvlOverride w:ilvl="6">
+      <w:startOverride w:val="1"/>
+    </w:lvlOverride>
+    <w:lvlOverride w:ilvl="7">
+      <w:startOverride w:val="1"/>
+    </w:lvlOverride>
+    <w:lvlOverride w:ilvl="8">
+      <w:startOverride w:val="1"/>
+    </w:lvlOverride>
+  </w:num>
+  <w:num w:numId="30">
+    <w:abstractNumId w:val="5"/>
+    <w:lvlOverride w:ilvl="0">
+      <w:startOverride w:val="1"/>
+    </w:lvlOverride>
+    <w:lvlOverride w:ilvl="1">
+      <w:startOverride w:val="1"/>
+    </w:lvlOverride>
+    <w:lvlOverride w:ilvl="2">
+      <w:startOverride w:val="1"/>
+    </w:lvlOverride>
+    <w:lvlOverride w:ilvl="3">
+      <w:startOverride w:val="1"/>
+    </w:lvlOverride>
+    <w:lvlOverride w:ilvl="4">
+      <w:startOverride w:val="1"/>
+    </w:lvlOverride>
+    <w:lvlOverride w:ilvl="5">
+      <w:startOverride w:val="1"/>
+    </w:lvlOverride>
+    <w:lvlOverride w:ilvl="6">
+      <w:startOverride w:val="1"/>
+    </w:lvlOverride>
+    <w:lvlOverride w:ilvl="7">
+      <w:startOverride w:val="1"/>
+    </w:lvlOverride>
+    <w:lvlOverride w:ilvl="8">
+      <w:startOverride w:val="1"/>
+    </w:lvlOverride>
+  </w:num>
+  <w:num w:numId="31">
+    <w:abstractNumId w:val="16"/>
+    <w:lvlOverride w:ilvl="0">
+      <w:startOverride w:val="1"/>
+    </w:lvlOverride>
+    <w:lvlOverride w:ilvl="1">
+      <w:startOverride w:val="1"/>
+    </w:lvlOverride>
+    <w:lvlOverride w:ilvl="2">
+      <w:startOverride w:val="1"/>
+    </w:lvlOverride>
+    <w:lvlOverride w:ilvl="3">
+      <w:startOverride w:val="1"/>
+    </w:lvlOverride>
+    <w:lvlOverride w:ilvl="4">
+      <w:startOverride w:val="1"/>
+    </w:lvlOverride>
+    <w:lvlOverride w:ilvl="5">
+      <w:startOverride w:val="1"/>
+    </w:lvlOverride>
+    <w:lvlOverride w:ilvl="6">
+      <w:startOverride w:val="1"/>
+    </w:lvlOverride>
+    <w:lvlOverride w:ilvl="7">
+      <w:startOverride w:val="1"/>
+    </w:lvlOverride>
+    <w:lvlOverride w:ilvl="8">
+      <w:startOverride w:val="1"/>
+    </w:lvlOverride>
   </w:num>
 </w:numbering>
 </file>

</xml_diff>

<commit_message>
aggiunta organizzazione cartelle diagrammi di sequenza
</commit_message>
<xml_diff>
--- a/Documentazione/GestirePartite.docx
+++ b/Documentazione/GestirePartite.docx
@@ -1,6 +1,6 @@
 
 <file path=word/document.xml><?xml version="1.0" encoding="utf-8"?>
-<w:document xmlns:wpc="http://schemas.microsoft.com/office/word/2010/wordprocessingCanvas" xmlns:cx="http://schemas.microsoft.com/office/drawing/2014/chartex" xmlns:cx1="http://schemas.microsoft.com/office/drawing/2015/9/8/chartex" xmlns:cx2="http://schemas.microsoft.com/office/drawing/2015/10/21/chartex" xmlns:cx3="http://schemas.microsoft.com/office/drawing/2016/5/9/chartex" xmlns:cx4="http://schemas.microsoft.com/office/drawing/2016/5/10/chartex" xmlns:cx5="http://schemas.microsoft.com/office/drawing/2016/5/11/chartex" xmlns:cx6="http://schemas.microsoft.com/office/drawing/2016/5/12/chartex" xmlns:cx7="http://schemas.microsoft.com/office/drawing/2016/5/13/chartex" xmlns:cx8="http://schemas.microsoft.com/office/drawing/2016/5/14/chartex" xmlns:mc="http://schemas.openxmlformats.org/markup-compatibility/2006" xmlns:aink="http://schemas.microsoft.com/office/drawing/2016/ink" xmlns:am3d="http://schemas.microsoft.com/office/drawing/2017/model3d" xmlns:o="urn:schemas-microsoft-com:office:office" xmlns:r="http://schemas.openxmlformats.org/officeDocument/2006/relationships" xmlns:m="http://schemas.openxmlformats.org/officeDocument/2006/math" xmlns:v="urn:schemas-microsoft-com:vml" xmlns:wp14="http://schemas.microsoft.com/office/word/2010/wordprocessingDrawing" xmlns:wp="http://schemas.openxmlformats.org/drawingml/2006/wordprocessingDrawing" xmlns:w10="urn:schemas-microsoft-com:office:word" xmlns:w="http://schemas.openxmlformats.org/wordprocessingml/2006/main" xmlns:w14="http://schemas.microsoft.com/office/word/2010/wordml" xmlns:w15="http://schemas.microsoft.com/office/word/2012/wordml" xmlns:w16cid="http://schemas.microsoft.com/office/word/2016/wordml/cid" xmlns:w16se="http://schemas.microsoft.com/office/word/2015/wordml/symex" xmlns:wpg="http://schemas.microsoft.com/office/word/2010/wordprocessingGroup" xmlns:wpi="http://schemas.microsoft.com/office/word/2010/wordprocessingInk" xmlns:wne="http://schemas.microsoft.com/office/word/2006/wordml" xmlns:wps="http://schemas.microsoft.com/office/word/2010/wordprocessingShape" mc:Ignorable="w14 w15 w16se w16cid wp14">
+<w:document xmlns:wpc="http://schemas.microsoft.com/office/word/2010/wordprocessingCanvas" xmlns:cx="http://schemas.microsoft.com/office/drawing/2014/chartex" xmlns:cx1="http://schemas.microsoft.com/office/drawing/2015/9/8/chartex" xmlns:cx2="http://schemas.microsoft.com/office/drawing/2015/10/21/chartex" xmlns:cx3="http://schemas.microsoft.com/office/drawing/2016/5/9/chartex" xmlns:cx4="http://schemas.microsoft.com/office/drawing/2016/5/10/chartex" xmlns:cx5="http://schemas.microsoft.com/office/drawing/2016/5/11/chartex" xmlns:cx6="http://schemas.microsoft.com/office/drawing/2016/5/12/chartex" xmlns:cx7="http://schemas.microsoft.com/office/drawing/2016/5/13/chartex" xmlns:cx8="http://schemas.microsoft.com/office/drawing/2016/5/14/chartex" xmlns:mc="http://schemas.openxmlformats.org/markup-compatibility/2006" xmlns:aink="http://schemas.microsoft.com/office/drawing/2016/ink" xmlns:am3d="http://schemas.microsoft.com/office/drawing/2017/model3d" xmlns:o="urn:schemas-microsoft-com:office:office" xmlns:r="http://schemas.openxmlformats.org/officeDocument/2006/relationships" xmlns:m="http://schemas.openxmlformats.org/officeDocument/2006/math" xmlns:v="urn:schemas-microsoft-com:vml" xmlns:wp14="http://schemas.microsoft.com/office/word/2010/wordprocessingDrawing" xmlns:wp="http://schemas.openxmlformats.org/drawingml/2006/wordprocessingDrawing" xmlns:w10="urn:schemas-microsoft-com:office:word" xmlns:w="http://schemas.openxmlformats.org/wordprocessingml/2006/main" xmlns:w14="http://schemas.microsoft.com/office/word/2010/wordml" xmlns:w15="http://schemas.microsoft.com/office/word/2012/wordml" xmlns:w16se="http://schemas.microsoft.com/office/word/2015/wordml/symex" xmlns:wpg="http://schemas.microsoft.com/office/word/2010/wordprocessingGroup" xmlns:wpi="http://schemas.microsoft.com/office/word/2010/wordprocessingInk" xmlns:wne="http://schemas.microsoft.com/office/word/2006/wordml" xmlns:wps="http://schemas.microsoft.com/office/word/2010/wordprocessingShape" mc:Ignorable="w14 w15 w16se wp14">
   <w:body>
     <w:p>
       <w:pPr>
@@ -371,6 +371,7 @@
         <w:rPr>
           <w:sz w:val="28"/>
           <w:szCs w:val="28"/>
+          <w:lang w:val="it-IT"/>
         </w:rPr>
       </w:pPr>
       <w:r>
@@ -577,6 +578,7 @@
         <w:rPr>
           <w:sz w:val="28"/>
           <w:szCs w:val="28"/>
+          <w:lang w:val="it-IT"/>
         </w:rPr>
       </w:pPr>
       <w:r>
@@ -599,12 +601,14 @@
         <w:rPr>
           <w:sz w:val="28"/>
           <w:szCs w:val="28"/>
-        </w:rPr>
-      </w:pPr>
-      <w:r>
-        <w:rPr>
-          <w:sz w:val="28"/>
-          <w:szCs w:val="28"/>
+          <w:lang w:val="it-IT"/>
+        </w:rPr>
+      </w:pPr>
+      <w:r>
+        <w:rPr>
+          <w:sz w:val="28"/>
+          <w:szCs w:val="28"/>
+          <w:lang w:val="it-IT"/>
         </w:rPr>
         <w:t xml:space="preserve">Il </w:t>
       </w:r>
@@ -620,6 +624,7 @@
         <w:rPr>
           <w:sz w:val="28"/>
           <w:szCs w:val="28"/>
+          <w:lang w:val="it-IT"/>
         </w:rPr>
         <w:t xml:space="preserve"> </w:t>
       </w:r>
@@ -643,6 +648,7 @@
         <w:rPr>
           <w:sz w:val="28"/>
           <w:szCs w:val="28"/>
+          <w:lang w:val="it-IT"/>
         </w:rPr>
       </w:pPr>
       <w:r>
@@ -666,6 +672,7 @@
         <w:rPr>
           <w:sz w:val="28"/>
           <w:szCs w:val="28"/>
+          <w:lang w:val="it-IT"/>
         </w:rPr>
       </w:pPr>
       <w:r>
@@ -743,6 +750,7 @@
         <w:rPr>
           <w:b/>
           <w:bCs/>
+          <w:lang w:val="it-IT"/>
         </w:rPr>
       </w:pPr>
       <w:r>
@@ -1065,13 +1073,15 @@
           <w:ilvl w:val="0"/>
           <w:numId w:val="27"/>
         </w:numPr>
-        <w:textAlignment w:val="auto"/>
-        <w:rPr>
-          <w:sz w:val="28"/>
-          <w:szCs w:val="28"/>
-          <w:lang w:val="it-IT"/>
-        </w:rPr>
-      </w:pPr>
+        <w:ind w:left="1068"/>
+        <w:textAlignment w:val="auto"/>
+        <w:rPr>
+          <w:sz w:val="28"/>
+          <w:szCs w:val="28"/>
+          <w:lang w:val="it-IT"/>
+        </w:rPr>
+      </w:pPr>
+      <w:bookmarkStart w:id="0" w:name="_GoBack"/>
       <w:r>
         <w:rPr>
           <w:sz w:val="28"/>
@@ -1088,6 +1098,7 @@
           <w:ilvl w:val="0"/>
           <w:numId w:val="27"/>
         </w:numPr>
+        <w:ind w:left="1068"/>
         <w:textAlignment w:val="auto"/>
         <w:rPr>
           <w:sz w:val="28"/>
@@ -1107,7 +1118,7 @@
     <w:p>
       <w:pPr>
         <w:pStyle w:val="Standard"/>
-        <w:ind w:left="720"/>
+        <w:ind w:left="1068"/>
         <w:rPr>
           <w:sz w:val="28"/>
           <w:szCs w:val="28"/>
@@ -1130,20 +1141,30 @@
           <w:ilvl w:val="0"/>
           <w:numId w:val="29"/>
         </w:numPr>
-        <w:textAlignment w:val="auto"/>
-        <w:rPr>
-          <w:sz w:val="28"/>
-          <w:szCs w:val="28"/>
-          <w:lang w:val="it-IT"/>
-        </w:rPr>
-      </w:pPr>
-      <w:r>
-        <w:rPr>
-          <w:sz w:val="28"/>
-          <w:szCs w:val="28"/>
-          <w:lang w:val="it-IT"/>
-        </w:rPr>
-        <w:t>Il sistema mostra un messaggio di errore ed invita l’amministratore ad inserire una quota valida e torna al punto 5.</w:t>
+        <w:ind w:left="1788"/>
+        <w:textAlignment w:val="auto"/>
+        <w:rPr>
+          <w:sz w:val="28"/>
+          <w:szCs w:val="28"/>
+          <w:lang w:val="it-IT"/>
+        </w:rPr>
+      </w:pPr>
+      <w:r>
+        <w:rPr>
+          <w:sz w:val="28"/>
+          <w:szCs w:val="28"/>
+          <w:lang w:val="it-IT"/>
+        </w:rPr>
+        <w:t>Il sistema mostra un messaggio di errore ed invita l’amministratore ad inserire</w:t>
+      </w:r>
+      <w:bookmarkEnd w:id="0"/>
+      <w:r>
+        <w:rPr>
+          <w:sz w:val="28"/>
+          <w:szCs w:val="28"/>
+          <w:lang w:val="it-IT"/>
+        </w:rPr>
+        <w:t xml:space="preserve"> una quota valida e torna al punto 5.</w:t>
       </w:r>
     </w:p>
     <w:p>
@@ -1212,7 +1233,23 @@
           <w:szCs w:val="28"/>
           <w:lang w:val="it-IT"/>
         </w:rPr>
-        <w:t>Il caso prosegue eseguendo il punto 12 dello scenario principale di successo.</w:t>
+        <w:t xml:space="preserve">Il caso </w:t>
+      </w:r>
+      <w:r>
+        <w:rPr>
+          <w:sz w:val="28"/>
+          <w:szCs w:val="28"/>
+          <w:lang w:val="it-IT"/>
+        </w:rPr>
+        <w:t xml:space="preserve">d’uso </w:t>
+      </w:r>
+      <w:r>
+        <w:rPr>
+          <w:sz w:val="28"/>
+          <w:szCs w:val="28"/>
+          <w:lang w:val="it-IT"/>
+        </w:rPr>
+        <w:t>prosegue eseguendo il punto 12 dello scenario principale di successo.</w:t>
       </w:r>
     </w:p>
     <w:p>
@@ -1424,29 +1461,6 @@
           <w:szCs w:val="28"/>
           <w:lang w:val="it-IT"/>
         </w:rPr>
-        <w:t>Il sistema riparte dal punto 1 dell’estensione 4b fin quando l’amministratore non decide di concludere l’eliminazione delle partite.</w:t>
-      </w:r>
-    </w:p>
-    <w:p>
-      <w:pPr>
-        <w:pStyle w:val="Standard"/>
-        <w:numPr>
-          <w:ilvl w:val="0"/>
-          <w:numId w:val="30"/>
-        </w:numPr>
-        <w:textAlignment w:val="auto"/>
-        <w:rPr>
-          <w:sz w:val="28"/>
-          <w:szCs w:val="28"/>
-          <w:lang w:val="it-IT"/>
-        </w:rPr>
-      </w:pPr>
-      <w:r>
-        <w:rPr>
-          <w:sz w:val="28"/>
-          <w:szCs w:val="28"/>
-          <w:lang w:val="it-IT"/>
-        </w:rPr>
         <w:t>Il caso d’uso riparte dal punto 12 dello scenario principale di successo.</w:t>
       </w:r>
     </w:p>
@@ -1701,7 +1715,31 @@
           <w:szCs w:val="28"/>
           <w:lang w:val="it-IT"/>
         </w:rPr>
-        <w:t>Il caso d’uso riprende dal punto 1 fin quando l’amministratore vuole modificare altre quote per la stessa partita.</w:t>
+        <w:t xml:space="preserve">Il caso d’uso riprende dal punto 1 </w:t>
+      </w:r>
+      <w:r>
+        <w:rPr>
+          <w:sz w:val="28"/>
+          <w:szCs w:val="28"/>
+          <w:lang w:val="it-IT"/>
+        </w:rPr>
+        <w:t>dell’estensione 8</w:t>
+      </w:r>
+      <w:r>
+        <w:rPr>
+          <w:sz w:val="28"/>
+          <w:szCs w:val="28"/>
+          <w:lang w:val="it-IT"/>
+        </w:rPr>
+        <w:t xml:space="preserve">a </w:t>
+      </w:r>
+      <w:r>
+        <w:rPr>
+          <w:sz w:val="28"/>
+          <w:szCs w:val="28"/>
+          <w:lang w:val="it-IT"/>
+        </w:rPr>
+        <w:t>fin quando l’amministratore vuole modificare altre quote per la stessa partita.</w:t>
       </w:r>
     </w:p>
     <w:p>
@@ -1908,6 +1946,9 @@
     <w:p>
       <w:pPr>
         <w:pStyle w:val="Standard"/>
+        <w:rPr>
+          <w:lang w:val="it-IT"/>
+        </w:rPr>
       </w:pPr>
       <w:r>
         <w:rPr>
@@ -1928,10 +1969,7 @@
         <w:t>: Più volte al giorno.</w:t>
       </w:r>
     </w:p>
-    <w:p>
-      <w:bookmarkStart w:id="0" w:name="_GoBack"/>
-      <w:bookmarkEnd w:id="0"/>
-    </w:p>
+    <w:p/>
     <w:sectPr>
       <w:pgSz w:w="12240" w:h="15840"/>
       <w:pgMar w:top="1134" w:right="1134" w:bottom="1134" w:left="1134" w:header="720" w:footer="720" w:gutter="0"/>
@@ -1942,7 +1980,7 @@
 </file>
 
 <file path=word/numbering.xml><?xml version="1.0" encoding="utf-8"?>
-<w:numbering xmlns:wpc="http://schemas.microsoft.com/office/word/2010/wordprocessingCanvas" xmlns:cx="http://schemas.microsoft.com/office/drawing/2014/chartex" xmlns:cx1="http://schemas.microsoft.com/office/drawing/2015/9/8/chartex" xmlns:cx2="http://schemas.microsoft.com/office/drawing/2015/10/21/chartex" xmlns:cx3="http://schemas.microsoft.com/office/drawing/2016/5/9/chartex" xmlns:cx4="http://schemas.microsoft.com/office/drawing/2016/5/10/chartex" xmlns:cx5="http://schemas.microsoft.com/office/drawing/2016/5/11/chartex" xmlns:cx6="http://schemas.microsoft.com/office/drawing/2016/5/12/chartex" xmlns:cx7="http://schemas.microsoft.com/office/drawing/2016/5/13/chartex" xmlns:cx8="http://schemas.microsoft.com/office/drawing/2016/5/14/chartex" xmlns:mc="http://schemas.openxmlformats.org/markup-compatibility/2006" xmlns:aink="http://schemas.microsoft.com/office/drawing/2016/ink" xmlns:am3d="http://schemas.microsoft.com/office/drawing/2017/model3d" xmlns:o="urn:schemas-microsoft-com:office:office" xmlns:r="http://schemas.openxmlformats.org/officeDocument/2006/relationships" xmlns:m="http://schemas.openxmlformats.org/officeDocument/2006/math" xmlns:v="urn:schemas-microsoft-com:vml" xmlns:wp14="http://schemas.microsoft.com/office/word/2010/wordprocessingDrawing" xmlns:wp="http://schemas.openxmlformats.org/drawingml/2006/wordprocessingDrawing" xmlns:w10="urn:schemas-microsoft-com:office:word" xmlns:w="http://schemas.openxmlformats.org/wordprocessingml/2006/main" xmlns:w14="http://schemas.microsoft.com/office/word/2010/wordml" xmlns:w15="http://schemas.microsoft.com/office/word/2012/wordml" xmlns:w16cid="http://schemas.microsoft.com/office/word/2016/wordml/cid" xmlns:w16se="http://schemas.microsoft.com/office/word/2015/wordml/symex" xmlns:wpg="http://schemas.microsoft.com/office/word/2010/wordprocessingGroup" xmlns:wpi="http://schemas.microsoft.com/office/word/2010/wordprocessingInk" xmlns:wne="http://schemas.microsoft.com/office/word/2006/wordml" xmlns:wps="http://schemas.microsoft.com/office/word/2010/wordprocessingShape" mc:Ignorable="w14 w15 w16se w16cid wp14">
+<w:numbering xmlns:wpc="http://schemas.microsoft.com/office/word/2010/wordprocessingCanvas" xmlns:cx="http://schemas.microsoft.com/office/drawing/2014/chartex" xmlns:cx1="http://schemas.microsoft.com/office/drawing/2015/9/8/chartex" xmlns:cx2="http://schemas.microsoft.com/office/drawing/2015/10/21/chartex" xmlns:cx3="http://schemas.microsoft.com/office/drawing/2016/5/9/chartex" xmlns:cx4="http://schemas.microsoft.com/office/drawing/2016/5/10/chartex" xmlns:cx5="http://schemas.microsoft.com/office/drawing/2016/5/11/chartex" xmlns:cx6="http://schemas.microsoft.com/office/drawing/2016/5/12/chartex" xmlns:cx7="http://schemas.microsoft.com/office/drawing/2016/5/13/chartex" xmlns:cx8="http://schemas.microsoft.com/office/drawing/2016/5/14/chartex" xmlns:mc="http://schemas.openxmlformats.org/markup-compatibility/2006" xmlns:aink="http://schemas.microsoft.com/office/drawing/2016/ink" xmlns:am3d="http://schemas.microsoft.com/office/drawing/2017/model3d" xmlns:o="urn:schemas-microsoft-com:office:office" xmlns:r="http://schemas.openxmlformats.org/officeDocument/2006/relationships" xmlns:m="http://schemas.openxmlformats.org/officeDocument/2006/math" xmlns:v="urn:schemas-microsoft-com:vml" xmlns:wp14="http://schemas.microsoft.com/office/word/2010/wordprocessingDrawing" xmlns:wp="http://schemas.openxmlformats.org/drawingml/2006/wordprocessingDrawing" xmlns:w10="urn:schemas-microsoft-com:office:word" xmlns:w="http://schemas.openxmlformats.org/wordprocessingml/2006/main" xmlns:w14="http://schemas.microsoft.com/office/word/2010/wordml" xmlns:w15="http://schemas.microsoft.com/office/word/2012/wordml" xmlns:w16se="http://schemas.microsoft.com/office/word/2015/wordml/symex" xmlns:wpg="http://schemas.microsoft.com/office/word/2010/wordprocessingGroup" xmlns:wpi="http://schemas.microsoft.com/office/word/2010/wordprocessingInk" xmlns:wne="http://schemas.microsoft.com/office/word/2006/wordml" xmlns:wps="http://schemas.microsoft.com/office/word/2010/wordprocessingShape" mc:Ignorable="w14 w15 w16se wp14">
   <w:abstractNum w:abstractNumId="0" w15:restartNumberingAfterBreak="0">
     <w:nsid w:val="04A01A72"/>
     <w:multiLevelType w:val="multilevel"/>
@@ -3922,27 +3960,9 @@
   </w:num>
   <w:num w:numId="22">
     <w:abstractNumId w:val="9"/>
-    <w:lvlOverride w:ilvl="0"/>
-    <w:lvlOverride w:ilvl="1"/>
-    <w:lvlOverride w:ilvl="2"/>
-    <w:lvlOverride w:ilvl="3"/>
-    <w:lvlOverride w:ilvl="4"/>
-    <w:lvlOverride w:ilvl="5"/>
-    <w:lvlOverride w:ilvl="6"/>
-    <w:lvlOverride w:ilvl="7"/>
-    <w:lvlOverride w:ilvl="8"/>
   </w:num>
   <w:num w:numId="23">
     <w:abstractNumId w:val="7"/>
-    <w:lvlOverride w:ilvl="0"/>
-    <w:lvlOverride w:ilvl="1"/>
-    <w:lvlOverride w:ilvl="2"/>
-    <w:lvlOverride w:ilvl="3"/>
-    <w:lvlOverride w:ilvl="4"/>
-    <w:lvlOverride w:ilvl="5"/>
-    <w:lvlOverride w:ilvl="6"/>
-    <w:lvlOverride w:ilvl="7"/>
-    <w:lvlOverride w:ilvl="8"/>
   </w:num>
   <w:num w:numId="24">
     <w:abstractNumId w:val="0"/>
@@ -4188,7 +4208,7 @@
 </file>
 
 <file path=word/styles.xml><?xml version="1.0" encoding="utf-8"?>
-<w:styles xmlns:mc="http://schemas.openxmlformats.org/markup-compatibility/2006" xmlns:r="http://schemas.openxmlformats.org/officeDocument/2006/relationships" xmlns:w="http://schemas.openxmlformats.org/wordprocessingml/2006/main" xmlns:w14="http://schemas.microsoft.com/office/word/2010/wordml" xmlns:w15="http://schemas.microsoft.com/office/word/2012/wordml" xmlns:w16cid="http://schemas.microsoft.com/office/word/2016/wordml/cid" xmlns:w16se="http://schemas.microsoft.com/office/word/2015/wordml/symex" mc:Ignorable="w14 w15 w16se w16cid">
+<w:styles xmlns:mc="http://schemas.openxmlformats.org/markup-compatibility/2006" xmlns:r="http://schemas.openxmlformats.org/officeDocument/2006/relationships" xmlns:w="http://schemas.openxmlformats.org/wordprocessingml/2006/main" xmlns:w14="http://schemas.microsoft.com/office/word/2010/wordml" xmlns:w15="http://schemas.microsoft.com/office/word/2012/wordml" xmlns:w16se="http://schemas.microsoft.com/office/word/2015/wordml/symex" mc:Ignorable="w14 w15 w16se">
   <w:docDefaults>
     <w:rPrDefault>
       <w:rPr>

</xml_diff>